<commit_message>
Updates to chapters 1-8.
</commit_message>
<xml_diff>
--- a/2. 'Hello World!' in Seaside.docx
+++ b/2. 'Hello World!' in Seaside.docx
@@ -1,6 +1,6 @@
 
 <file path=word/document.xml><?xml version="1.0" encoding="utf-8"?>
-<w:document xmlns:wpc="http://schemas.microsoft.com/office/word/2010/wordprocessingCanvas" xmlns:mo="http://schemas.microsoft.com/office/mac/office/2008/main" xmlns:mc="http://schemas.openxmlformats.org/markup-compatibility/2006" xmlns:mv="urn:schemas-microsoft-com:mac:vml" xmlns:o="urn:schemas-microsoft-com:office:office" xmlns:r="http://schemas.openxmlformats.org/officeDocument/2006/relationships" xmlns:m="http://schemas.openxmlformats.org/officeDocument/2006/math" xmlns:v="urn:schemas-microsoft-com:vml" xmlns:wp14="http://schemas.microsoft.com/office/word/2010/wordprocessingDrawing" xmlns:wp="http://schemas.openxmlformats.org/drawingml/2006/wordprocessingDrawing" xmlns:w10="urn:schemas-microsoft-com:office:word" xmlns:w="http://schemas.openxmlformats.org/wordprocessingml/2006/main" xmlns:w14="http://schemas.microsoft.com/office/word/2010/wordml" xmlns:w15="http://schemas.microsoft.com/office/word/2012/wordml" xmlns:wpg="http://schemas.microsoft.com/office/word/2010/wordprocessingGroup" xmlns:wpi="http://schemas.microsoft.com/office/word/2010/wordprocessingInk" xmlns:wne="http://schemas.microsoft.com/office/word/2006/wordml" xmlns:wps="http://schemas.microsoft.com/office/word/2010/wordprocessingShape" mc:Ignorable="w14 w15 wp14 mv">
+<w:document xmlns:wpc="http://schemas.microsoft.com/office/word/2010/wordprocessingCanvas" xmlns:cx="http://schemas.microsoft.com/office/drawing/2014/chartex" xmlns:cx1="http://schemas.microsoft.com/office/drawing/2015/9/8/chartex" xmlns:cx2="http://schemas.microsoft.com/office/drawing/2015/10/21/chartex" xmlns:cx3="http://schemas.microsoft.com/office/drawing/2016/5/9/chartex" xmlns:cx4="http://schemas.microsoft.com/office/drawing/2016/5/10/chartex" xmlns:cx5="http://schemas.microsoft.com/office/drawing/2016/5/11/chartex" xmlns:cx6="http://schemas.microsoft.com/office/drawing/2016/5/12/chartex" xmlns:cx7="http://schemas.microsoft.com/office/drawing/2016/5/13/chartex" xmlns:cx8="http://schemas.microsoft.com/office/drawing/2016/5/14/chartex" xmlns:mc="http://schemas.openxmlformats.org/markup-compatibility/2006" xmlns:aink="http://schemas.microsoft.com/office/drawing/2016/ink" xmlns:am3d="http://schemas.microsoft.com/office/drawing/2017/model3d" xmlns:o="urn:schemas-microsoft-com:office:office" xmlns:r="http://schemas.openxmlformats.org/officeDocument/2006/relationships" xmlns:m="http://schemas.openxmlformats.org/officeDocument/2006/math" xmlns:v="urn:schemas-microsoft-com:vml" xmlns:wp14="http://schemas.microsoft.com/office/word/2010/wordprocessingDrawing" xmlns:wp="http://schemas.openxmlformats.org/drawingml/2006/wordprocessingDrawing" xmlns:w10="urn:schemas-microsoft-com:office:word" xmlns:w="http://schemas.openxmlformats.org/wordprocessingml/2006/main" xmlns:w14="http://schemas.microsoft.com/office/word/2010/wordml" xmlns:w15="http://schemas.microsoft.com/office/word/2012/wordml" xmlns:w16cex="http://schemas.microsoft.com/office/word/2018/wordml/cex" xmlns:w16cid="http://schemas.microsoft.com/office/word/2016/wordml/cid" xmlns:w16="http://schemas.microsoft.com/office/word/2018/wordml" xmlns:w16sdtdh="http://schemas.microsoft.com/office/word/2020/wordml/sdtdatahash" xmlns:w16se="http://schemas.microsoft.com/office/word/2015/wordml/symex" xmlns:wpg="http://schemas.microsoft.com/office/word/2010/wordprocessingGroup" xmlns:wpi="http://schemas.microsoft.com/office/word/2010/wordprocessingInk" xmlns:wne="http://schemas.microsoft.com/office/word/2006/wordml" xmlns:wps="http://schemas.microsoft.com/office/word/2010/wordprocessingShape" mc:Ignorable="w14 w15 w16se w16cid w16 w16cex w16sdtdh wp14">
   <w:body>
     <w:p>
       <w:r>
@@ -55,78 +55,96 @@
         <w:contextualSpacing w:val="0"/>
       </w:pPr>
       <w:r>
-        <w:t>Start by launching the Seaside One-Click Experience executable as described in chapter 1.</w:t>
-      </w:r>
-      <w:r>
-        <w:t xml:space="preserve"> This will open a copy of ‘</w:t>
-      </w:r>
-      <w:r>
-        <w:t>Pharo4.0-</w:t>
+        <w:t xml:space="preserve">Start by launching the Seaside </w:t>
+      </w:r>
+      <w:r>
+        <w:t>image you created</w:t>
+      </w:r>
+      <w:r>
+        <w:t xml:space="preserve"> </w:t>
+      </w:r>
+      <w:r>
+        <w:t>i</w:t>
+      </w:r>
+      <w:r>
+        <w:t>n chapter 1.</w:t>
+      </w:r>
+      <w:r>
+        <w:t xml:space="preserve"> </w:t>
+      </w:r>
+    </w:p>
+    <w:p>
+      <w:pPr>
+        <w:pStyle w:val="ListParagraph"/>
+        <w:numPr>
+          <w:ilvl w:val="0"/>
+          <w:numId w:val="6"/>
+        </w:numPr>
+        <w:contextualSpacing w:val="0"/>
+      </w:pPr>
+      <w:r>
+        <w:t xml:space="preserve">You can use a </w:t>
+      </w:r>
+      <w:r>
+        <w:t>Playground</w:t>
+      </w:r>
+      <w:r>
+        <w:t xml:space="preserve"> </w:t>
+      </w:r>
+      <w:r>
+        <w:t xml:space="preserve">(from the Browse menu) </w:t>
+      </w:r>
+      <w:r>
+        <w:t>to evaluate expressions and (optionally) display or inspect the results. Since this might be your first exposure to Smalltalk code, we’ll give a brief introduction to evaluating Smalltalk code in a workspace. (If you already know Smalltalk or are just impatient, you can skim or skip this discussion!)</w:t>
+      </w:r>
+    </w:p>
+    <w:p>
+      <w:pPr>
+        <w:pStyle w:val="ListParagraph"/>
+        <w:keepNext/>
+        <w:contextualSpacing w:val="0"/>
+      </w:pPr>
+      <w:bookmarkStart w:id="0" w:name="_Ref223945255"/>
+      <w:r>
+        <w:t xml:space="preserve">Click in </w:t>
+      </w:r>
+      <w:r>
+        <w:t>the Playground text field and</w:t>
+      </w:r>
+      <w:r>
+        <w:t xml:space="preserve"> type the following:</w:t>
+      </w:r>
+      <w:bookmarkEnd w:id="0"/>
+    </w:p>
+    <w:p>
+      <w:pPr>
+        <w:pStyle w:val="Code"/>
+        <w:contextualSpacing w:val="0"/>
+      </w:pPr>
+      <w:r>
+        <w:t xml:space="preserve">5 </w:t>
       </w:r>
       <w:proofErr w:type="gramStart"/>
       <w:r>
-        <w:t>portable</w:t>
-      </w:r>
-      <w:r>
-        <w:t>.image</w:t>
+        <w:t>factorial</w:t>
       </w:r>
       <w:proofErr w:type="gramEnd"/>
       <w:r>
-        <w:t xml:space="preserve">’ using </w:t>
-      </w:r>
-      <w:r>
-        <w:t>Pharo</w:t>
-      </w:r>
-      <w:r>
-        <w:t xml:space="preserve">. </w:t>
-      </w:r>
-      <w:r>
-        <w:t>Three</w:t>
-      </w:r>
-      <w:r>
-        <w:t xml:space="preserve"> windows are alre</w:t>
-      </w:r>
-      <w:r>
-        <w:t>ady open</w:t>
-      </w:r>
-      <w:r>
-        <w:t xml:space="preserve"> (clockwise from the top)</w:t>
-      </w:r>
-      <w:r>
-        <w:t xml:space="preserve">: (1) </w:t>
-      </w:r>
-      <w:r>
-        <w:t>a Workspace titled ‘Welcome to Seaside 3.1’</w:t>
-      </w:r>
-      <w:r>
-        <w:t>, (2)</w:t>
-      </w:r>
-      <w:r>
-        <w:t xml:space="preserve"> </w:t>
-      </w:r>
-      <w:r>
-        <w:t xml:space="preserve">a Workspace titled </w:t>
-      </w:r>
-      <w:r>
-        <w:t>‘Welcome to Pharo 4.0!’</w:t>
-      </w:r>
-      <w:r>
-        <w:t xml:space="preserve">, and (3) a </w:t>
-      </w:r>
-      <w:r>
-        <w:t>Seaside Control Panel</w:t>
-      </w:r>
-      <w:r>
         <w:t>.</w:t>
       </w:r>
-      <w:r>
-        <w:t xml:space="preserve"> We will briefly examine each of these in turn.</w:t>
-      </w:r>
-    </w:p>
-    <w:p>
-      <w:pPr>
-        <w:pStyle w:val="ListParagraph"/>
-        <w:ind w:left="0"/>
+    </w:p>
+    <w:p>
+      <w:pPr>
+        <w:pStyle w:val="ListParagraph"/>
+        <w:contextualSpacing w:val="0"/>
+      </w:pPr>
+      <w:r>
+        <w:t xml:space="preserve">The Workspace should look as follows: </w:t>
+      </w:r>
+    </w:p>
+    <w:p>
+      <w:pPr>
+        <w:pStyle w:val="ListParagraph"/>
         <w:contextualSpacing w:val="0"/>
       </w:pPr>
       <w:r>
@@ -134,10 +152,10 @@
           <w:noProof/>
         </w:rPr>
         <w:drawing>
-          <wp:inline distT="0" distB="0" distL="0" distR="0" wp14:anchorId="08C19CD2" wp14:editId="06A9E4BB">
-            <wp:extent cx="5943600" cy="4348480"/>
+          <wp:inline distT="0" distB="0" distL="0" distR="0" wp14:anchorId="69FC5CD4" wp14:editId="46431595">
+            <wp:extent cx="5549900" cy="1790700"/>
             <wp:effectExtent l="0" t="0" r="0" b="0"/>
-            <wp:docPr id="1" name="Picture 1"/>
+            <wp:docPr id="6" name="Picture 6" descr="Graphical user interface, application, Word&#10;&#10;Description automatically generated"/>
             <wp:cNvGraphicFramePr>
               <a:graphicFrameLocks xmlns:a="http://schemas.openxmlformats.org/drawingml/2006/main" noChangeAspect="1"/>
             </wp:cNvGraphicFramePr>
@@ -145,11 +163,17 @@
               <a:graphicData uri="http://schemas.openxmlformats.org/drawingml/2006/picture">
                 <pic:pic xmlns:pic="http://schemas.openxmlformats.org/drawingml/2006/picture">
                   <pic:nvPicPr>
-                    <pic:cNvPr id="1" name=""/>
+                    <pic:cNvPr id="6" name="Picture 6" descr="Graphical user interface, application, Word&#10;&#10;Description automatically generated"/>
                     <pic:cNvPicPr/>
                   </pic:nvPicPr>
                   <pic:blipFill>
-                    <a:blip r:embed="rId9"/>
+                    <a:blip r:embed="rId9">
+                      <a:extLst>
+                        <a:ext uri="{28A0092B-C50C-407E-A947-70E740481C1C}">
+                          <a14:useLocalDpi xmlns:a14="http://schemas.microsoft.com/office/drawing/2010/main" val="0"/>
+                        </a:ext>
+                      </a:extLst>
+                    </a:blip>
                     <a:stretch>
                       <a:fillRect/>
                     </a:stretch>
@@ -157,7 +181,7 @@
                   <pic:spPr>
                     <a:xfrm>
                       <a:off x="0" y="0"/>
-                      <a:ext cx="5943600" cy="4348480"/>
+                      <a:ext cx="5549900" cy="1790700"/>
                     </a:xfrm>
                     <a:prstGeom prst="rect">
                       <a:avLst/>
@@ -173,105 +197,86 @@
     <w:p>
       <w:pPr>
         <w:pStyle w:val="ListParagraph"/>
-        <w:numPr>
-          <w:ilvl w:val="0"/>
-          <w:numId w:val="6"/>
-        </w:numPr>
-        <w:contextualSpacing w:val="0"/>
-      </w:pPr>
-      <w:r>
-        <w:t xml:space="preserve">The two windows titled “Welcome to …” are examples of a </w:t>
-      </w:r>
-      <w:r>
-        <w:rPr>
-          <w:b/>
-        </w:rPr>
-        <w:t>Workspace</w:t>
-      </w:r>
-      <w:r>
-        <w:t xml:space="preserve">, or a text area. These workspaces are pre-loaded with some information about Seaside and Pharo (respectively). </w:t>
-      </w:r>
-      <w:r>
-        <w:t xml:space="preserve">The Pharo welcome workspace includes instructions for starting a tutorial. </w:t>
-      </w:r>
-      <w:r>
-        <w:t>This is a good exercise.</w:t>
-      </w:r>
-    </w:p>
-    <w:p>
-      <w:pPr>
-        <w:pStyle w:val="ListParagraph"/>
-        <w:numPr>
-          <w:ilvl w:val="0"/>
-          <w:numId w:val="6"/>
-        </w:numPr>
-        <w:contextualSpacing w:val="0"/>
-      </w:pPr>
-      <w:r>
-        <w:t>You can also use a workspace to evaluate expressions and (optionally) display or inspect the results. Since this might be your first exposure to Smalltalk code, we’ll give a brief introduction to evaluating Smalltalk code in a workspace. (If you already know Smalltalk or are just impatient, you can skim or skip this discussion!)</w:t>
-      </w:r>
-    </w:p>
-    <w:p>
-      <w:pPr>
-        <w:pStyle w:val="ListParagraph"/>
-        <w:keepNext/>
-        <w:contextualSpacing w:val="0"/>
-      </w:pPr>
-      <w:bookmarkStart w:id="0" w:name="_Ref223945255"/>
-      <w:r>
-        <w:lastRenderedPageBreak/>
-        <w:t xml:space="preserve">Click in </w:t>
-      </w:r>
-      <w:r>
-        <w:t>a</w:t>
-      </w:r>
-      <w:r>
-        <w:t xml:space="preserve"> Workspace window at the </w:t>
-      </w:r>
-      <w:r>
-        <w:t xml:space="preserve">top left and press </w:t>
-      </w:r>
-      <w:r>
-        <w:t xml:space="preserve">&lt;Enter&gt; a couple times </w:t>
-      </w:r>
-      <w:r>
-        <w:t>to get some space</w:t>
-      </w:r>
-      <w:r>
-        <w:t>. Then go back to the top</w:t>
-      </w:r>
+        <w:contextualSpacing w:val="0"/>
+      </w:pPr>
+      <w:r>
+        <w:t>Next, press &lt;Ctrl&gt;+&lt;P</w:t>
+      </w:r>
+      <w:r>
+        <w:t>&gt;</w:t>
+      </w:r>
+      <w:r>
+        <w:t xml:space="preserve"> or &lt;Command&gt;+&lt;P&gt; on macOS</w:t>
+      </w:r>
+      <w:r>
+        <w:t xml:space="preserve"> (a short cut for “print-it”) to evaluate the </w:t>
+      </w:r>
+      <w:proofErr w:type="gramStart"/>
+      <w:r>
+        <w:t>expression, and</w:t>
+      </w:r>
+      <w:proofErr w:type="gramEnd"/>
       <w:r>
         <w:t xml:space="preserve"> </w:t>
       </w:r>
       <w:r>
-        <w:t>and type the following:</w:t>
-      </w:r>
-      <w:bookmarkEnd w:id="0"/>
-    </w:p>
-    <w:p>
-      <w:pPr>
-        <w:pStyle w:val="Code"/>
-        <w:contextualSpacing w:val="0"/>
-      </w:pPr>
-      <w:r>
-        <w:t xml:space="preserve">5 </w:t>
+        <w:t>show</w:t>
+      </w:r>
+      <w:r>
+        <w:t xml:space="preserve"> the returned object</w:t>
+      </w:r>
+      <w:r>
+        <w:t>. The result should be ‘</w:t>
+      </w:r>
+      <w:r>
+        <w:t>120’</w:t>
+      </w:r>
+      <w:r>
+        <w:t xml:space="preserve"> in a </w:t>
+      </w:r>
+      <w:r>
+        <w:t xml:space="preserve">yellow </w:t>
+      </w:r>
+      <w:r>
+        <w:t>box</w:t>
+      </w:r>
+      <w:r>
+        <w:t xml:space="preserve">. </w:t>
+      </w:r>
+      <w:r>
+        <w:t>Here</w:t>
+      </w:r>
+      <w:r>
+        <w:t xml:space="preserve"> a </w:t>
+      </w:r>
+      <w:r>
+        <w:rPr>
+          <w:i/>
+        </w:rPr>
+        <w:t>unary</w:t>
+      </w:r>
+      <w:r>
+        <w:t xml:space="preserve"> message, ‘factorial,’</w:t>
+      </w:r>
+      <w:r>
+        <w:t xml:space="preserve"> is</w:t>
+      </w:r>
+      <w:r>
+        <w:t xml:space="preserve"> b</w:t>
+      </w:r>
+      <w:r>
+        <w:t>eing sent to the integer 5, which answers the integer 120.</w:t>
+      </w:r>
+      <w:r>
+        <w:t xml:space="preserve"> Press </w:t>
       </w:r>
       <w:proofErr w:type="gramStart"/>
       <w:r>
-        <w:t>factorial</w:t>
+        <w:t>delete</w:t>
       </w:r>
       <w:proofErr w:type="gramEnd"/>
       <w:r>
-        <w:t>.</w:t>
-      </w:r>
-    </w:p>
-    <w:p>
-      <w:pPr>
-        <w:pStyle w:val="ListParagraph"/>
-        <w:contextualSpacing w:val="0"/>
-      </w:pPr>
-      <w:r>
-        <w:t xml:space="preserve">The Workspace should look as follows: </w:t>
+        <w:t xml:space="preserve"> (or click anywhere) to make the window go away. Alternatively, you can press Return to get the answer to stay as a comment.</w:t>
       </w:r>
     </w:p>
     <w:p>
@@ -284,10 +289,10 @@
           <w:noProof/>
         </w:rPr>
         <w:drawing>
-          <wp:inline distT="0" distB="0" distL="0" distR="0" wp14:anchorId="3EB89581" wp14:editId="4A4C38D9">
-            <wp:extent cx="5423535" cy="1497088"/>
+          <wp:inline distT="0" distB="0" distL="0" distR="0" wp14:anchorId="5EAF31C6" wp14:editId="55DD5215">
+            <wp:extent cx="2381885" cy="904513"/>
             <wp:effectExtent l="0" t="0" r="0" b="0"/>
-            <wp:docPr id="10" name="Picture 10" descr="../../../Desktop/Screen%20Shot%202016-09-04%20at%209.06.38%20AM"/>
+            <wp:docPr id="7" name="Picture 7" descr="Timeline&#10;&#10;Description automatically generated with medium confidence"/>
             <wp:cNvGraphicFramePr>
               <a:graphicFrameLocks xmlns:a="http://schemas.openxmlformats.org/drawingml/2006/main" noChangeAspect="1"/>
             </wp:cNvGraphicFramePr>
@@ -295,10 +300,8 @@
               <a:graphicData uri="http://schemas.openxmlformats.org/drawingml/2006/picture">
                 <pic:pic xmlns:pic="http://schemas.openxmlformats.org/drawingml/2006/picture">
                   <pic:nvPicPr>
-                    <pic:cNvPr id="0" name="Picture 3" descr="../../../Desktop/Screen%20Shot%202016-09-04%20at%209.06.38%20AM"/>
-                    <pic:cNvPicPr>
-                      <a:picLocks noChangeAspect="1" noChangeArrowheads="1"/>
-                    </pic:cNvPicPr>
+                    <pic:cNvPr id="7" name="Picture 7" descr="Timeline&#10;&#10;Description automatically generated with medium confidence"/>
+                    <pic:cNvPicPr/>
                   </pic:nvPicPr>
                   <pic:blipFill>
                     <a:blip r:embed="rId10">
@@ -308,637 +311,6 @@
                         </a:ext>
                       </a:extLst>
                     </a:blip>
-                    <a:srcRect/>
-                    <a:stretch>
-                      <a:fillRect/>
-                    </a:stretch>
-                  </pic:blipFill>
-                  <pic:spPr bwMode="auto">
-                    <a:xfrm>
-                      <a:off x="0" y="0"/>
-                      <a:ext cx="5445578" cy="1503173"/>
-                    </a:xfrm>
-                    <a:prstGeom prst="rect">
-                      <a:avLst/>
-                    </a:prstGeom>
-                    <a:noFill/>
-                    <a:ln>
-                      <a:noFill/>
-                    </a:ln>
-                  </pic:spPr>
-                </pic:pic>
-              </a:graphicData>
-            </a:graphic>
-          </wp:inline>
-        </w:drawing>
-      </w:r>
-    </w:p>
-    <w:p>
-      <w:pPr>
-        <w:pStyle w:val="ListParagraph"/>
-        <w:contextualSpacing w:val="0"/>
-      </w:pPr>
-      <w:r>
-        <w:t>Next, press &lt;Ctrl&gt;+&lt;P</w:t>
-      </w:r>
-      <w:r>
-        <w:t xml:space="preserve">&gt; (a short cut for “print-it”) to evaluate the expression, and </w:t>
-      </w:r>
-      <w:r>
-        <w:t>show</w:t>
-      </w:r>
-      <w:r>
-        <w:t xml:space="preserve"> the returned object</w:t>
-      </w:r>
-      <w:r>
-        <w:t>. The result should be ‘</w:t>
-      </w:r>
-      <w:r>
-        <w:t>120’</w:t>
-      </w:r>
-      <w:r>
-        <w:t xml:space="preserve"> in a box with a small pair of eyeglasses next to it</w:t>
-      </w:r>
-      <w:r>
-        <w:t xml:space="preserve">. </w:t>
-      </w:r>
-      <w:r>
-        <w:t>Here</w:t>
-      </w:r>
-      <w:r>
-        <w:t xml:space="preserve"> a </w:t>
-      </w:r>
-      <w:r>
-        <w:rPr>
-          <w:i/>
-        </w:rPr>
-        <w:t>unary</w:t>
-      </w:r>
-      <w:r>
-        <w:t xml:space="preserve"> message, ‘factorial,’</w:t>
-      </w:r>
-      <w:r>
-        <w:t xml:space="preserve"> is</w:t>
-      </w:r>
-      <w:r>
-        <w:t xml:space="preserve"> b</w:t>
-      </w:r>
-      <w:r>
-        <w:t>eing sent to the integer 5, which answers the integer 120.</w:t>
-      </w:r>
-    </w:p>
-    <w:p>
-      <w:pPr>
-        <w:pStyle w:val="ListParagraph"/>
-        <w:contextualSpacing w:val="0"/>
-      </w:pPr>
-      <w:r>
-        <w:rPr>
-          <w:noProof/>
-        </w:rPr>
-        <w:drawing>
-          <wp:inline distT="0" distB="0" distL="0" distR="0" wp14:anchorId="692DC581" wp14:editId="1BFEDC8D">
-            <wp:extent cx="3295899" cy="1071112"/>
-            <wp:effectExtent l="0" t="0" r="0" b="0"/>
-            <wp:docPr id="11" name="Picture 11" descr="../../../Desktop/Screen%20Shot%202016-09-04%20at%209.07.19%20AM"/>
-            <wp:cNvGraphicFramePr>
-              <a:graphicFrameLocks xmlns:a="http://schemas.openxmlformats.org/drawingml/2006/main" noChangeAspect="1"/>
-            </wp:cNvGraphicFramePr>
-            <a:graphic xmlns:a="http://schemas.openxmlformats.org/drawingml/2006/main">
-              <a:graphicData uri="http://schemas.openxmlformats.org/drawingml/2006/picture">
-                <pic:pic xmlns:pic="http://schemas.openxmlformats.org/drawingml/2006/picture">
-                  <pic:nvPicPr>
-                    <pic:cNvPr id="0" name="Picture 4" descr="../../../Desktop/Screen%20Shot%202016-09-04%20at%209.07.19%20AM"/>
-                    <pic:cNvPicPr>
-                      <a:picLocks noChangeAspect="1" noChangeArrowheads="1"/>
-                    </pic:cNvPicPr>
-                  </pic:nvPicPr>
-                  <pic:blipFill>
-                    <a:blip r:embed="rId11">
-                      <a:extLst>
-                        <a:ext uri="{28A0092B-C50C-407E-A947-70E740481C1C}">
-                          <a14:useLocalDpi xmlns:a14="http://schemas.microsoft.com/office/drawing/2010/main" val="0"/>
-                        </a:ext>
-                      </a:extLst>
-                    </a:blip>
-                    <a:srcRect/>
-                    <a:stretch>
-                      <a:fillRect/>
-                    </a:stretch>
-                  </pic:blipFill>
-                  <pic:spPr bwMode="auto">
-                    <a:xfrm>
-                      <a:off x="0" y="0"/>
-                      <a:ext cx="3376150" cy="1097192"/>
-                    </a:xfrm>
-                    <a:prstGeom prst="rect">
-                      <a:avLst/>
-                    </a:prstGeom>
-                    <a:noFill/>
-                    <a:ln>
-                      <a:noFill/>
-                    </a:ln>
-                  </pic:spPr>
-                </pic:pic>
-              </a:graphicData>
-            </a:graphic>
-          </wp:inline>
-        </w:drawing>
-      </w:r>
-    </w:p>
-    <w:p>
-      <w:pPr>
-        <w:pStyle w:val="ListParagraph"/>
-        <w:numPr>
-          <w:ilvl w:val="0"/>
-          <w:numId w:val="6"/>
-        </w:numPr>
-        <w:contextualSpacing w:val="0"/>
-      </w:pPr>
-      <w:r>
-        <w:t>In the Workspace add a new line, type the following, and ‘print-it’ (</w:t>
-      </w:r>
-      <w:r>
-        <w:t xml:space="preserve">again, </w:t>
-      </w:r>
-      <w:r>
-        <w:t>using &lt;Ctrl&gt;+&lt;P&gt;):</w:t>
-      </w:r>
-    </w:p>
-    <w:p>
-      <w:pPr>
-        <w:pStyle w:val="Code"/>
-        <w:contextualSpacing w:val="0"/>
-      </w:pPr>
-      <w:r>
-        <w:t>5 between: 3 and: 7.</w:t>
-      </w:r>
-    </w:p>
-    <w:p>
-      <w:pPr>
-        <w:pStyle w:val="ListParagraph"/>
-        <w:contextualSpacing w:val="0"/>
-      </w:pPr>
-      <w:r>
-        <w:t>The Workspace should look as follows:</w:t>
-      </w:r>
-      <w:r>
-        <w:t xml:space="preserve"> </w:t>
-      </w:r>
-    </w:p>
-    <w:p>
-      <w:pPr>
-        <w:pStyle w:val="ListParagraph"/>
-        <w:contextualSpacing w:val="0"/>
-      </w:pPr>
-      <w:r>
-        <w:rPr>
-          <w:noProof/>
-        </w:rPr>
-        <w:drawing>
-          <wp:inline distT="0" distB="0" distL="0" distR="0" wp14:anchorId="1B5FDC46" wp14:editId="4792351B">
-            <wp:extent cx="3716677" cy="1355533"/>
-            <wp:effectExtent l="0" t="0" r="0" b="0"/>
-            <wp:docPr id="12" name="Picture 12" descr="../../../Desktop/Screen%20Shot%202016-09-04%20at%209.08.25%20AM"/>
-            <wp:cNvGraphicFramePr>
-              <a:graphicFrameLocks xmlns:a="http://schemas.openxmlformats.org/drawingml/2006/main" noChangeAspect="1"/>
-            </wp:cNvGraphicFramePr>
-            <a:graphic xmlns:a="http://schemas.openxmlformats.org/drawingml/2006/main">
-              <a:graphicData uri="http://schemas.openxmlformats.org/drawingml/2006/picture">
-                <pic:pic xmlns:pic="http://schemas.openxmlformats.org/drawingml/2006/picture">
-                  <pic:nvPicPr>
-                    <pic:cNvPr id="0" name="Picture 5" descr="../../../Desktop/Screen%20Shot%202016-09-04%20at%209.08.25%20AM"/>
-                    <pic:cNvPicPr>
-                      <a:picLocks noChangeAspect="1" noChangeArrowheads="1"/>
-                    </pic:cNvPicPr>
-                  </pic:nvPicPr>
-                  <pic:blipFill>
-                    <a:blip r:embed="rId12">
-                      <a:extLst>
-                        <a:ext uri="{28A0092B-C50C-407E-A947-70E740481C1C}">
-                          <a14:useLocalDpi xmlns:a14="http://schemas.microsoft.com/office/drawing/2010/main" val="0"/>
-                        </a:ext>
-                      </a:extLst>
-                    </a:blip>
-                    <a:srcRect/>
-                    <a:stretch>
-                      <a:fillRect/>
-                    </a:stretch>
-                  </pic:blipFill>
-                  <pic:spPr bwMode="auto">
-                    <a:xfrm>
-                      <a:off x="0" y="0"/>
-                      <a:ext cx="3856171" cy="1406409"/>
-                    </a:xfrm>
-                    <a:prstGeom prst="rect">
-                      <a:avLst/>
-                    </a:prstGeom>
-                    <a:noFill/>
-                    <a:ln>
-                      <a:noFill/>
-                    </a:ln>
-                  </pic:spPr>
-                </pic:pic>
-              </a:graphicData>
-            </a:graphic>
-          </wp:inline>
-        </w:drawing>
-      </w:r>
-    </w:p>
-    <w:p>
-      <w:pPr>
-        <w:pStyle w:val="ListParagraph"/>
-        <w:contextualSpacing w:val="0"/>
-      </w:pPr>
-      <w:r>
-        <w:t>Here</w:t>
-      </w:r>
-      <w:r>
-        <w:t xml:space="preserve"> a single </w:t>
-      </w:r>
-      <w:r>
-        <w:rPr>
-          <w:i/>
-        </w:rPr>
-        <w:t>keyword</w:t>
-      </w:r>
-      <w:r>
-        <w:t xml:space="preserve"> </w:t>
-      </w:r>
-      <w:r>
-        <w:t>message</w:t>
-      </w:r>
-      <w:r>
-        <w:t>, ‘</w:t>
-      </w:r>
-      <w:proofErr w:type="spellStart"/>
-      <w:r>
-        <w:t>between:and</w:t>
-      </w:r>
-      <w:proofErr w:type="spellEnd"/>
-      <w:r>
-        <w:t>:’</w:t>
-      </w:r>
-      <w:r>
-        <w:t>,</w:t>
-      </w:r>
-      <w:r>
-        <w:t xml:space="preserve"> </w:t>
-      </w:r>
-      <w:r>
-        <w:t xml:space="preserve">is being sent </w:t>
-      </w:r>
-      <w:r>
-        <w:t>to</w:t>
-      </w:r>
-      <w:r>
-        <w:t xml:space="preserve"> the integer</w:t>
-      </w:r>
-      <w:r>
-        <w:t xml:space="preserve"> 5 with two </w:t>
-      </w:r>
-      <w:r>
-        <w:t xml:space="preserve">integer </w:t>
-      </w:r>
-      <w:r>
-        <w:t>arguments, 3 and 7</w:t>
-      </w:r>
-      <w:r>
-        <w:t>, and it answers a B</w:t>
-      </w:r>
-      <w:r>
-        <w:t xml:space="preserve">oolean. </w:t>
-      </w:r>
-      <w:r>
-        <w:t>Smalltalk uses this keyword syntax rather than the more common position-based list of arguments</w:t>
-      </w:r>
-      <w:r>
-        <w:t xml:space="preserve">, </w:t>
-      </w:r>
-      <w:r>
-        <w:t>such as</w:t>
-      </w:r>
-      <w:r>
-        <w:t xml:space="preserve"> </w:t>
-      </w:r>
-      <w:proofErr w:type="spellStart"/>
-      <w:proofErr w:type="gramStart"/>
-      <w:r>
-        <w:t>inR</w:t>
-      </w:r>
-      <w:r>
-        <w:t>ange</w:t>
-      </w:r>
-      <w:proofErr w:type="spellEnd"/>
-      <w:r>
-        <w:t>(</w:t>
-      </w:r>
-      <w:proofErr w:type="gramEnd"/>
-      <w:r>
-        <w:t>5,</w:t>
-      </w:r>
-      <w:r>
-        <w:t>3,7),</w:t>
-      </w:r>
-      <w:r>
-        <w:t xml:space="preserve"> because the position-based list is ambiguous as to the meaning of each argument. </w:t>
-      </w:r>
-    </w:p>
-    <w:p>
-      <w:pPr>
-        <w:pStyle w:val="ListParagraph"/>
-        <w:keepLines/>
-        <w:numPr>
-          <w:ilvl w:val="0"/>
-          <w:numId w:val="6"/>
-        </w:numPr>
-        <w:contextualSpacing w:val="0"/>
-      </w:pPr>
-      <w:r>
-        <w:lastRenderedPageBreak/>
-        <w:t xml:space="preserve">In addition to the </w:t>
-      </w:r>
-      <w:r>
-        <w:rPr>
-          <w:i/>
-        </w:rPr>
-        <w:t>unary</w:t>
-      </w:r>
-      <w:r>
-        <w:t xml:space="preserve"> message and the </w:t>
-      </w:r>
-      <w:r>
-        <w:rPr>
-          <w:i/>
-        </w:rPr>
-        <w:t>keyword</w:t>
-      </w:r>
-      <w:r>
-        <w:t xml:space="preserve"> message, Smalltalk defines a </w:t>
-      </w:r>
-      <w:r>
-        <w:rPr>
-          <w:i/>
-        </w:rPr>
-        <w:t>binary</w:t>
-      </w:r>
-      <w:r>
-        <w:t xml:space="preserve"> message that is generally used to handle what other languages do with operators. Like </w:t>
-      </w:r>
-      <w:r>
-        <w:t>other</w:t>
-      </w:r>
-      <w:r>
-        <w:t xml:space="preserve"> messages, the format is a receiver followed by a message (with optional arguments), but this one uses punctuation characters for the message name and always has exactly one argument. In the Workspace add a new </w:t>
-      </w:r>
-      <w:r>
-        <w:t>line, type</w:t>
-      </w:r>
-      <w:r>
-        <w:t xml:space="preserve"> </w:t>
-      </w:r>
-      <w:r>
-        <w:t>the following, and ‘print-it’ (using &lt;Ctrl&gt;+&lt;P&gt;).</w:t>
-      </w:r>
-    </w:p>
-    <w:p>
-      <w:pPr>
-        <w:pStyle w:val="Code"/>
-        <w:contextualSpacing w:val="0"/>
-      </w:pPr>
-      <w:r>
-        <w:t>2 + 3</w:t>
-      </w:r>
-      <w:r>
-        <w:t>.</w:t>
-      </w:r>
-    </w:p>
-    <w:p>
-      <w:pPr>
-        <w:pStyle w:val="ListParagraph"/>
-        <w:contextualSpacing w:val="0"/>
-      </w:pPr>
-      <w:r>
-        <w:t xml:space="preserve">This should </w:t>
-      </w:r>
-      <w:r>
-        <w:t>show 5</w:t>
-      </w:r>
-      <w:r>
-        <w:t xml:space="preserve"> as the result of evaluating the expression.</w:t>
-      </w:r>
-    </w:p>
-    <w:p>
-      <w:pPr>
-        <w:pStyle w:val="ListParagraph"/>
-        <w:numPr>
-          <w:ilvl w:val="0"/>
-          <w:numId w:val="6"/>
-        </w:numPr>
-        <w:contextualSpacing w:val="0"/>
-      </w:pPr>
-      <w:r>
-        <w:rPr>
-          <w:b/>
-        </w:rPr>
-        <w:t xml:space="preserve">The Seaside Control Panel </w:t>
-      </w:r>
-      <w:r>
-        <w:t xml:space="preserve">is used to manage the web server built into the one-click image. In it you can create, configure, and delete a server. You can select a server and </w:t>
-      </w:r>
-      <w:r>
-        <w:t>inspect</w:t>
-      </w:r>
-      <w:r>
-        <w:t xml:space="preserve"> it. </w:t>
-      </w:r>
-    </w:p>
-    <w:p>
-      <w:pPr>
-        <w:pStyle w:val="ListParagraph"/>
-        <w:contextualSpacing w:val="0"/>
-      </w:pPr>
-      <w:r>
-        <w:rPr>
-          <w:noProof/>
-        </w:rPr>
-        <w:drawing>
-          <wp:inline distT="0" distB="0" distL="0" distR="0" wp14:anchorId="4F0C382E" wp14:editId="22D421B7">
-            <wp:extent cx="5114290" cy="3668395"/>
-            <wp:effectExtent l="0" t="0" r="0" b="0"/>
-            <wp:docPr id="14" name="Picture 14" descr="../../../Desktop/Screen%20Shot%202016-09-04%20at%209.10.57%20AM"/>
-            <wp:cNvGraphicFramePr>
-              <a:graphicFrameLocks xmlns:a="http://schemas.openxmlformats.org/drawingml/2006/main" noChangeAspect="1"/>
-            </wp:cNvGraphicFramePr>
-            <a:graphic xmlns:a="http://schemas.openxmlformats.org/drawingml/2006/main">
-              <a:graphicData uri="http://schemas.openxmlformats.org/drawingml/2006/picture">
-                <pic:pic xmlns:pic="http://schemas.openxmlformats.org/drawingml/2006/picture">
-                  <pic:nvPicPr>
-                    <pic:cNvPr id="0" name="Picture 6" descr="../../../Desktop/Screen%20Shot%202016-09-04%20at%209.10.57%20AM"/>
-                    <pic:cNvPicPr>
-                      <a:picLocks noChangeAspect="1" noChangeArrowheads="1"/>
-                    </pic:cNvPicPr>
-                  </pic:nvPicPr>
-                  <pic:blipFill>
-                    <a:blip r:embed="rId13">
-                      <a:extLst>
-                        <a:ext uri="{28A0092B-C50C-407E-A947-70E740481C1C}">
-                          <a14:useLocalDpi xmlns:a14="http://schemas.microsoft.com/office/drawing/2010/main" val="0"/>
-                        </a:ext>
-                      </a:extLst>
-                    </a:blip>
-                    <a:srcRect/>
-                    <a:stretch>
-                      <a:fillRect/>
-                    </a:stretch>
-                  </pic:blipFill>
-                  <pic:spPr bwMode="auto">
-                    <a:xfrm>
-                      <a:off x="0" y="0"/>
-                      <a:ext cx="5114290" cy="3668395"/>
-                    </a:xfrm>
-                    <a:prstGeom prst="rect">
-                      <a:avLst/>
-                    </a:prstGeom>
-                    <a:noFill/>
-                    <a:ln>
-                      <a:noFill/>
-                    </a:ln>
-                  </pic:spPr>
-                </pic:pic>
-              </a:graphicData>
-            </a:graphic>
-          </wp:inline>
-        </w:drawing>
-      </w:r>
-    </w:p>
-    <w:p>
-      <w:pPr>
-        <w:pStyle w:val="ListParagraph"/>
-        <w:keepNext/>
-        <w:numPr>
-          <w:ilvl w:val="0"/>
-          <w:numId w:val="6"/>
-        </w:numPr>
-        <w:contextualSpacing w:val="0"/>
-      </w:pPr>
-      <w:r>
-        <w:t>A</w:t>
-      </w:r>
-      <w:r>
-        <w:rPr>
-          <w:b/>
-        </w:rPr>
-        <w:t xml:space="preserve"> System Browser</w:t>
-      </w:r>
-      <w:r>
-        <w:t xml:space="preserve"> is the tool typically used to browse code (classes and methods). </w:t>
-      </w:r>
-      <w:r>
-        <w:t xml:space="preserve">To open one </w:t>
-      </w:r>
-      <w:r>
-        <w:t>click on the background of the main window and select ‘System Browser’.</w:t>
-      </w:r>
-    </w:p>
-    <w:p>
-      <w:pPr>
-        <w:pStyle w:val="ListParagraph"/>
-        <w:contextualSpacing w:val="0"/>
-      </w:pPr>
-      <w:r>
-        <w:rPr>
-          <w:noProof/>
-        </w:rPr>
-        <w:drawing>
-          <wp:inline distT="0" distB="0" distL="0" distR="0" wp14:anchorId="3F1E3DA0" wp14:editId="1F823FB8">
-            <wp:extent cx="3533360" cy="1493756"/>
-            <wp:effectExtent l="0" t="0" r="0" b="0"/>
-            <wp:docPr id="15" name="Picture 15" descr="../../../Desktop/Screen%20Shot%202016-09-04%20at%209.23.25%20AM"/>
-            <wp:cNvGraphicFramePr>
-              <a:graphicFrameLocks xmlns:a="http://schemas.openxmlformats.org/drawingml/2006/main" noChangeAspect="1"/>
-            </wp:cNvGraphicFramePr>
-            <a:graphic xmlns:a="http://schemas.openxmlformats.org/drawingml/2006/main">
-              <a:graphicData uri="http://schemas.openxmlformats.org/drawingml/2006/picture">
-                <pic:pic xmlns:pic="http://schemas.openxmlformats.org/drawingml/2006/picture">
-                  <pic:nvPicPr>
-                    <pic:cNvPr id="0" name="Picture 7" descr="../../../Desktop/Screen%20Shot%202016-09-04%20at%209.23.25%20AM"/>
-                    <pic:cNvPicPr>
-                      <a:picLocks noChangeAspect="1" noChangeArrowheads="1"/>
-                    </pic:cNvPicPr>
-                  </pic:nvPicPr>
-                  <pic:blipFill>
-                    <a:blip r:embed="rId14">
-                      <a:extLst>
-                        <a:ext uri="{28A0092B-C50C-407E-A947-70E740481C1C}">
-                          <a14:useLocalDpi xmlns:a14="http://schemas.microsoft.com/office/drawing/2010/main" val="0"/>
-                        </a:ext>
-                      </a:extLst>
-                    </a:blip>
-                    <a:srcRect/>
-                    <a:stretch>
-                      <a:fillRect/>
-                    </a:stretch>
-                  </pic:blipFill>
-                  <pic:spPr bwMode="auto">
-                    <a:xfrm>
-                      <a:off x="0" y="0"/>
-                      <a:ext cx="3533360" cy="1493756"/>
-                    </a:xfrm>
-                    <a:prstGeom prst="rect">
-                      <a:avLst/>
-                    </a:prstGeom>
-                    <a:noFill/>
-                    <a:ln>
-                      <a:noFill/>
-                    </a:ln>
-                  </pic:spPr>
-                </pic:pic>
-              </a:graphicData>
-            </a:graphic>
-          </wp:inline>
-        </w:drawing>
-      </w:r>
-    </w:p>
-    <w:p>
-      <w:pPr>
-        <w:pStyle w:val="ListParagraph"/>
-        <w:contextualSpacing w:val="0"/>
-      </w:pPr>
-      <w:r>
-        <w:lastRenderedPageBreak/>
-        <w:t xml:space="preserve">This should open a </w:t>
-      </w:r>
-      <w:r>
-        <w:t>Nautilus window:</w:t>
-      </w:r>
-    </w:p>
-    <w:p>
-      <w:pPr>
-        <w:pStyle w:val="ListParagraph"/>
-        <w:contextualSpacing w:val="0"/>
-      </w:pPr>
-      <w:r>
-        <w:rPr>
-          <w:noProof/>
-        </w:rPr>
-        <w:drawing>
-          <wp:inline distT="0" distB="0" distL="0" distR="0" wp14:anchorId="53918291" wp14:editId="104ACCCB">
-            <wp:extent cx="5351549" cy="3915321"/>
-            <wp:effectExtent l="0" t="0" r="0" b="0"/>
-            <wp:docPr id="17" name="Picture 17"/>
-            <wp:cNvGraphicFramePr>
-              <a:graphicFrameLocks xmlns:a="http://schemas.openxmlformats.org/drawingml/2006/main" noChangeAspect="1"/>
-            </wp:cNvGraphicFramePr>
-            <a:graphic xmlns:a="http://schemas.openxmlformats.org/drawingml/2006/main">
-              <a:graphicData uri="http://schemas.openxmlformats.org/drawingml/2006/picture">
-                <pic:pic xmlns:pic="http://schemas.openxmlformats.org/drawingml/2006/picture">
-                  <pic:nvPicPr>
-                    <pic:cNvPr id="1" name=""/>
-                    <pic:cNvPicPr/>
-                  </pic:nvPicPr>
-                  <pic:blipFill>
-                    <a:blip r:embed="rId15"/>
                     <a:stretch>
                       <a:fillRect/>
                     </a:stretch>
@@ -946,7 +318,7 @@
                   <pic:spPr>
                     <a:xfrm>
                       <a:off x="0" y="0"/>
-                      <a:ext cx="5386610" cy="3940973"/>
+                      <a:ext cx="2402637" cy="912393"/>
                     </a:xfrm>
                     <a:prstGeom prst="rect">
                       <a:avLst/>
@@ -965,41 +337,14 @@
         <w:contextualSpacing w:val="0"/>
       </w:pPr>
       <w:r>
-        <w:t xml:space="preserve">The first column </w:t>
-      </w:r>
-      <w:r>
-        <w:t xml:space="preserve">contains a search drop-down text field </w:t>
-      </w:r>
-      <w:r>
-        <w:t>above</w:t>
-      </w:r>
-      <w:r>
-        <w:t xml:space="preserve"> </w:t>
-      </w:r>
-      <w:r>
-        <w:t>a list of packages containing classes</w:t>
-      </w:r>
-      <w:r>
-        <w:t xml:space="preserve">. </w:t>
-      </w:r>
-      <w:r>
-        <w:t>In the text field, type ‘Seaside’ (without the quotes) and notice how it filters the package list:</w:t>
-      </w:r>
-    </w:p>
-    <w:p>
-      <w:pPr>
-        <w:pStyle w:val="ListParagraph"/>
-        <w:contextualSpacing w:val="0"/>
-      </w:pPr>
-      <w:r>
         <w:rPr>
           <w:noProof/>
         </w:rPr>
         <w:drawing>
-          <wp:inline distT="0" distB="0" distL="0" distR="0" wp14:anchorId="209F529A" wp14:editId="1B30A308">
-            <wp:extent cx="1512121" cy="1602740"/>
+          <wp:inline distT="0" distB="0" distL="0" distR="0" wp14:anchorId="253DD571" wp14:editId="55210C8D">
+            <wp:extent cx="2431915" cy="824736"/>
             <wp:effectExtent l="0" t="0" r="0" b="0"/>
-            <wp:docPr id="18" name="Picture 18" descr="../../../Desktop/Screen%20Shot%202016-09-04%20at%209.37.50%20AM"/>
+            <wp:docPr id="8" name="Picture 8" descr="Graphical user interface, application&#10;&#10;Description automatically generated"/>
             <wp:cNvGraphicFramePr>
               <a:graphicFrameLocks xmlns:a="http://schemas.openxmlformats.org/drawingml/2006/main" noChangeAspect="1"/>
             </wp:cNvGraphicFramePr>
@@ -1007,10 +352,597 @@
               <a:graphicData uri="http://schemas.openxmlformats.org/drawingml/2006/picture">
                 <pic:pic xmlns:pic="http://schemas.openxmlformats.org/drawingml/2006/picture">
                   <pic:nvPicPr>
-                    <pic:cNvPr id="0" name="Picture 8" descr="../../../Desktop/Screen%20Shot%202016-09-04%20at%209.37.50%20AM"/>
-                    <pic:cNvPicPr>
-                      <a:picLocks noChangeAspect="1" noChangeArrowheads="1"/>
-                    </pic:cNvPicPr>
+                    <pic:cNvPr id="8" name="Picture 8" descr="Graphical user interface, application&#10;&#10;Description automatically generated"/>
+                    <pic:cNvPicPr/>
+                  </pic:nvPicPr>
+                  <pic:blipFill>
+                    <a:blip r:embed="rId11">
+                      <a:extLst>
+                        <a:ext uri="{28A0092B-C50C-407E-A947-70E740481C1C}">
+                          <a14:useLocalDpi xmlns:a14="http://schemas.microsoft.com/office/drawing/2010/main" val="0"/>
+                        </a:ext>
+                      </a:extLst>
+                    </a:blip>
+                    <a:stretch>
+                      <a:fillRect/>
+                    </a:stretch>
+                  </pic:blipFill>
+                  <pic:spPr>
+                    <a:xfrm>
+                      <a:off x="0" y="0"/>
+                      <a:ext cx="2474589" cy="839208"/>
+                    </a:xfrm>
+                    <a:prstGeom prst="rect">
+                      <a:avLst/>
+                    </a:prstGeom>
+                  </pic:spPr>
+                </pic:pic>
+              </a:graphicData>
+            </a:graphic>
+          </wp:inline>
+        </w:drawing>
+      </w:r>
+    </w:p>
+    <w:p>
+      <w:pPr>
+        <w:pStyle w:val="ListParagraph"/>
+        <w:numPr>
+          <w:ilvl w:val="0"/>
+          <w:numId w:val="6"/>
+        </w:numPr>
+        <w:contextualSpacing w:val="0"/>
+      </w:pPr>
+      <w:r>
+        <w:lastRenderedPageBreak/>
+        <w:t xml:space="preserve">In the </w:t>
+      </w:r>
+      <w:r>
+        <w:t>Playground</w:t>
+      </w:r>
+      <w:r>
+        <w:t xml:space="preserve"> add a new line, type the following, and ‘print-it’ (</w:t>
+      </w:r>
+      <w:r>
+        <w:t xml:space="preserve">again, </w:t>
+      </w:r>
+      <w:r>
+        <w:t>using &lt;Ctrl&gt;+&lt;P&gt;):</w:t>
+      </w:r>
+    </w:p>
+    <w:p>
+      <w:pPr>
+        <w:pStyle w:val="Code"/>
+        <w:contextualSpacing w:val="0"/>
+      </w:pPr>
+      <w:r>
+        <w:t>5 between: 3 and: 7.</w:t>
+      </w:r>
+    </w:p>
+    <w:p>
+      <w:pPr>
+        <w:pStyle w:val="ListParagraph"/>
+        <w:contextualSpacing w:val="0"/>
+      </w:pPr>
+      <w:r>
+        <w:t xml:space="preserve">The </w:t>
+      </w:r>
+      <w:r>
+        <w:t>Playground</w:t>
+      </w:r>
+      <w:r>
+        <w:t xml:space="preserve"> should look as follows:</w:t>
+      </w:r>
+      <w:r>
+        <w:t xml:space="preserve"> </w:t>
+      </w:r>
+    </w:p>
+    <w:p>
+      <w:pPr>
+        <w:pStyle w:val="ListParagraph"/>
+        <w:contextualSpacing w:val="0"/>
+      </w:pPr>
+      <w:r>
+        <w:rPr>
+          <w:noProof/>
+        </w:rPr>
+        <w:drawing>
+          <wp:inline distT="0" distB="0" distL="0" distR="0" wp14:anchorId="08407E35" wp14:editId="1D19490E">
+            <wp:extent cx="3441700" cy="927100"/>
+            <wp:effectExtent l="0" t="0" r="0" b="0"/>
+            <wp:docPr id="9" name="Picture 9" descr="A picture containing graphical user interface&#10;&#10;Description automatically generated"/>
+            <wp:cNvGraphicFramePr>
+              <a:graphicFrameLocks xmlns:a="http://schemas.openxmlformats.org/drawingml/2006/main" noChangeAspect="1"/>
+            </wp:cNvGraphicFramePr>
+            <a:graphic xmlns:a="http://schemas.openxmlformats.org/drawingml/2006/main">
+              <a:graphicData uri="http://schemas.openxmlformats.org/drawingml/2006/picture">
+                <pic:pic xmlns:pic="http://schemas.openxmlformats.org/drawingml/2006/picture">
+                  <pic:nvPicPr>
+                    <pic:cNvPr id="9" name="Picture 9" descr="A picture containing graphical user interface&#10;&#10;Description automatically generated"/>
+                    <pic:cNvPicPr/>
+                  </pic:nvPicPr>
+                  <pic:blipFill>
+                    <a:blip r:embed="rId12">
+                      <a:extLst>
+                        <a:ext uri="{28A0092B-C50C-407E-A947-70E740481C1C}">
+                          <a14:useLocalDpi xmlns:a14="http://schemas.microsoft.com/office/drawing/2010/main" val="0"/>
+                        </a:ext>
+                      </a:extLst>
+                    </a:blip>
+                    <a:stretch>
+                      <a:fillRect/>
+                    </a:stretch>
+                  </pic:blipFill>
+                  <pic:spPr>
+                    <a:xfrm>
+                      <a:off x="0" y="0"/>
+                      <a:ext cx="3441700" cy="927100"/>
+                    </a:xfrm>
+                    <a:prstGeom prst="rect">
+                      <a:avLst/>
+                    </a:prstGeom>
+                  </pic:spPr>
+                </pic:pic>
+              </a:graphicData>
+            </a:graphic>
+          </wp:inline>
+        </w:drawing>
+      </w:r>
+    </w:p>
+    <w:p>
+      <w:pPr>
+        <w:pStyle w:val="ListParagraph"/>
+        <w:contextualSpacing w:val="0"/>
+      </w:pPr>
+      <w:r>
+        <w:t>Here</w:t>
+      </w:r>
+      <w:r>
+        <w:t xml:space="preserve"> a single </w:t>
+      </w:r>
+      <w:r>
+        <w:rPr>
+          <w:i/>
+        </w:rPr>
+        <w:t>keyword</w:t>
+      </w:r>
+      <w:r>
+        <w:t xml:space="preserve"> </w:t>
+      </w:r>
+      <w:r>
+        <w:t>message</w:t>
+      </w:r>
+      <w:r>
+        <w:t>, ‘</w:t>
+      </w:r>
+      <w:proofErr w:type="spellStart"/>
+      <w:proofErr w:type="gramStart"/>
+      <w:r>
+        <w:t>between:</w:t>
+      </w:r>
+      <w:proofErr w:type="gramEnd"/>
+      <w:r>
+        <w:t>and</w:t>
+      </w:r>
+      <w:proofErr w:type="spellEnd"/>
+      <w:r>
+        <w:t>:’</w:t>
+      </w:r>
+      <w:r>
+        <w:t>,</w:t>
+      </w:r>
+      <w:r>
+        <w:t xml:space="preserve"> </w:t>
+      </w:r>
+      <w:r>
+        <w:t xml:space="preserve">is being sent </w:t>
+      </w:r>
+      <w:r>
+        <w:t>to</w:t>
+      </w:r>
+      <w:r>
+        <w:t xml:space="preserve"> the integer</w:t>
+      </w:r>
+      <w:r>
+        <w:t xml:space="preserve"> 5 with two </w:t>
+      </w:r>
+      <w:r>
+        <w:t xml:space="preserve">integer </w:t>
+      </w:r>
+      <w:r>
+        <w:t>arguments, 3 and 7</w:t>
+      </w:r>
+      <w:r>
+        <w:t>, and it answers a B</w:t>
+      </w:r>
+      <w:r>
+        <w:t xml:space="preserve">oolean. </w:t>
+      </w:r>
+      <w:r>
+        <w:t>Smalltalk uses this keyword syntax rather than the more common position-based list of arguments</w:t>
+      </w:r>
+      <w:r>
+        <w:t xml:space="preserve">, </w:t>
+      </w:r>
+      <w:r>
+        <w:t>such as</w:t>
+      </w:r>
+      <w:r>
+        <w:t xml:space="preserve"> </w:t>
+      </w:r>
+      <w:proofErr w:type="spellStart"/>
+      <w:proofErr w:type="gramStart"/>
+      <w:r>
+        <w:t>inR</w:t>
+      </w:r>
+      <w:r>
+        <w:t>ange</w:t>
+      </w:r>
+      <w:proofErr w:type="spellEnd"/>
+      <w:r>
+        <w:t>(</w:t>
+      </w:r>
+      <w:proofErr w:type="gramEnd"/>
+      <w:r>
+        <w:t>5,</w:t>
+      </w:r>
+      <w:r>
+        <w:t>3,7),</w:t>
+      </w:r>
+      <w:r>
+        <w:t xml:space="preserve"> because the position-based list is ambiguous as to the meaning of each argument. </w:t>
+      </w:r>
+    </w:p>
+    <w:p>
+      <w:pPr>
+        <w:pStyle w:val="ListParagraph"/>
+        <w:keepLines/>
+        <w:numPr>
+          <w:ilvl w:val="0"/>
+          <w:numId w:val="6"/>
+        </w:numPr>
+        <w:contextualSpacing w:val="0"/>
+      </w:pPr>
+      <w:r>
+        <w:t xml:space="preserve">In addition to the </w:t>
+      </w:r>
+      <w:r>
+        <w:rPr>
+          <w:i/>
+        </w:rPr>
+        <w:t>unary</w:t>
+      </w:r>
+      <w:r>
+        <w:t xml:space="preserve"> message and the </w:t>
+      </w:r>
+      <w:r>
+        <w:rPr>
+          <w:i/>
+        </w:rPr>
+        <w:t>keyword</w:t>
+      </w:r>
+      <w:r>
+        <w:t xml:space="preserve"> message, Smalltalk defines a </w:t>
+      </w:r>
+      <w:r>
+        <w:rPr>
+          <w:i/>
+        </w:rPr>
+        <w:t>binary</w:t>
+      </w:r>
+      <w:r>
+        <w:t xml:space="preserve"> message that is generally used to handle what other languages do with operators. Like </w:t>
+      </w:r>
+      <w:r>
+        <w:t>other</w:t>
+      </w:r>
+      <w:r>
+        <w:t xml:space="preserve"> messages, the format is a receiver followed by a message (with optional arguments), but this one uses punctuation characters for the message name and always has exactly one argument. In the Workspace add a new </w:t>
+      </w:r>
+      <w:r>
+        <w:t>line, type</w:t>
+      </w:r>
+      <w:r>
+        <w:t xml:space="preserve"> </w:t>
+      </w:r>
+      <w:r>
+        <w:t>the following, and ‘print-it’ (using &lt;Ctrl&gt;+&lt;P&gt;).</w:t>
+      </w:r>
+    </w:p>
+    <w:p>
+      <w:pPr>
+        <w:pStyle w:val="Code"/>
+        <w:contextualSpacing w:val="0"/>
+      </w:pPr>
+      <w:r>
+        <w:t>2 + 3</w:t>
+      </w:r>
+      <w:r>
+        <w:t>.</w:t>
+      </w:r>
+    </w:p>
+    <w:p>
+      <w:pPr>
+        <w:pStyle w:val="ListParagraph"/>
+        <w:contextualSpacing w:val="0"/>
+      </w:pPr>
+      <w:r>
+        <w:t xml:space="preserve">This should </w:t>
+      </w:r>
+      <w:r>
+        <w:t>show 5</w:t>
+      </w:r>
+      <w:r>
+        <w:t xml:space="preserve"> as the result of evaluating the expression.</w:t>
+      </w:r>
+    </w:p>
+    <w:p>
+      <w:pPr>
+        <w:pStyle w:val="ListParagraph"/>
+        <w:numPr>
+          <w:ilvl w:val="0"/>
+          <w:numId w:val="6"/>
+        </w:numPr>
+        <w:contextualSpacing w:val="0"/>
+      </w:pPr>
+      <w:r>
+        <w:rPr>
+          <w:b/>
+        </w:rPr>
+        <w:t xml:space="preserve">The Seaside Control Panel </w:t>
+      </w:r>
+      <w:r>
+        <w:t xml:space="preserve">is used to manage the web server built into the one-click image. In it you can create, configure, and delete a server. You can select a server and </w:t>
+      </w:r>
+      <w:r>
+        <w:t>inspect</w:t>
+      </w:r>
+      <w:r>
+        <w:t xml:space="preserve"> it. </w:t>
+      </w:r>
+    </w:p>
+    <w:p>
+      <w:pPr>
+        <w:pStyle w:val="ListParagraph"/>
+        <w:contextualSpacing w:val="0"/>
+        <w:jc w:val="center"/>
+      </w:pPr>
+      <w:r>
+        <w:rPr>
+          <w:noProof/>
+        </w:rPr>
+        <w:drawing>
+          <wp:inline distT="0" distB="0" distL="0" distR="0" wp14:anchorId="57AA60A9" wp14:editId="7305945E">
+            <wp:extent cx="3696511" cy="2957209"/>
+            <wp:effectExtent l="0" t="0" r="0" b="0"/>
+            <wp:docPr id="13" name="Picture 13" descr="Graphical user interface, text, application&#10;&#10;Description automatically generated"/>
+            <wp:cNvGraphicFramePr>
+              <a:graphicFrameLocks xmlns:a="http://schemas.openxmlformats.org/drawingml/2006/main" noChangeAspect="1"/>
+            </wp:cNvGraphicFramePr>
+            <a:graphic xmlns:a="http://schemas.openxmlformats.org/drawingml/2006/main">
+              <a:graphicData uri="http://schemas.openxmlformats.org/drawingml/2006/picture">
+                <pic:pic xmlns:pic="http://schemas.openxmlformats.org/drawingml/2006/picture">
+                  <pic:nvPicPr>
+                    <pic:cNvPr id="13" name="Picture 13" descr="Graphical user interface, text, application&#10;&#10;Description automatically generated"/>
+                    <pic:cNvPicPr/>
+                  </pic:nvPicPr>
+                  <pic:blipFill>
+                    <a:blip r:embed="rId13">
+                      <a:extLst>
+                        <a:ext uri="{28A0092B-C50C-407E-A947-70E740481C1C}">
+                          <a14:useLocalDpi xmlns:a14="http://schemas.microsoft.com/office/drawing/2010/main" val="0"/>
+                        </a:ext>
+                      </a:extLst>
+                    </a:blip>
+                    <a:stretch>
+                      <a:fillRect/>
+                    </a:stretch>
+                  </pic:blipFill>
+                  <pic:spPr>
+                    <a:xfrm>
+                      <a:off x="0" y="0"/>
+                      <a:ext cx="3711776" cy="2969421"/>
+                    </a:xfrm>
+                    <a:prstGeom prst="rect">
+                      <a:avLst/>
+                    </a:prstGeom>
+                  </pic:spPr>
+                </pic:pic>
+              </a:graphicData>
+            </a:graphic>
+          </wp:inline>
+        </w:drawing>
+      </w:r>
+    </w:p>
+    <w:p>
+      <w:pPr>
+        <w:pStyle w:val="ListParagraph"/>
+        <w:keepNext/>
+        <w:numPr>
+          <w:ilvl w:val="0"/>
+          <w:numId w:val="6"/>
+        </w:numPr>
+        <w:contextualSpacing w:val="0"/>
+      </w:pPr>
+      <w:r>
+        <w:lastRenderedPageBreak/>
+        <w:t>A</w:t>
+      </w:r>
+      <w:r>
+        <w:rPr>
+          <w:b/>
+        </w:rPr>
+        <w:t xml:space="preserve"> System Browser</w:t>
+      </w:r>
+      <w:r>
+        <w:t xml:space="preserve"> is the tool typically used to browse code (classes and methods). </w:t>
+      </w:r>
+      <w:r>
+        <w:t xml:space="preserve">To open one </w:t>
+      </w:r>
+      <w:r>
+        <w:t>select ‘System Browser’</w:t>
+      </w:r>
+      <w:r>
+        <w:t xml:space="preserve"> from the Browse menu.</w:t>
+      </w:r>
+    </w:p>
+    <w:p>
+      <w:pPr>
+        <w:pStyle w:val="ListParagraph"/>
+        <w:contextualSpacing w:val="0"/>
+      </w:pPr>
+      <w:r>
+        <w:rPr>
+          <w:noProof/>
+        </w:rPr>
+        <w:drawing>
+          <wp:inline distT="0" distB="0" distL="0" distR="0" wp14:anchorId="555C1A57" wp14:editId="52E33179">
+            <wp:extent cx="5943600" cy="3472815"/>
+            <wp:effectExtent l="0" t="0" r="0" b="0"/>
+            <wp:docPr id="16" name="Picture 16" descr="A picture containing graphical user interface&#10;&#10;Description automatically generated"/>
+            <wp:cNvGraphicFramePr>
+              <a:graphicFrameLocks xmlns:a="http://schemas.openxmlformats.org/drawingml/2006/main" noChangeAspect="1"/>
+            </wp:cNvGraphicFramePr>
+            <a:graphic xmlns:a="http://schemas.openxmlformats.org/drawingml/2006/main">
+              <a:graphicData uri="http://schemas.openxmlformats.org/drawingml/2006/picture">
+                <pic:pic xmlns:pic="http://schemas.openxmlformats.org/drawingml/2006/picture">
+                  <pic:nvPicPr>
+                    <pic:cNvPr id="16" name="Picture 16" descr="A picture containing graphical user interface&#10;&#10;Description automatically generated"/>
+                    <pic:cNvPicPr/>
+                  </pic:nvPicPr>
+                  <pic:blipFill>
+                    <a:blip r:embed="rId14">
+                      <a:extLst>
+                        <a:ext uri="{28A0092B-C50C-407E-A947-70E740481C1C}">
+                          <a14:useLocalDpi xmlns:a14="http://schemas.microsoft.com/office/drawing/2010/main" val="0"/>
+                        </a:ext>
+                      </a:extLst>
+                    </a:blip>
+                    <a:stretch>
+                      <a:fillRect/>
+                    </a:stretch>
+                  </pic:blipFill>
+                  <pic:spPr>
+                    <a:xfrm>
+                      <a:off x="0" y="0"/>
+                      <a:ext cx="5943600" cy="3472815"/>
+                    </a:xfrm>
+                    <a:prstGeom prst="rect">
+                      <a:avLst/>
+                    </a:prstGeom>
+                  </pic:spPr>
+                </pic:pic>
+              </a:graphicData>
+            </a:graphic>
+          </wp:inline>
+        </w:drawing>
+      </w:r>
+    </w:p>
+    <w:p>
+      <w:pPr>
+        <w:pStyle w:val="ListParagraph"/>
+        <w:contextualSpacing w:val="0"/>
+      </w:pPr>
+      <w:r>
+        <w:t xml:space="preserve">In </w:t>
+      </w:r>
+      <w:r>
+        <w:t>the "Filter…" text field at the bottom of the first column</w:t>
+      </w:r>
+      <w:r>
+        <w:t xml:space="preserve">, type </w:t>
+      </w:r>
+      <w:r>
+        <w:t>"</w:t>
+      </w:r>
+      <w:r>
+        <w:t>Seaside</w:t>
+      </w:r>
+      <w:r>
+        <w:t>"</w:t>
+      </w:r>
+      <w:r>
+        <w:t xml:space="preserve"> (without the quotes) and notice how it filters the package list</w:t>
+      </w:r>
+      <w:r>
+        <w:t xml:space="preserve"> on the left</w:t>
+      </w:r>
+      <w:r>
+        <w:t>:</w:t>
+      </w:r>
+    </w:p>
+    <w:p>
+      <w:pPr>
+        <w:pStyle w:val="ListParagraph"/>
+        <w:contextualSpacing w:val="0"/>
+      </w:pPr>
+      <w:r>
+        <w:rPr>
+          <w:noProof/>
+        </w:rPr>
+        <w:drawing>
+          <wp:inline distT="0" distB="0" distL="0" distR="0" wp14:anchorId="12F88F36" wp14:editId="0E6BD79B">
+            <wp:extent cx="1488702" cy="2412460"/>
+            <wp:effectExtent l="0" t="0" r="0" b="0"/>
+            <wp:docPr id="20" name="Picture 20" descr="Graphical user interface, application&#10;&#10;Description automatically generated"/>
+            <wp:cNvGraphicFramePr>
+              <a:graphicFrameLocks xmlns:a="http://schemas.openxmlformats.org/drawingml/2006/main" noChangeAspect="1"/>
+            </wp:cNvGraphicFramePr>
+            <a:graphic xmlns:a="http://schemas.openxmlformats.org/drawingml/2006/main">
+              <a:graphicData uri="http://schemas.openxmlformats.org/drawingml/2006/picture">
+                <pic:pic xmlns:pic="http://schemas.openxmlformats.org/drawingml/2006/picture">
+                  <pic:nvPicPr>
+                    <pic:cNvPr id="20" name="Picture 20" descr="Graphical user interface, application&#10;&#10;Description automatically generated"/>
+                    <pic:cNvPicPr/>
+                  </pic:nvPicPr>
+                  <pic:blipFill>
+                    <a:blip r:embed="rId15">
+                      <a:extLst>
+                        <a:ext uri="{28A0092B-C50C-407E-A947-70E740481C1C}">
+                          <a14:useLocalDpi xmlns:a14="http://schemas.microsoft.com/office/drawing/2010/main" val="0"/>
+                        </a:ext>
+                      </a:extLst>
+                    </a:blip>
+                    <a:stretch>
+                      <a:fillRect/>
+                    </a:stretch>
+                  </pic:blipFill>
+                  <pic:spPr>
+                    <a:xfrm>
+                      <a:off x="0" y="0"/>
+                      <a:ext cx="1493405" cy="2420081"/>
+                    </a:xfrm>
+                    <a:prstGeom prst="rect">
+                      <a:avLst/>
+                    </a:prstGeom>
+                  </pic:spPr>
+                </pic:pic>
+              </a:graphicData>
+            </a:graphic>
+          </wp:inline>
+        </w:drawing>
+      </w:r>
+      <w:r>
+        <w:t xml:space="preserve">          </w:t>
+      </w:r>
+      <w:r>
+        <w:rPr>
+          <w:noProof/>
+        </w:rPr>
+        <w:drawing>
+          <wp:inline distT="0" distB="0" distL="0" distR="0" wp14:anchorId="4FDEE914" wp14:editId="35A07989">
+            <wp:extent cx="3632200" cy="1854200"/>
+            <wp:effectExtent l="0" t="0" r="0" b="0"/>
+            <wp:docPr id="22" name="Picture 22" descr="Graphical user interface, text, application, chat or text message&#10;&#10;Description automatically generated"/>
+            <wp:cNvGraphicFramePr>
+              <a:graphicFrameLocks xmlns:a="http://schemas.openxmlformats.org/drawingml/2006/main" noChangeAspect="1"/>
+            </wp:cNvGraphicFramePr>
+            <a:graphic xmlns:a="http://schemas.openxmlformats.org/drawingml/2006/main">
+              <a:graphicData uri="http://schemas.openxmlformats.org/drawingml/2006/picture">
+                <pic:pic xmlns:pic="http://schemas.openxmlformats.org/drawingml/2006/picture">
+                  <pic:nvPicPr>
+                    <pic:cNvPr id="22" name="Picture 22" descr="Graphical user interface, text, application, chat or text message&#10;&#10;Description automatically generated"/>
+                    <pic:cNvPicPr/>
                   </pic:nvPicPr>
                   <pic:blipFill>
                     <a:blip r:embed="rId16">
@@ -1020,23 +952,18 @@
                         </a:ext>
                       </a:extLst>
                     </a:blip>
-                    <a:srcRect/>
                     <a:stretch>
                       <a:fillRect/>
                     </a:stretch>
                   </pic:blipFill>
-                  <pic:spPr bwMode="auto">
+                  <pic:spPr>
                     <a:xfrm>
                       <a:off x="0" y="0"/>
-                      <a:ext cx="1526167" cy="1617627"/>
+                      <a:ext cx="3632200" cy="1854200"/>
                     </a:xfrm>
                     <a:prstGeom prst="rect">
                       <a:avLst/>
                     </a:prstGeom>
-                    <a:noFill/>
-                    <a:ln>
-                      <a:noFill/>
-                    </a:ln>
                   </pic:spPr>
                 </pic:pic>
               </a:graphicData>
@@ -1054,7 +981,40 @@
         <w:t xml:space="preserve">You can click the small triangle to the left of a package to expand its contents. </w:t>
       </w:r>
       <w:r>
-        <w:t>You can also use the context menu (right or center mouse button?) to bring up a context menu. Select ‘Find Class…’ from this menu:</w:t>
+        <w:t>You can also use the context menu (right or center mouse button?) to bring up a context menu. Select ‘Find Class…’ from this menu</w:t>
+      </w:r>
+      <w:r>
+        <w:t xml:space="preserve"> as shown in the right-hand image above.</w:t>
+      </w:r>
+    </w:p>
+    <w:p>
+      <w:pPr>
+        <w:pStyle w:val="ListParagraph"/>
+        <w:contextualSpacing w:val="0"/>
+      </w:pPr>
+    </w:p>
+    <w:p>
+      <w:pPr>
+        <w:pStyle w:val="ListParagraph"/>
+        <w:contextualSpacing w:val="0"/>
+      </w:pPr>
+      <w:r>
+        <w:lastRenderedPageBreak/>
+        <w:t>In the provided dialog enter ‘</w:t>
+      </w:r>
+      <w:proofErr w:type="spellStart"/>
+      <w:r>
+        <w:t>wacounter</w:t>
+      </w:r>
+      <w:proofErr w:type="spellEnd"/>
+      <w:r>
+        <w:t xml:space="preserve">’ </w:t>
+      </w:r>
+      <w:r>
+        <w:t xml:space="preserve">(all lowercase is fine) </w:t>
+      </w:r>
+      <w:r>
+        <w:t>to filter the list:</w:t>
       </w:r>
     </w:p>
     <w:p>
@@ -1066,12 +1026,11 @@
         <w:rPr>
           <w:noProof/>
         </w:rPr>
-        <w:lastRenderedPageBreak/>
         <w:drawing>
-          <wp:inline distT="0" distB="0" distL="0" distR="0" wp14:anchorId="33EB2F84" wp14:editId="608AAAFA">
-            <wp:extent cx="3778247" cy="1576159"/>
+          <wp:inline distT="0" distB="0" distL="0" distR="0" wp14:anchorId="42CE125C" wp14:editId="190DE97D">
+            <wp:extent cx="2071991" cy="2762655"/>
             <wp:effectExtent l="0" t="0" r="0" b="0"/>
-            <wp:docPr id="19" name="Picture 19" descr="../../../Desktop/Screen%20Shot%202016-09-04%20at%209.39.46%20AM"/>
+            <wp:docPr id="21" name="Picture 21" descr="../../../Desktop/Screen%20Shot%202016-09-04%20at%209.41.31%20AM"/>
             <wp:cNvGraphicFramePr>
               <a:graphicFrameLocks xmlns:a="http://schemas.openxmlformats.org/drawingml/2006/main" noChangeAspect="1"/>
             </wp:cNvGraphicFramePr>
@@ -1079,7 +1038,7 @@
               <a:graphicData uri="http://schemas.openxmlformats.org/drawingml/2006/picture">
                 <pic:pic xmlns:pic="http://schemas.openxmlformats.org/drawingml/2006/picture">
                   <pic:nvPicPr>
-                    <pic:cNvPr id="0" name="Picture 9" descr="../../../Desktop/Screen%20Shot%202016-09-04%20at%209.39.46%20AM"/>
+                    <pic:cNvPr id="0" name="Picture 10" descr="../../../Desktop/Screen%20Shot%202016-09-04%20at%209.41.31%20AM"/>
                     <pic:cNvPicPr>
                       <a:picLocks noChangeAspect="1" noChangeArrowheads="1"/>
                     </pic:cNvPicPr>
@@ -1100,7 +1059,7 @@
                   <pic:spPr bwMode="auto">
                     <a:xfrm>
                       <a:off x="0" y="0"/>
-                      <a:ext cx="3800029" cy="1585246"/>
+                      <a:ext cx="2094351" cy="2792468"/>
                     </a:xfrm>
                     <a:prstGeom prst="rect">
                       <a:avLst/>
@@ -1120,24 +1079,36 @@
     <w:p>
       <w:pPr>
         <w:pStyle w:val="ListParagraph"/>
-        <w:contextualSpacing w:val="0"/>
-      </w:pPr>
-      <w:r>
-        <w:t>In the provided dialog enter ‘</w:t>
+        <w:keepNext/>
+        <w:contextualSpacing w:val="0"/>
+      </w:pPr>
+      <w:r>
+        <w:t>Select "</w:t>
       </w:r>
       <w:proofErr w:type="spellStart"/>
       <w:r>
-        <w:t>wacounter</w:t>
+        <w:t>WACounter</w:t>
       </w:r>
       <w:proofErr w:type="spellEnd"/>
       <w:r>
-        <w:t xml:space="preserve">’ </w:t>
-      </w:r>
-      <w:r>
-        <w:t xml:space="preserve">(all lowercase is fine) </w:t>
-      </w:r>
-      <w:r>
-        <w:t>to filter the list:</w:t>
+        <w:t xml:space="preserve">" and </w:t>
+      </w:r>
+      <w:r>
+        <w:t>click ‘OK’</w:t>
+      </w:r>
+      <w:r>
+        <w:t>. T</w:t>
+      </w:r>
+      <w:r>
+        <w:t xml:space="preserve">he System Browser should show the </w:t>
+      </w:r>
+      <w:proofErr w:type="spellStart"/>
+      <w:r>
+        <w:t>WACounter</w:t>
+      </w:r>
+      <w:proofErr w:type="spellEnd"/>
+      <w:r>
+        <w:t xml:space="preserve"> class:</w:t>
       </w:r>
     </w:p>
     <w:p>
@@ -1150,10 +1121,10 @@
           <w:noProof/>
         </w:rPr>
         <w:drawing>
-          <wp:inline distT="0" distB="0" distL="0" distR="0" wp14:anchorId="42CE125C" wp14:editId="76A32F95">
-            <wp:extent cx="3500681" cy="4667575"/>
+          <wp:inline distT="0" distB="0" distL="0" distR="0" wp14:anchorId="5F9D5684" wp14:editId="1AB69495">
+            <wp:extent cx="5828920" cy="4640094"/>
             <wp:effectExtent l="0" t="0" r="0" b="0"/>
-            <wp:docPr id="21" name="Picture 21" descr="../../../Desktop/Screen%20Shot%202016-09-04%20at%209.41.31%20AM"/>
+            <wp:docPr id="23" name="Picture 23" descr="Graphical user interface&#10;&#10;Description automatically generated with low confidence"/>
             <wp:cNvGraphicFramePr>
               <a:graphicFrameLocks xmlns:a="http://schemas.openxmlformats.org/drawingml/2006/main" noChangeAspect="1"/>
             </wp:cNvGraphicFramePr>
@@ -1161,10 +1132,8 @@
               <a:graphicData uri="http://schemas.openxmlformats.org/drawingml/2006/picture">
                 <pic:pic xmlns:pic="http://schemas.openxmlformats.org/drawingml/2006/picture">
                   <pic:nvPicPr>
-                    <pic:cNvPr id="0" name="Picture 10" descr="../../../Desktop/Screen%20Shot%202016-09-04%20at%209.41.31%20AM"/>
-                    <pic:cNvPicPr>
-                      <a:picLocks noChangeAspect="1" noChangeArrowheads="1"/>
-                    </pic:cNvPicPr>
+                    <pic:cNvPr id="23" name="Picture 23" descr="Graphical user interface&#10;&#10;Description automatically generated with low confidence"/>
+                    <pic:cNvPicPr/>
                   </pic:nvPicPr>
                   <pic:blipFill>
                     <a:blip r:embed="rId18">
@@ -1174,23 +1143,18 @@
                         </a:ext>
                       </a:extLst>
                     </a:blip>
-                    <a:srcRect/>
                     <a:stretch>
                       <a:fillRect/>
                     </a:stretch>
                   </pic:blipFill>
-                  <pic:spPr bwMode="auto">
+                  <pic:spPr>
                     <a:xfrm>
                       <a:off x="0" y="0"/>
-                      <a:ext cx="3509770" cy="4679694"/>
+                      <a:ext cx="5968846" cy="4751482"/>
                     </a:xfrm>
                     <a:prstGeom prst="rect">
                       <a:avLst/>
                     </a:prstGeom>
-                    <a:noFill/>
-                    <a:ln>
-                      <a:noFill/>
-                    </a:ln>
                   </pic:spPr>
                 </pic:pic>
               </a:graphicData>
@@ -1202,20 +1166,465 @@
     <w:p>
       <w:pPr>
         <w:pStyle w:val="ListParagraph"/>
+        <w:contextualSpacing w:val="0"/>
+      </w:pPr>
+      <w:r>
+        <w:lastRenderedPageBreak/>
+        <w:t xml:space="preserve">The second column lists classes that are in the selected </w:t>
+      </w:r>
+      <w:r>
+        <w:t>package</w:t>
+      </w:r>
+      <w:r>
+        <w:t xml:space="preserve"> (‘</w:t>
+      </w:r>
+      <w:proofErr w:type="spellStart"/>
+      <w:r>
+        <w:t>Misc</w:t>
+      </w:r>
+      <w:proofErr w:type="spellEnd"/>
+      <w:r>
+        <w:t>’ in ‘Seaside-Examples’)</w:t>
+      </w:r>
+      <w:r>
+        <w:t xml:space="preserve"> in a</w:t>
+      </w:r>
+      <w:r>
+        <w:t xml:space="preserve"> combined</w:t>
+      </w:r>
+      <w:r>
+        <w:t xml:space="preserve"> alphabetical/hierarchal order. That is, classes in the list that do not have their superclass in the list will have no indent</w:t>
+      </w:r>
+      <w:r>
+        <w:t xml:space="preserve"> (such as ‘</w:t>
+      </w:r>
+      <w:proofErr w:type="spellStart"/>
+      <w:r>
+        <w:t>WAFileLibraryDemo</w:t>
+      </w:r>
+      <w:proofErr w:type="spellEnd"/>
+      <w:r>
+        <w:t>’)</w:t>
+      </w:r>
+      <w:r>
+        <w:t xml:space="preserve">. Subclasses are listed </w:t>
+      </w:r>
+      <w:r>
+        <w:t xml:space="preserve">indented </w:t>
+      </w:r>
+      <w:r>
+        <w:t xml:space="preserve">under their </w:t>
+      </w:r>
+      <w:r>
+        <w:t>superclass if the superclass is in the same class category</w:t>
+      </w:r>
+      <w:r>
+        <w:t xml:space="preserve"> (‘</w:t>
+      </w:r>
+      <w:proofErr w:type="spellStart"/>
+      <w:r>
+        <w:t>WACounter</w:t>
+      </w:r>
+      <w:proofErr w:type="spellEnd"/>
+      <w:r>
+        <w:t>’ is a subclass of ‘</w:t>
+      </w:r>
+      <w:proofErr w:type="spellStart"/>
+      <w:r>
+        <w:t>WAExampleComponent</w:t>
+      </w:r>
+      <w:proofErr w:type="spellEnd"/>
+      <w:r>
+        <w:t>’)</w:t>
+      </w:r>
+      <w:r>
+        <w:t>. Selecting a class name will show the class definition in the text area in the bottom half of the window.</w:t>
+      </w:r>
+      <w:r>
+        <w:t xml:space="preserve"> (The red exclamation mark next to a class name indicates that it does not have a class comment. Click the Comments button to see this.)</w:t>
+      </w:r>
+    </w:p>
+    <w:p>
+      <w:pPr>
+        <w:pStyle w:val="ListParagraph"/>
+        <w:contextualSpacing w:val="0"/>
+      </w:pPr>
+      <w:r>
+        <w:t>The third column is a list of method categories for the selected class (</w:t>
+      </w:r>
+      <w:r>
+        <w:t>all methods are listed if a method category is not selected</w:t>
+      </w:r>
+      <w:r>
+        <w:t>). The fourth column is a list of methods in the class and method category selected. Selecting a method name in the fourth column will show that method’s definition in the text area in the bottom half of the window.</w:t>
+      </w:r>
+    </w:p>
+    <w:p>
+      <w:pPr>
+        <w:pStyle w:val="ListParagraph"/>
+        <w:contextualSpacing w:val="0"/>
+      </w:pPr>
+      <w:r>
+        <w:t xml:space="preserve">Below the four columns are a series of paired radio buttons that provide some control over the selection or view. If you click on the "class side" radio button you will see four method categories and four methods (a method may appear in multiple categories). </w:t>
+      </w:r>
+      <w:r>
+        <w:t xml:space="preserve">These methods are ‘on the </w:t>
+      </w:r>
+      <w:r>
+        <w:rPr>
+          <w:i/>
+        </w:rPr>
+        <w:t>class</w:t>
+      </w:r>
+      <w:r>
+        <w:t xml:space="preserve"> </w:t>
+      </w:r>
+      <w:r>
+        <w:rPr>
+          <w:i/>
+        </w:rPr>
+        <w:t>side</w:t>
+      </w:r>
+      <w:r>
+        <w:t>’ and define code that will run when a message is sent to the class ‘</w:t>
+      </w:r>
+      <w:proofErr w:type="spellStart"/>
+      <w:r>
+        <w:t>WACounter</w:t>
+      </w:r>
+      <w:proofErr w:type="spellEnd"/>
+      <w:r>
+        <w:t xml:space="preserve">.’ Class-side methods are what other languages might describe as ‘static functions’ and generally support instance creation and singleton management (where the nature of the class is that there should be only one instance). </w:t>
+      </w:r>
+    </w:p>
+    <w:p>
+      <w:pPr>
+        <w:pStyle w:val="ListParagraph"/>
+        <w:keepLines/>
+        <w:contextualSpacing w:val="0"/>
+      </w:pPr>
+      <w:r>
+        <w:t xml:space="preserve">In Smalltalk, a typical beginner’s programming error involves putting methods on the wrong ‘side’ of a class. In some </w:t>
+      </w:r>
+      <w:proofErr w:type="gramStart"/>
+      <w:r>
+        <w:t>cases</w:t>
+      </w:r>
+      <w:proofErr w:type="gramEnd"/>
+      <w:r>
+        <w:t xml:space="preserve"> there might even be methods with the same name (e.g., ‘initialize’) on the instance side and on the class side of a class. In the instructions that follow, pay special attention when a method is added to the class side so that when you are done you remember return to the instance side. Also, if things don’t work, go </w:t>
+      </w:r>
+      <w:proofErr w:type="gramStart"/>
+      <w:r>
+        <w:t>back</w:t>
+      </w:r>
+      <w:proofErr w:type="gramEnd"/>
+      <w:r>
+        <w:t xml:space="preserve"> and see if the methods have been added properly to the correct side of a class.</w:t>
+      </w:r>
+    </w:p>
+    <w:p>
+      <w:pPr>
+        <w:pStyle w:val="ListParagraph"/>
+        <w:keepLines/>
+        <w:contextualSpacing w:val="0"/>
+      </w:pPr>
+      <w:r>
+        <w:t xml:space="preserve">Again, as I’ve worked with students going through this tutorial the most common error has been creating methods on the wrong ‘side’ of a class. If you reread the preceding </w:t>
+      </w:r>
+      <w:proofErr w:type="gramStart"/>
+      <w:r>
+        <w:t>paragraph</w:t>
+      </w:r>
+      <w:proofErr w:type="gramEnd"/>
+      <w:r>
+        <w:t xml:space="preserve"> you will save yourself problems later.</w:t>
+      </w:r>
+    </w:p>
+    <w:p>
+      <w:pPr>
+        <w:pStyle w:val="ListParagraph"/>
+        <w:contextualSpacing w:val="0"/>
+      </w:pPr>
+      <w:r>
+        <w:t xml:space="preserve">Click back to the "Inst. side" (methods defined in the class to be called on instances of the class).   </w:t>
+      </w:r>
+      <w:r>
+        <w:t xml:space="preserve">Below the </w:t>
+      </w:r>
+      <w:r>
+        <w:t>radio button row is a set of tabs. The first tab is "Comment" and contains a nice description of the class. The second tab ("</w:t>
+      </w:r>
+      <w:proofErr w:type="spellStart"/>
+      <w:r>
+        <w:t>WACounter</w:t>
+      </w:r>
+      <w:proofErr w:type="spellEnd"/>
+      <w:r>
+        <w:t>") contains an expression used to create the class</w:t>
+      </w:r>
+      <w:r>
+        <w:t xml:space="preserve"> (in Smalltalk we execute code to create classes). The third tab is a UML diagram of the class and its hierarchy (zoom in to see details). The final tab is </w:t>
+      </w:r>
+      <w:r>
+        <w:t>"Inst. side method"</w:t>
+      </w:r>
+      <w:r>
+        <w:t xml:space="preserve"> and it shows the code for a selected method or a method template if no method is selected.</w:t>
+      </w:r>
+    </w:p>
+    <w:p>
+      <w:pPr>
+        <w:pStyle w:val="ListParagraph"/>
+        <w:contextualSpacing w:val="0"/>
+      </w:pPr>
+      <w:r>
+        <w:t>Now let’s create a new class!</w:t>
+      </w:r>
+    </w:p>
+    <w:p>
+      <w:pPr>
+        <w:pStyle w:val="ListParagraph"/>
+        <w:contextualSpacing w:val="0"/>
+      </w:pPr>
+    </w:p>
+    <w:p>
+      <w:pPr>
+        <w:pStyle w:val="ListParagraph"/>
         <w:keepNext/>
+        <w:numPr>
+          <w:ilvl w:val="0"/>
+          <w:numId w:val="6"/>
+        </w:numPr>
+        <w:spacing w:after="180"/>
         <w:contextualSpacing w:val="0"/>
       </w:pPr>
       <w:r>
         <w:lastRenderedPageBreak/>
-        <w:t xml:space="preserve">If you click the ‘OK’ button the System Browser should show the </w:t>
+        <w:t xml:space="preserve">In Seaside, the basic user interface class is a subclass of </w:t>
       </w:r>
       <w:proofErr w:type="spellStart"/>
       <w:r>
-        <w:t>WACounter</w:t>
+        <w:t>WAComponent</w:t>
       </w:r>
       <w:proofErr w:type="spellEnd"/>
       <w:r>
-        <w:t xml:space="preserve"> class:</w:t>
+        <w:t xml:space="preserve"> and any such component can be a root (the starting point for an application) and/or embedded in another component. </w:t>
+      </w:r>
+      <w:r>
+        <w:rPr>
+          <w:b/>
+        </w:rPr>
+        <w:t xml:space="preserve">In the System Browser, click on </w:t>
+      </w:r>
+      <w:r>
+        <w:rPr>
+          <w:b/>
+        </w:rPr>
+        <w:t>any line</w:t>
+      </w:r>
+      <w:r>
+        <w:rPr>
+          <w:b/>
+        </w:rPr>
+        <w:t xml:space="preserve"> in the first column to get a new class-creation template</w:t>
+      </w:r>
+      <w:r>
+        <w:t xml:space="preserve"> (make sure that the ‘</w:t>
+      </w:r>
+      <w:r>
+        <w:t>Inst.</w:t>
+      </w:r>
+      <w:r>
+        <w:t xml:space="preserve"> side’ </w:t>
+      </w:r>
+      <w:r>
+        <w:t>radio button</w:t>
+      </w:r>
+      <w:r>
+        <w:t xml:space="preserve"> is </w:t>
+      </w:r>
+      <w:r>
+        <w:t>selected</w:t>
+      </w:r>
+      <w:r>
+        <w:t>)</w:t>
+      </w:r>
+      <w:r>
+        <w:rPr>
+          <w:b/>
+        </w:rPr>
+        <w:t>.</w:t>
+      </w:r>
+      <w:r>
+        <w:t xml:space="preserve"> </w:t>
+      </w:r>
+      <w:r>
+        <w:t>In the text area replace the existing text (beginning with ‘</w:t>
+      </w:r>
+      <w:r>
+        <w:t>Object subclass: #NameOfSubclass</w:t>
+      </w:r>
+      <w:r>
+        <w:t>’) with the fol</w:t>
+      </w:r>
+      <w:r>
+        <w:t>lowing and save it (&lt;Ctrl&gt;+&lt;S&gt;).</w:t>
+      </w:r>
+    </w:p>
+    <w:p>
+      <w:pPr>
+        <w:pStyle w:val="Code"/>
+        <w:keepNext/>
+        <w:spacing w:after="0"/>
+        <w:contextualSpacing w:val="0"/>
+      </w:pPr>
+      <w:proofErr w:type="spellStart"/>
+      <w:r>
+        <w:t>WAComponent</w:t>
+      </w:r>
+      <w:proofErr w:type="spellEnd"/>
+      <w:r>
+        <w:t xml:space="preserve"> subclass: #</w:t>
+      </w:r>
+      <w:r>
+        <w:t>HelloWorld</w:t>
+      </w:r>
+    </w:p>
+    <w:p>
+      <w:pPr>
+        <w:pStyle w:val="Code"/>
+        <w:keepNext/>
+        <w:spacing w:after="0"/>
+        <w:contextualSpacing w:val="0"/>
+      </w:pPr>
+      <w:r>
+        <w:tab/>
+      </w:r>
+      <w:proofErr w:type="spellStart"/>
+      <w:r>
+        <w:t>instanceVariableNames</w:t>
+      </w:r>
+      <w:proofErr w:type="spellEnd"/>
+      <w:r>
+        <w:t xml:space="preserve">: </w:t>
+      </w:r>
+      <w:r>
+        <w:t>''</w:t>
+      </w:r>
+    </w:p>
+    <w:p>
+      <w:pPr>
+        <w:pStyle w:val="Code"/>
+        <w:keepNext/>
+        <w:spacing w:after="0"/>
+        <w:contextualSpacing w:val="0"/>
+      </w:pPr>
+      <w:r>
+        <w:tab/>
+      </w:r>
+      <w:proofErr w:type="spellStart"/>
+      <w:r>
+        <w:t>classVariableNames</w:t>
+      </w:r>
+      <w:proofErr w:type="spellEnd"/>
+      <w:r>
+        <w:t>: ''</w:t>
+      </w:r>
+    </w:p>
+    <w:p>
+      <w:pPr>
+        <w:pStyle w:val="Code"/>
+        <w:contextualSpacing w:val="0"/>
+      </w:pPr>
+      <w:r>
+        <w:tab/>
+        <w:t>category: 'GLASS'</w:t>
+      </w:r>
+    </w:p>
+    <w:p>
+      <w:pPr>
+        <w:pStyle w:val="ListParagraph"/>
+        <w:keepLines/>
+        <w:spacing w:after="180"/>
+        <w:contextualSpacing w:val="0"/>
+      </w:pPr>
+      <w:r>
+        <w:t xml:space="preserve">Unfortunately, copying from this document and pasting into </w:t>
+      </w:r>
+      <w:r>
+        <w:t>Pharo</w:t>
+      </w:r>
+      <w:r>
+        <w:t xml:space="preserve"> </w:t>
+      </w:r>
+      <w:r>
+        <w:t>might</w:t>
+      </w:r>
+      <w:r>
+        <w:t xml:space="preserve"> not preserve the formatting. If you want to copy/paste, you should use a simple text editor (such as Notepad on Windows, TextEdit on the Mac, or </w:t>
+      </w:r>
+      <w:proofErr w:type="spellStart"/>
+      <w:r>
+        <w:t>MousePad</w:t>
+      </w:r>
+      <w:proofErr w:type="spellEnd"/>
+      <w:r>
+        <w:t xml:space="preserve"> on Linux) as an intermediate paste/copy location. </w:t>
+      </w:r>
+    </w:p>
+    <w:p>
+      <w:pPr>
+        <w:pStyle w:val="ListParagraph"/>
+        <w:keepNext/>
+        <w:keepLines/>
+        <w:spacing w:after="180"/>
+        <w:contextualSpacing w:val="0"/>
+      </w:pPr>
+      <w:r>
+        <w:t xml:space="preserve">Depending on your environment, you might find that &lt;Alt&gt;+&lt;S&gt; </w:t>
+      </w:r>
+      <w:r>
+        <w:t>(or</w:t>
+      </w:r>
+      <w:r>
+        <w:t xml:space="preserve"> &lt;</w:t>
+      </w:r>
+      <w:r>
+        <w:t>Command</w:t>
+      </w:r>
+      <w:r>
+        <w:t xml:space="preserve">&gt;+&lt;S&gt; </w:t>
+      </w:r>
+      <w:r>
+        <w:t>on the Mac)</w:t>
+      </w:r>
+      <w:r>
+        <w:t xml:space="preserve"> can be used instead of &lt;Ctrl&gt;+&lt;S&gt;</w:t>
+      </w:r>
+      <w:r>
+        <w:t>.</w:t>
+      </w:r>
+      <w:r>
+        <w:t xml:space="preserve"> T</w:t>
+      </w:r>
+      <w:r>
+        <w:t xml:space="preserve">his should result in a new ‘GLASS’ </w:t>
+      </w:r>
+      <w:r>
+        <w:t>entry in</w:t>
+      </w:r>
+      <w:r>
+        <w:t xml:space="preserve"> the class c</w:t>
+      </w:r>
+      <w:r>
+        <w:t>ategory list (the first column) and</w:t>
+      </w:r>
+      <w:r>
+        <w:t xml:space="preserve"> </w:t>
+      </w:r>
+      <w:r>
+        <w:t xml:space="preserve">the single line ‘HelloWorld’ in the second column. </w:t>
       </w:r>
     </w:p>
     <w:p>
@@ -1228,10 +1637,10 @@
           <w:noProof/>
         </w:rPr>
         <w:drawing>
-          <wp:inline distT="0" distB="0" distL="0" distR="0" wp14:anchorId="6D655100" wp14:editId="62E1602A">
-            <wp:extent cx="5423535" cy="3832400"/>
+          <wp:inline distT="0" distB="0" distL="0" distR="0" wp14:anchorId="15DC8CC4" wp14:editId="1A8131FA">
+            <wp:extent cx="5493395" cy="4367719"/>
             <wp:effectExtent l="0" t="0" r="0" b="0"/>
-            <wp:docPr id="27" name="Picture 27" descr="../../../Desktop/Screen%20Shot%202016-09-04%20at%209.42.46%20AM"/>
+            <wp:docPr id="26" name="Picture 26" descr="Graphical user interface, text&#10;&#10;Description automatically generated with medium confidence"/>
             <wp:cNvGraphicFramePr>
               <a:graphicFrameLocks xmlns:a="http://schemas.openxmlformats.org/drawingml/2006/main" noChangeAspect="1"/>
             </wp:cNvGraphicFramePr>
@@ -1239,10 +1648,8 @@
               <a:graphicData uri="http://schemas.openxmlformats.org/drawingml/2006/picture">
                 <pic:pic xmlns:pic="http://schemas.openxmlformats.org/drawingml/2006/picture">
                   <pic:nvPicPr>
-                    <pic:cNvPr id="0" name="Picture 11" descr="../../../Desktop/Screen%20Shot%202016-09-04%20at%209.42.46%20AM"/>
-                    <pic:cNvPicPr>
-                      <a:picLocks noChangeAspect="1" noChangeArrowheads="1"/>
-                    </pic:cNvPicPr>
+                    <pic:cNvPr id="26" name="Picture 26" descr="Graphical user interface, text&#10;&#10;Description automatically generated with medium confidence"/>
+                    <pic:cNvPicPr/>
                   </pic:nvPicPr>
                   <pic:blipFill>
                     <a:blip r:embed="rId19">
@@ -1252,23 +1659,18 @@
                         </a:ext>
                       </a:extLst>
                     </a:blip>
-                    <a:srcRect/>
                     <a:stretch>
                       <a:fillRect/>
                     </a:stretch>
                   </pic:blipFill>
-                  <pic:spPr bwMode="auto">
+                  <pic:spPr>
                     <a:xfrm>
                       <a:off x="0" y="0"/>
-                      <a:ext cx="5436773" cy="3841754"/>
+                      <a:ext cx="5550594" cy="4413197"/>
                     </a:xfrm>
                     <a:prstGeom prst="rect">
                       <a:avLst/>
                     </a:prstGeom>
-                    <a:noFill/>
-                    <a:ln>
-                      <a:noFill/>
-                    </a:ln>
                   </pic:spPr>
                 </pic:pic>
               </a:graphicData>
@@ -1283,604 +1685,64 @@
         <w:contextualSpacing w:val="0"/>
       </w:pPr>
       <w:r>
-        <w:t xml:space="preserve">The second column lists classes that are in the selected </w:t>
-      </w:r>
-      <w:r>
-        <w:t>package</w:t>
-      </w:r>
-      <w:r>
-        <w:t xml:space="preserve"> (‘</w:t>
+        <w:lastRenderedPageBreak/>
+        <w:t xml:space="preserve">The first thing to note here is that we have created a subclass of </w:t>
       </w:r>
       <w:proofErr w:type="spellStart"/>
       <w:r>
-        <w:t>Misc</w:t>
+        <w:t>WAComponent</w:t>
       </w:r>
       <w:proofErr w:type="spellEnd"/>
       <w:r>
-        <w:t>’ in ‘Seaside-Examples’)</w:t>
-      </w:r>
-      <w:r>
-        <w:t xml:space="preserve"> in a</w:t>
-      </w:r>
-      <w:r>
-        <w:t xml:space="preserve"> combined</w:t>
-      </w:r>
-      <w:r>
-        <w:t xml:space="preserve"> alphabetical/hierarchal order. That is, classes in the list that do not have their superclass in the list will have no indent</w:t>
-      </w:r>
-      <w:r>
-        <w:t xml:space="preserve"> (such as ‘</w:t>
+        <w:t xml:space="preserve"> by sending a message to the class </w:t>
       </w:r>
       <w:proofErr w:type="spellStart"/>
       <w:r>
-        <w:t>WAFileLibraryDemo</w:t>
+        <w:t>WAComponent</w:t>
       </w:r>
       <w:proofErr w:type="spellEnd"/>
       <w:r>
-        <w:t>’)</w:t>
-      </w:r>
-      <w:r>
-        <w:t xml:space="preserve">. Subclasses are listed </w:t>
-      </w:r>
-      <w:r>
-        <w:t xml:space="preserve">indented </w:t>
-      </w:r>
-      <w:r>
-        <w:t xml:space="preserve">under their </w:t>
-      </w:r>
-      <w:r>
-        <w:t>superclass if the superclass is in the same class category</w:t>
-      </w:r>
-      <w:r>
-        <w:t xml:space="preserve"> (‘</w:t>
-      </w:r>
-      <w:proofErr w:type="spellStart"/>
-      <w:r>
-        <w:t>WACounter</w:t>
-      </w:r>
-      <w:proofErr w:type="spellEnd"/>
-      <w:r>
-        <w:t>’ is a subclass of ‘</w:t>
-      </w:r>
-      <w:proofErr w:type="spellStart"/>
-      <w:r>
-        <w:t>WAExampleComponent</w:t>
-      </w:r>
-      <w:proofErr w:type="spellEnd"/>
-      <w:r>
-        <w:t>’)</w:t>
-      </w:r>
-      <w:r>
-        <w:t>. Selecting a class name will show the class definition in the text area in the bottom half of the window.</w:t>
-      </w:r>
-      <w:r>
-        <w:t xml:space="preserve"> (The red exclamation mark next to a class name indicates that it does not have a class comment. Click the Comments button to see this.)</w:t>
-      </w:r>
-    </w:p>
-    <w:p>
-      <w:pPr>
-        <w:pStyle w:val="ListParagraph"/>
-        <w:contextualSpacing w:val="0"/>
-      </w:pPr>
-      <w:r>
-        <w:t>The third column is a list of method categories for the selected class (with an extra ‘-- all --’ at the top of the list to show all methods). The fourth column is a list of methods in the class and method category selected. Selecting a method name in the fourth column will show that method’s definition in the text area in the bottom half of the window.</w:t>
-      </w:r>
-    </w:p>
-    <w:p>
-      <w:pPr>
-        <w:pStyle w:val="ListParagraph"/>
-        <w:contextualSpacing w:val="0"/>
-      </w:pPr>
-      <w:r>
-        <w:t xml:space="preserve">Below the second column (the class list) </w:t>
-      </w:r>
-      <w:r>
-        <w:t>is a checkbox labeled ‘</w:t>
+        <w:t xml:space="preserve">, not by editing a text file and then sending it through a compiler and then starting an application. </w:t>
       </w:r>
       <w:r>
         <w:rPr>
           <w:i/>
         </w:rPr>
-        <w:t>class side</w:t>
-      </w:r>
-      <w:r>
-        <w:t>’ and a button labeled ‘Comments’</w:t>
-      </w:r>
-      <w:r>
-        <w:t>.</w:t>
-      </w:r>
-      <w:r>
-        <w:t xml:space="preserve"> Clicking on the ‘Comments</w:t>
-      </w:r>
-      <w:r>
-        <w:t xml:space="preserve">’ button will show a class </w:t>
-      </w:r>
-      <w:r>
-        <w:t>comment</w:t>
-      </w:r>
-      <w:r>
-        <w:t xml:space="preserve"> (if available) for the selected class. The </w:t>
-      </w:r>
-      <w:r>
-        <w:t>‘</w:t>
-      </w:r>
-      <w:r>
-        <w:rPr>
-          <w:i/>
-        </w:rPr>
-        <w:t>class side</w:t>
-      </w:r>
-      <w:r>
-        <w:t>’ checkbox is used to</w:t>
-      </w:r>
-      <w:r>
-        <w:t xml:space="preserve"> specify whether we are looking at methods that </w:t>
-      </w:r>
-      <w:r>
-        <w:t>can</w:t>
-      </w:r>
-      <w:r>
-        <w:t xml:space="preserve"> be </w:t>
-      </w:r>
-      <w:r>
-        <w:t>called</w:t>
-      </w:r>
-      <w:r>
-        <w:t xml:space="preserve"> </w:t>
-      </w:r>
-      <w:r>
-        <w:t>on</w:t>
-      </w:r>
-      <w:r>
-        <w:t xml:space="preserve"> instances of the class or </w:t>
-      </w:r>
-      <w:r>
-        <w:t>on</w:t>
-      </w:r>
-      <w:r>
-        <w:t xml:space="preserve"> the class itself.</w:t>
-      </w:r>
-      <w:r>
-        <w:t xml:space="preserve"> </w:t>
-      </w:r>
-      <w:r>
-        <w:t>When</w:t>
-      </w:r>
-      <w:r>
-        <w:t xml:space="preserve"> the browser has selected</w:t>
-      </w:r>
-      <w:r>
-        <w:t xml:space="preserve"> the class ‘</w:t>
-      </w:r>
-      <w:proofErr w:type="spellStart"/>
-      <w:r>
-        <w:t>WACounter</w:t>
-      </w:r>
-      <w:proofErr w:type="spellEnd"/>
-      <w:r>
-        <w:t xml:space="preserve">’ we see that it has </w:t>
-      </w:r>
-      <w:r>
-        <w:t>five</w:t>
-      </w:r>
-      <w:r>
-        <w:t xml:space="preserve"> method categories (</w:t>
-      </w:r>
-      <w:r>
-        <w:t>including ‘rendering’</w:t>
-      </w:r>
-      <w:r>
-        <w:t xml:space="preserve">) and </w:t>
-      </w:r>
-      <w:r>
-        <w:t>one method</w:t>
-      </w:r>
-      <w:r>
-        <w:t xml:space="preserve"> </w:t>
-      </w:r>
-      <w:r>
-        <w:t>in the ‘rendering’ category</w:t>
-      </w:r>
-      <w:r>
-        <w:t xml:space="preserve">. We generally refer to these methods as being ‘on the </w:t>
-      </w:r>
-      <w:r>
-        <w:rPr>
-          <w:i/>
-        </w:rPr>
-        <w:t>instance</w:t>
-      </w:r>
-      <w:r>
-        <w:t xml:space="preserve"> </w:t>
-      </w:r>
-      <w:r>
-        <w:rPr>
-          <w:i/>
-        </w:rPr>
-        <w:t>side</w:t>
-      </w:r>
-      <w:r>
-        <w:t>.’</w:t>
-      </w:r>
-    </w:p>
-    <w:p>
-      <w:pPr>
-        <w:pStyle w:val="ListParagraph"/>
-        <w:contextualSpacing w:val="0"/>
-      </w:pPr>
-      <w:r>
-        <w:lastRenderedPageBreak/>
-        <w:t>If you click on the ‘class</w:t>
-      </w:r>
-      <w:r>
-        <w:t xml:space="preserve"> side</w:t>
-      </w:r>
-      <w:r>
-        <w:t xml:space="preserve">’ </w:t>
-      </w:r>
-      <w:r>
-        <w:t>checkbox</w:t>
-      </w:r>
-      <w:r>
-        <w:t xml:space="preserve"> you will see </w:t>
-      </w:r>
-      <w:r>
-        <w:t>three</w:t>
-      </w:r>
-      <w:r>
-        <w:t xml:space="preserve"> method categories</w:t>
-      </w:r>
-      <w:r>
-        <w:t xml:space="preserve"> and </w:t>
-      </w:r>
-      <w:r>
-        <w:t>four</w:t>
-      </w:r>
-      <w:r>
-        <w:t xml:space="preserve"> method</w:t>
-      </w:r>
-      <w:r>
-        <w:t>s</w:t>
-      </w:r>
-      <w:r>
-        <w:t>. Th</w:t>
-      </w:r>
-      <w:r>
-        <w:t>ese</w:t>
-      </w:r>
-      <w:r>
-        <w:t xml:space="preserve"> method</w:t>
-      </w:r>
-      <w:r>
-        <w:t>s are</w:t>
-      </w:r>
-      <w:r>
-        <w:t xml:space="preserve"> ‘on the </w:t>
-      </w:r>
-      <w:r>
-        <w:rPr>
-          <w:i/>
-        </w:rPr>
-        <w:t>class</w:t>
-      </w:r>
-      <w:r>
-        <w:t xml:space="preserve"> </w:t>
-      </w:r>
-      <w:r>
-        <w:rPr>
-          <w:i/>
-        </w:rPr>
-        <w:t>side</w:t>
-      </w:r>
-      <w:r>
-        <w:t>’ and define</w:t>
-      </w:r>
-      <w:r>
-        <w:t xml:space="preserve"> </w:t>
-      </w:r>
-      <w:r>
-        <w:t>code that will run when a message is sent to the class ‘</w:t>
-      </w:r>
-      <w:proofErr w:type="spellStart"/>
-      <w:r>
-        <w:t>WACounter</w:t>
-      </w:r>
-      <w:proofErr w:type="spellEnd"/>
-      <w:r>
-        <w:t xml:space="preserve">.’ </w:t>
-      </w:r>
-      <w:r>
-        <w:t>Class-side methods are what other languages might describe as ‘static functions’</w:t>
-      </w:r>
-      <w:r>
-        <w:t xml:space="preserve"> and generally support instance creation and singleton management (where the nature of the class is that there should be only one instance). </w:t>
-      </w:r>
-    </w:p>
-    <w:p>
-      <w:pPr>
-        <w:pStyle w:val="ListParagraph"/>
-        <w:keepLines/>
-        <w:contextualSpacing w:val="0"/>
-      </w:pPr>
-      <w:r>
-        <w:t>In Smalltalk, a</w:t>
-      </w:r>
-      <w:r>
-        <w:t xml:space="preserve"> typical </w:t>
-      </w:r>
-      <w:r>
-        <w:t xml:space="preserve">beginner’s </w:t>
-      </w:r>
-      <w:r>
-        <w:t xml:space="preserve">programming error involves putting methods on the wrong ‘side’ of a class. In some cases there might even be methods with the same name (e.g., ‘initialize’) on the instance side and on the class side of a class. </w:t>
-      </w:r>
-      <w:r>
-        <w:t xml:space="preserve">In the instructions that follow, pay special attention when a method is added to the class side </w:t>
-      </w:r>
-      <w:r>
-        <w:t xml:space="preserve">so </w:t>
-      </w:r>
-      <w:r>
-        <w:t xml:space="preserve">that when you are done you </w:t>
-      </w:r>
-      <w:r>
-        <w:t xml:space="preserve">remember </w:t>
-      </w:r>
-      <w:r>
-        <w:t>return to the instance side.</w:t>
-      </w:r>
-      <w:r>
-        <w:t xml:space="preserve"> Also, if things don’t work, go back and see if the methods have been added properly to the correct side of a class.</w:t>
-      </w:r>
-    </w:p>
-    <w:p>
-      <w:pPr>
-        <w:pStyle w:val="ListParagraph"/>
-        <w:keepLines/>
-        <w:contextualSpacing w:val="0"/>
-      </w:pPr>
-      <w:r>
-        <w:t>Again, as I’ve worked with students going through this tutorial the most common error has been creating methods on the wrong ‘side’ of a class. If you reread the preceding paragraph you will save yourself problems later.</w:t>
-      </w:r>
-    </w:p>
-    <w:p>
-      <w:pPr>
-        <w:pStyle w:val="ListParagraph"/>
-        <w:contextualSpacing w:val="0"/>
-      </w:pPr>
-      <w:r>
-        <w:t>Now let’s create a new class!</w:t>
-      </w:r>
-    </w:p>
-    <w:p>
-      <w:pPr>
-        <w:pStyle w:val="ListParagraph"/>
-        <w:contextualSpacing w:val="0"/>
-      </w:pPr>
-    </w:p>
-    <w:p>
-      <w:pPr>
-        <w:pStyle w:val="ListParagraph"/>
-        <w:keepNext/>
+        <w:t>In Smalltalk we do not ‘program’ by editing text files, but by interacting with existing objects in an existing, active, object-based environment using tools that are in that environment.</w:t>
+      </w:r>
+      <w:r>
+        <w:t xml:space="preserve"> If we save this modified object space as an image, and then restart from that image, the class would still exist.</w:t>
+      </w:r>
+    </w:p>
+    <w:p>
+      <w:pPr>
+        <w:pStyle w:val="ListParagraph"/>
         <w:numPr>
           <w:ilvl w:val="0"/>
           <w:numId w:val="6"/>
         </w:numPr>
-        <w:spacing w:after="180"/>
-        <w:contextualSpacing w:val="0"/>
-      </w:pPr>
-      <w:r>
-        <w:t xml:space="preserve">In Seaside, the basic user interface class is a subclass of </w:t>
-      </w:r>
-      <w:proofErr w:type="spellStart"/>
-      <w:r>
-        <w:t>WAComponent</w:t>
-      </w:r>
-      <w:proofErr w:type="spellEnd"/>
-      <w:r>
-        <w:t xml:space="preserve"> and any such component can be a root (the starting point for an application) and/or embedded in another component. </w:t>
-      </w:r>
-      <w:r>
-        <w:rPr>
-          <w:b/>
-        </w:rPr>
-        <w:t xml:space="preserve">In the System Browser, click on </w:t>
-      </w:r>
-      <w:r>
-        <w:rPr>
-          <w:b/>
-        </w:rPr>
-        <w:t>any line</w:t>
-      </w:r>
-      <w:r>
-        <w:rPr>
-          <w:b/>
-        </w:rPr>
-        <w:t xml:space="preserve"> in the first column to get a new class-creation template</w:t>
-      </w:r>
-      <w:r>
-        <w:t xml:space="preserve"> (make sure that the ‘class side’ checkbox is unchecked)</w:t>
-      </w:r>
-      <w:r>
-        <w:rPr>
-          <w:b/>
-        </w:rPr>
-        <w:t>.</w:t>
-      </w:r>
+        <w:contextualSpacing w:val="0"/>
+      </w:pPr>
+      <w:bookmarkStart w:id="1" w:name="_Ref224013946"/>
+      <w:r>
+        <w:t xml:space="preserve">We are now ready to give our new class some behavior. </w:t>
+      </w:r>
+      <w:r>
+        <w:t>To add an instance method to our HelloWorld class, ensure that the instance side is selec</w:t>
+      </w:r>
+      <w:r>
+        <w:t xml:space="preserve">ted, then click </w:t>
+      </w:r>
+      <w:r>
+        <w:t>on the "Inst. side method" tab</w:t>
+      </w:r>
+      <w:r>
+        <w:t>. This will change the text area from a description of the class to a method template.</w:t>
+      </w:r>
+      <w:bookmarkEnd w:id="1"/>
       <w:r>
         <w:t xml:space="preserve"> </w:t>
       </w:r>
-      <w:r>
-        <w:t>In the text area replace the existing text (beginning with ‘</w:t>
-      </w:r>
-      <w:r>
-        <w:t>Object subclass: #</w:t>
-      </w:r>
-      <w:proofErr w:type="spellStart"/>
-      <w:r>
-        <w:t>NameOfSubclass</w:t>
-      </w:r>
-      <w:proofErr w:type="spellEnd"/>
-      <w:r>
-        <w:t>’) with the fol</w:t>
-      </w:r>
-      <w:r>
-        <w:t>lowing and save it (&lt;Ctrl&gt;+&lt;S&gt;).</w:t>
-      </w:r>
-    </w:p>
-    <w:p>
-      <w:pPr>
-        <w:pStyle w:val="Code"/>
-        <w:keepNext/>
-        <w:spacing w:after="0"/>
-        <w:contextualSpacing w:val="0"/>
-      </w:pPr>
-      <w:proofErr w:type="spellStart"/>
-      <w:r>
-        <w:t>WAComponent</w:t>
-      </w:r>
-      <w:proofErr w:type="spellEnd"/>
-      <w:r>
-        <w:t xml:space="preserve"> subclass: #</w:t>
-      </w:r>
-      <w:r>
-        <w:t>HelloWorld</w:t>
-      </w:r>
-    </w:p>
-    <w:p>
-      <w:pPr>
-        <w:pStyle w:val="Code"/>
-        <w:keepNext/>
-        <w:spacing w:after="0"/>
-        <w:contextualSpacing w:val="0"/>
-      </w:pPr>
-      <w:r>
-        <w:tab/>
-      </w:r>
-      <w:proofErr w:type="spellStart"/>
-      <w:r>
-        <w:t>instanceVariableNames</w:t>
-      </w:r>
-      <w:proofErr w:type="spellEnd"/>
-      <w:r>
-        <w:t xml:space="preserve">: </w:t>
-      </w:r>
-      <w:r>
-        <w:t>''</w:t>
-      </w:r>
-    </w:p>
-    <w:p>
-      <w:pPr>
-        <w:pStyle w:val="Code"/>
-        <w:keepNext/>
-        <w:spacing w:after="0"/>
-        <w:contextualSpacing w:val="0"/>
-      </w:pPr>
-      <w:r>
-        <w:tab/>
-      </w:r>
-      <w:proofErr w:type="spellStart"/>
-      <w:r>
-        <w:t>classVariableNames</w:t>
-      </w:r>
-      <w:proofErr w:type="spellEnd"/>
-      <w:r>
-        <w:t>: ''</w:t>
-      </w:r>
-    </w:p>
-    <w:p>
-      <w:pPr>
-        <w:pStyle w:val="Code"/>
-        <w:contextualSpacing w:val="0"/>
-      </w:pPr>
-      <w:bookmarkStart w:id="1" w:name="_GoBack"/>
-      <w:bookmarkEnd w:id="1"/>
-      <w:r>
-        <w:tab/>
-        <w:t>category: 'GLASS'</w:t>
-      </w:r>
-    </w:p>
-    <w:p>
-      <w:pPr>
-        <w:pStyle w:val="ListParagraph"/>
-        <w:keepLines/>
-        <w:spacing w:after="180"/>
-        <w:contextualSpacing w:val="0"/>
-      </w:pPr>
-      <w:r>
-        <w:t xml:space="preserve">Unfortunately, copying from this document and pasting into </w:t>
-      </w:r>
-      <w:r>
-        <w:t>Pharo</w:t>
-      </w:r>
-      <w:r>
-        <w:t xml:space="preserve"> will likely not preserve the formatting. If you want to copy/paste, you should use a simple text editor (such as Notepad on Windows, </w:t>
-      </w:r>
-      <w:proofErr w:type="spellStart"/>
-      <w:r>
-        <w:t>TextEdit</w:t>
-      </w:r>
-      <w:proofErr w:type="spellEnd"/>
-      <w:r>
-        <w:t xml:space="preserve"> on the Mac, or </w:t>
-      </w:r>
-      <w:proofErr w:type="spellStart"/>
-      <w:r>
-        <w:t>MousePad</w:t>
-      </w:r>
-      <w:proofErr w:type="spellEnd"/>
-      <w:r>
-        <w:t xml:space="preserve"> on Linux) as an intermediate paste/copy location. </w:t>
-      </w:r>
-    </w:p>
-    <w:p>
-      <w:pPr>
-        <w:pStyle w:val="ListParagraph"/>
-        <w:keepNext/>
-        <w:keepLines/>
-        <w:spacing w:after="180"/>
-        <w:contextualSpacing w:val="0"/>
-      </w:pPr>
-      <w:r>
-        <w:lastRenderedPageBreak/>
-        <w:t xml:space="preserve">Depending on your environment, you might find that &lt;Alt&gt;+&lt;S&gt; </w:t>
-      </w:r>
-      <w:r>
-        <w:t>(or</w:t>
-      </w:r>
-      <w:r>
-        <w:t xml:space="preserve"> &lt;Apple&gt;+&lt;S&gt; </w:t>
-      </w:r>
-      <w:r>
-        <w:t>on the Mac)</w:t>
-      </w:r>
-      <w:r>
-        <w:t xml:space="preserve"> can be used instead of &lt;Ctrl&gt;+&lt;S&gt;</w:t>
-      </w:r>
-      <w:r>
-        <w:t>.</w:t>
-      </w:r>
-      <w:r>
-        <w:t xml:space="preserve"> T</w:t>
-      </w:r>
-      <w:r>
-        <w:t xml:space="preserve">his should result in a new ‘GLASS’ </w:t>
-      </w:r>
-      <w:r>
-        <w:t>entry in</w:t>
-      </w:r>
-      <w:r>
-        <w:t xml:space="preserve"> the class c</w:t>
-      </w:r>
-      <w:r>
-        <w:t>ategory list (the first column) and</w:t>
-      </w:r>
-      <w:r>
-        <w:t xml:space="preserve"> </w:t>
-      </w:r>
-      <w:r>
-        <w:t xml:space="preserve">the single line ‘HelloWorld’ in the second column. </w:t>
-      </w:r>
     </w:p>
     <w:p>
       <w:pPr>
@@ -1892,10 +1754,10 @@
           <w:noProof/>
         </w:rPr>
         <w:drawing>
-          <wp:inline distT="0" distB="0" distL="0" distR="0" wp14:anchorId="7B330C23" wp14:editId="70659598">
-            <wp:extent cx="5341512" cy="3774440"/>
+          <wp:inline distT="0" distB="0" distL="0" distR="0" wp14:anchorId="2F21347F" wp14:editId="69F9ED56">
+            <wp:extent cx="5943600" cy="1983740"/>
             <wp:effectExtent l="0" t="0" r="0" b="0"/>
-            <wp:docPr id="29" name="Picture 29" descr="../../../Desktop/Screen%20Shot%202016-09-04%20at%209.53.41%20AM"/>
+            <wp:docPr id="28" name="Picture 28" descr="Graphical user interface, text, application, email&#10;&#10;Description automatically generated"/>
             <wp:cNvGraphicFramePr>
               <a:graphicFrameLocks xmlns:a="http://schemas.openxmlformats.org/drawingml/2006/main" noChangeAspect="1"/>
             </wp:cNvGraphicFramePr>
@@ -1903,10 +1765,8 @@
               <a:graphicData uri="http://schemas.openxmlformats.org/drawingml/2006/picture">
                 <pic:pic xmlns:pic="http://schemas.openxmlformats.org/drawingml/2006/picture">
                   <pic:nvPicPr>
-                    <pic:cNvPr id="0" name="Picture 13" descr="../../../Desktop/Screen%20Shot%202016-09-04%20at%209.53.41%20AM"/>
-                    <pic:cNvPicPr>
-                      <a:picLocks noChangeAspect="1" noChangeArrowheads="1"/>
-                    </pic:cNvPicPr>
+                    <pic:cNvPr id="28" name="Picture 28" descr="Graphical user interface, text, application, email&#10;&#10;Description automatically generated"/>
+                    <pic:cNvPicPr/>
                   </pic:nvPicPr>
                   <pic:blipFill>
                     <a:blip r:embed="rId20">
@@ -1916,23 +1776,18 @@
                         </a:ext>
                       </a:extLst>
                     </a:blip>
-                    <a:srcRect/>
                     <a:stretch>
                       <a:fillRect/>
                     </a:stretch>
                   </pic:blipFill>
-                  <pic:spPr bwMode="auto">
+                  <pic:spPr>
                     <a:xfrm>
                       <a:off x="0" y="0"/>
-                      <a:ext cx="5350117" cy="3780520"/>
+                      <a:ext cx="5943600" cy="1983740"/>
                     </a:xfrm>
                     <a:prstGeom prst="rect">
                       <a:avLst/>
                     </a:prstGeom>
-                    <a:noFill/>
-                    <a:ln>
-                      <a:noFill/>
-                    </a:ln>
                   </pic:spPr>
                 </pic:pic>
               </a:graphicData>
@@ -1944,35 +1799,74 @@
     <w:p>
       <w:pPr>
         <w:pStyle w:val="ListParagraph"/>
-        <w:contextualSpacing w:val="0"/>
-      </w:pPr>
-      <w:r>
-        <w:t xml:space="preserve">The first thing to note here is that we have created a subclass of </w:t>
-      </w:r>
-      <w:proofErr w:type="spellStart"/>
-      <w:r>
-        <w:t>WAComponent</w:t>
-      </w:r>
-      <w:proofErr w:type="spellEnd"/>
-      <w:r>
-        <w:t xml:space="preserve"> by sending a message to the class </w:t>
-      </w:r>
-      <w:proofErr w:type="spellStart"/>
-      <w:r>
-        <w:t>WAComponent</w:t>
-      </w:r>
-      <w:proofErr w:type="spellEnd"/>
-      <w:r>
-        <w:t xml:space="preserve">, not by editing a text file and then sending it through a compiler and then starting an application. </w:t>
-      </w:r>
-      <w:r>
-        <w:rPr>
-          <w:i/>
-        </w:rPr>
-        <w:t>In Smalltalk we do not ‘program’ by editing text files, but by interacting with existing objects in an existing, active, object-based environment using tools that are in that environment.</w:t>
-      </w:r>
-      <w:r>
-        <w:t xml:space="preserve"> If we save this modified object space as an image, and then restart from that image, the class would still exist.</w:t>
+        <w:keepLines/>
+        <w:contextualSpacing w:val="0"/>
+      </w:pPr>
+      <w:r>
+        <w:t xml:space="preserve">In Smalltalk, methods start with the name of the method (the message selector) and the name of any arguments. The remainder of a method consists of Smalltalk expressions that are evaluated when the method is called. Just as all expressions return an object, all methods return an object (which, of course, the caller is free to ignore). By default, the method returns the receiver, but any expression </w:t>
+      </w:r>
+      <w:r>
+        <w:t>following</w:t>
+      </w:r>
+      <w:r>
+        <w:t xml:space="preserve"> the </w:t>
+      </w:r>
+      <w:r>
+        <w:t>‘circumflex accent’, usually referred to as ‘</w:t>
+      </w:r>
+      <w:r>
+        <w:t>up arrow</w:t>
+      </w:r>
+      <w:r>
+        <w:t>’</w:t>
+      </w:r>
+      <w:r>
+        <w:t xml:space="preserve"> or </w:t>
+      </w:r>
+      <w:r>
+        <w:t>‘</w:t>
+      </w:r>
+      <w:r>
+        <w:t>caret</w:t>
+      </w:r>
+      <w:r>
+        <w:t>’</w:t>
+      </w:r>
+      <w:r>
+        <w:t xml:space="preserve"> (^)</w:t>
+      </w:r>
+      <w:r>
+        <w:t>,</w:t>
+      </w:r>
+      <w:r>
+        <w:t xml:space="preserve"> will </w:t>
+      </w:r>
+      <w:r>
+        <w:t>be returned as</w:t>
+      </w:r>
+      <w:r>
+        <w:t xml:space="preserve"> the expression’s result.</w:t>
+      </w:r>
+      <w:r>
+        <w:t xml:space="preserve"> (This up arrow is one of Smalltalk’s two operators. See step #</w:t>
+      </w:r>
+      <w:r>
+        <w:fldChar w:fldCharType="begin"/>
+      </w:r>
+      <w:r>
+        <w:instrText xml:space="preserve"> REF _Ref224013867 \r \h </w:instrText>
+      </w:r>
+      <w:r>
+        <w:fldChar w:fldCharType="separate"/>
+      </w:r>
+      <w:r>
+        <w:t>15</w:t>
+      </w:r>
+      <w:r>
+        <w:fldChar w:fldCharType="end"/>
+      </w:r>
+      <w:r>
+        <w:t xml:space="preserve"> for the assignment operator.) </w:t>
       </w:r>
     </w:p>
     <w:p>
@@ -1984,39 +1878,114 @@
         </w:numPr>
         <w:contextualSpacing w:val="0"/>
       </w:pPr>
-      <w:bookmarkStart w:id="2" w:name="_Ref224013946"/>
-      <w:r>
-        <w:t xml:space="preserve">We are now ready to give our new class some behavior. </w:t>
-      </w:r>
-      <w:r>
-        <w:t>To add an instance method to our HelloWorld class, ensure that the instance side of the class is selec</w:t>
-      </w:r>
-      <w:r>
-        <w:t>ted (</w:t>
-      </w:r>
-      <w:r>
-        <w:t>uncheck ‘</w:t>
-      </w:r>
-      <w:r>
-        <w:rPr>
-          <w:i/>
-        </w:rPr>
-        <w:t>Class side</w:t>
-      </w:r>
-      <w:r>
-        <w:t>’</w:t>
-      </w:r>
-      <w:r>
-        <w:t>), then click in the third column (the method categories list). This will change the text area from a description of the class to a method template.</w:t>
-      </w:r>
-      <w:bookmarkEnd w:id="2"/>
-      <w:r>
+      <w:r>
+        <w:t>Perhaps the most important method in a Seaside component is ‘</w:t>
+      </w:r>
+      <w:proofErr w:type="spellStart"/>
+      <w:r>
+        <w:t>renderContentOn</w:t>
+      </w:r>
+      <w:proofErr w:type="spellEnd"/>
+      <w:r>
+        <w:t>:’ which creates the HTML. In the spirit of the ‘Hello world!’ convention, replace the text in the text area with the following method.</w:t>
+      </w:r>
+    </w:p>
+    <w:p>
+      <w:pPr>
+        <w:pStyle w:val="Code"/>
+        <w:spacing w:after="0"/>
+        <w:contextualSpacing w:val="0"/>
+      </w:pPr>
+      <w:proofErr w:type="spellStart"/>
+      <w:r>
+        <w:t>renderContentOn</w:t>
+      </w:r>
+      <w:proofErr w:type="spellEnd"/>
+      <w:r>
+        <w:t>: html</w:t>
+      </w:r>
+    </w:p>
+    <w:p>
+      <w:pPr>
+        <w:pStyle w:val="Code"/>
+        <w:spacing w:after="0"/>
+        <w:contextualSpacing w:val="0"/>
+      </w:pPr>
+    </w:p>
+    <w:p>
+      <w:pPr>
+        <w:pStyle w:val="Code"/>
+        <w:contextualSpacing w:val="0"/>
+      </w:pPr>
+      <w:r>
+        <w:tab/>
+        <w:t>html heading: 'Hello world!'.</w:t>
+      </w:r>
+    </w:p>
+    <w:p>
+      <w:pPr>
+        <w:pStyle w:val="ListParagraph"/>
+        <w:keepNext/>
+        <w:keepLines/>
+        <w:numPr>
+          <w:ilvl w:val="0"/>
+          <w:numId w:val="6"/>
+        </w:numPr>
+        <w:contextualSpacing w:val="0"/>
+      </w:pPr>
+      <w:r>
+        <w:lastRenderedPageBreak/>
+        <w:t>When you save your first method</w:t>
+      </w:r>
+      <w:r>
+        <w:t xml:space="preserve"> (using &lt;Ctrl&gt;+&lt;S&gt;)</w:t>
+      </w:r>
+      <w:r>
+        <w:t xml:space="preserve">, </w:t>
+      </w:r>
+      <w:r>
+        <w:t>Pharo</w:t>
+      </w:r>
+      <w:r>
+        <w:t xml:space="preserve"> asks for you</w:t>
+      </w:r>
+      <w:r>
+        <w:t>r name</w:t>
+      </w:r>
+      <w:r>
+        <w:t xml:space="preserve"> so it can keep a timestamp of who and when the method was last edited. In the following dialog box enter your </w:t>
+      </w:r>
+      <w:r>
+        <w:t>name (with no punctuation characters</w:t>
+      </w:r>
+      <w:r>
+        <w:t xml:space="preserve">) and press </w:t>
+      </w:r>
+      <w:r>
+        <w:t>&lt;Enter&gt;</w:t>
+      </w:r>
+      <w:r>
+        <w:t xml:space="preserve"> or click the </w:t>
+      </w:r>
+      <w:r>
+        <w:t>OK</w:t>
+      </w:r>
+      <w:r>
+        <w:t xml:space="preserve"> button:</w:t>
+      </w:r>
+      <w:r>
+        <w:rPr>
+          <w:rFonts w:ascii="Courier New" w:hAnsi="Courier New" w:cs="Courier New"/>
+          <w:noProof/>
+          <w:sz w:val="20"/>
+        </w:rPr>
         <w:t xml:space="preserve"> </w:t>
       </w:r>
     </w:p>
     <w:p>
       <w:pPr>
         <w:pStyle w:val="ListParagraph"/>
+        <w:keepLines/>
         <w:contextualSpacing w:val="0"/>
       </w:pPr>
       <w:r>
@@ -2024,10 +1993,10 @@
           <w:noProof/>
         </w:rPr>
         <w:drawing>
-          <wp:inline distT="0" distB="0" distL="0" distR="0" wp14:anchorId="5414FC43" wp14:editId="6CB428D3">
-            <wp:extent cx="5423535" cy="1368052"/>
+          <wp:inline distT="0" distB="0" distL="0" distR="0" wp14:anchorId="6277D3C9" wp14:editId="0E6821ED">
+            <wp:extent cx="4873482" cy="1994170"/>
             <wp:effectExtent l="0" t="0" r="0" b="0"/>
-            <wp:docPr id="30" name="Picture 30" descr="../../../Desktop/Screen%20Shot%202016-09-04%20at%202.24.34%20PM"/>
+            <wp:docPr id="35" name="Picture 35" descr="Graphical user interface, text, application, email&#10;&#10;Description automatically generated"/>
             <wp:cNvGraphicFramePr>
               <a:graphicFrameLocks xmlns:a="http://schemas.openxmlformats.org/drawingml/2006/main" noChangeAspect="1"/>
             </wp:cNvGraphicFramePr>
@@ -2035,10 +2004,8 @@
               <a:graphicData uri="http://schemas.openxmlformats.org/drawingml/2006/picture">
                 <pic:pic xmlns:pic="http://schemas.openxmlformats.org/drawingml/2006/picture">
                   <pic:nvPicPr>
-                    <pic:cNvPr id="0" name="Picture 14" descr="../../../Desktop/Screen%20Shot%202016-09-04%20at%202.24.34%20PM"/>
-                    <pic:cNvPicPr>
-                      <a:picLocks noChangeAspect="1" noChangeArrowheads="1"/>
-                    </pic:cNvPicPr>
+                    <pic:cNvPr id="35" name="Picture 35" descr="Graphical user interface, text, application, email&#10;&#10;Description automatically generated"/>
+                    <pic:cNvPicPr/>
                   </pic:nvPicPr>
                   <pic:blipFill>
                     <a:blip r:embed="rId21">
@@ -2048,23 +2015,18 @@
                         </a:ext>
                       </a:extLst>
                     </a:blip>
-                    <a:srcRect/>
                     <a:stretch>
                       <a:fillRect/>
                     </a:stretch>
                   </pic:blipFill>
-                  <pic:spPr bwMode="auto">
+                  <pic:spPr>
                     <a:xfrm>
                       <a:off x="0" y="0"/>
-                      <a:ext cx="5449400" cy="1374576"/>
+                      <a:ext cx="4951686" cy="2026170"/>
                     </a:xfrm>
                     <a:prstGeom prst="rect">
                       <a:avLst/>
                     </a:prstGeom>
-                    <a:noFill/>
-                    <a:ln>
-                      <a:noFill/>
-                    </a:ln>
                   </pic:spPr>
                 </pic:pic>
               </a:graphicData>
@@ -2076,204 +2038,57 @@
     <w:p>
       <w:pPr>
         <w:pStyle w:val="ListParagraph"/>
-        <w:keepLines/>
-        <w:contextualSpacing w:val="0"/>
-      </w:pPr>
-      <w:r>
-        <w:lastRenderedPageBreak/>
-        <w:t xml:space="preserve">In Smalltalk, methods start with the name of the method (the message selector) and the name of any arguments. The remainder of a method consists of Smalltalk expressions that are evaluated when the method is called. Just as all expressions return an object, all methods return an object (which, of course, the caller is free to ignore). By default, the method returns the receiver, but any expression </w:t>
-      </w:r>
-      <w:r>
-        <w:t>following</w:t>
-      </w:r>
-      <w:r>
-        <w:t xml:space="preserve"> the </w:t>
-      </w:r>
-      <w:r>
-        <w:t>‘circumflex accent’, usually referred to as ‘</w:t>
-      </w:r>
-      <w:r>
-        <w:t>up arrow</w:t>
-      </w:r>
-      <w:r>
-        <w:t>’</w:t>
-      </w:r>
-      <w:r>
-        <w:t xml:space="preserve"> or </w:t>
-      </w:r>
-      <w:r>
-        <w:t>‘</w:t>
-      </w:r>
-      <w:r>
-        <w:t>caret</w:t>
-      </w:r>
-      <w:r>
-        <w:t>’</w:t>
-      </w:r>
-      <w:r>
-        <w:t xml:space="preserve"> (^)</w:t>
-      </w:r>
-      <w:r>
-        <w:t>,</w:t>
-      </w:r>
-      <w:r>
-        <w:t xml:space="preserve"> will </w:t>
-      </w:r>
-      <w:r>
-        <w:t>be returned as</w:t>
-      </w:r>
-      <w:r>
-        <w:t xml:space="preserve"> the expression’s result.</w:t>
-      </w:r>
-      <w:r>
-        <w:t xml:space="preserve"> (This up arrow is one of Smalltalk’s two operators. See step #</w:t>
-      </w:r>
-      <w:r>
-        <w:fldChar w:fldCharType="begin"/>
-      </w:r>
-      <w:r>
-        <w:instrText xml:space="preserve"> REF _Ref224013867 \r \h </w:instrText>
-      </w:r>
-      <w:r>
-        <w:fldChar w:fldCharType="separate"/>
-      </w:r>
-      <w:r>
-        <w:t>15</w:t>
-      </w:r>
-      <w:r>
-        <w:fldChar w:fldCharType="end"/>
-      </w:r>
-      <w:r>
-        <w:t xml:space="preserve"> for the assignment operator.) </w:t>
-      </w:r>
-    </w:p>
-    <w:p>
-      <w:pPr>
-        <w:pStyle w:val="ListParagraph"/>
-        <w:numPr>
-          <w:ilvl w:val="0"/>
-          <w:numId w:val="6"/>
-        </w:numPr>
-        <w:contextualSpacing w:val="0"/>
-      </w:pPr>
-      <w:r>
-        <w:t>Perhaps the most important method in a Seaside component is ‘</w:t>
-      </w:r>
-      <w:proofErr w:type="spellStart"/>
-      <w:r>
-        <w:t>renderContentOn</w:t>
-      </w:r>
-      <w:proofErr w:type="spellEnd"/>
-      <w:r>
-        <w:t>:’ which creates the HTML. In the spirit of the ‘Hello world!’ convention, replace the text in the text area with the following method.</w:t>
-      </w:r>
-    </w:p>
-    <w:p>
-      <w:pPr>
-        <w:pStyle w:val="Code"/>
-        <w:spacing w:after="0"/>
-        <w:contextualSpacing w:val="0"/>
-      </w:pPr>
-      <w:proofErr w:type="spellStart"/>
-      <w:r>
-        <w:t>renderContentOn</w:t>
-      </w:r>
-      <w:proofErr w:type="spellEnd"/>
-      <w:r>
-        <w:t>: html</w:t>
-      </w:r>
-    </w:p>
-    <w:p>
-      <w:pPr>
-        <w:pStyle w:val="Code"/>
-        <w:spacing w:after="0"/>
-        <w:contextualSpacing w:val="0"/>
-      </w:pPr>
-    </w:p>
-    <w:p>
-      <w:pPr>
-        <w:pStyle w:val="Code"/>
-        <w:contextualSpacing w:val="0"/>
-      </w:pPr>
-      <w:r>
-        <w:tab/>
-        <w:t>html heading: 'Hello world!'.</w:t>
-      </w:r>
-    </w:p>
-    <w:p>
-      <w:pPr>
-        <w:pStyle w:val="ListParagraph"/>
         <w:keepNext/>
         <w:keepLines/>
-        <w:numPr>
-          <w:ilvl w:val="0"/>
-          <w:numId w:val="6"/>
-        </w:numPr>
-        <w:contextualSpacing w:val="0"/>
-      </w:pPr>
-      <w:r>
-        <w:t>When you save your first method</w:t>
-      </w:r>
-      <w:r>
-        <w:t xml:space="preserve"> (using &lt;Ctrl&gt;+&lt;S&gt;)</w:t>
-      </w:r>
-      <w:r>
-        <w:t xml:space="preserve">, </w:t>
-      </w:r>
-      <w:r>
-        <w:t>Pharo</w:t>
-      </w:r>
-      <w:r>
-        <w:t xml:space="preserve"> asks for you</w:t>
-      </w:r>
-      <w:r>
-        <w:t>r name</w:t>
-      </w:r>
-      <w:r>
-        <w:t xml:space="preserve"> so it can keep a timestamp of who and when the method was last edited. In the following dialog box enter your </w:t>
-      </w:r>
-      <w:r>
-        <w:t>name (with no punctuation characters</w:t>
-      </w:r>
-      <w:r>
-        <w:t xml:space="preserve">) and press </w:t>
-      </w:r>
-      <w:r>
-        <w:t>&lt;Enter&gt;</w:t>
-      </w:r>
-      <w:r>
-        <w:t xml:space="preserve"> or click the </w:t>
-      </w:r>
-      <w:r>
-        <w:t>OK</w:t>
-      </w:r>
-      <w:r>
-        <w:t xml:space="preserve"> button:</w:t>
-      </w:r>
-      <w:r>
-        <w:rPr>
-          <w:rFonts w:ascii="Courier New" w:hAnsi="Courier New" w:cs="Courier New"/>
+        <w:contextualSpacing w:val="0"/>
+      </w:pPr>
+      <w:r>
+        <w:t>The result should be a System Browser that has a method category of ‘</w:t>
+      </w:r>
+      <w:proofErr w:type="gramStart"/>
+      <w:r>
+        <w:t>as yet</w:t>
+      </w:r>
+      <w:proofErr w:type="gramEnd"/>
+      <w:r>
+        <w:t xml:space="preserve"> unclassified’ and lists your method as ‘</w:t>
+      </w:r>
+      <w:proofErr w:type="spellStart"/>
+      <w:r>
+        <w:t>renderContentOn</w:t>
+      </w:r>
+      <w:proofErr w:type="spellEnd"/>
+      <w:r>
+        <w:t xml:space="preserve">:’. The </w:t>
+      </w:r>
+      <w:r>
+        <w:t>green arrow pointing up</w:t>
+      </w:r>
+      <w:r>
+        <w:t xml:space="preserve"> next to the method name in the fourth column is an indicator that you have overridden a superclass method</w:t>
+      </w:r>
+      <w:r>
+        <w:t>.</w:t>
+      </w:r>
+      <w:r>
+        <w:t xml:space="preserve"> </w:t>
+      </w:r>
+    </w:p>
+    <w:p>
+      <w:pPr>
+        <w:pStyle w:val="ListParagraph"/>
+        <w:keepLines/>
+        <w:contextualSpacing w:val="0"/>
+      </w:pPr>
+      <w:r>
+        <w:rPr>
           <w:noProof/>
-          <w:sz w:val="20"/>
-        </w:rPr>
-        <w:t xml:space="preserve"> </w:t>
-      </w:r>
-    </w:p>
-    <w:p>
-      <w:pPr>
-        <w:pStyle w:val="ListParagraph"/>
-        <w:keepLines/>
-        <w:contextualSpacing w:val="0"/>
-      </w:pPr>
-      <w:r>
-        <w:rPr>
-          <w:noProof/>
         </w:rPr>
         <w:drawing>
-          <wp:inline distT="0" distB="0" distL="0" distR="0" wp14:anchorId="6D670D47" wp14:editId="1BE2056F">
-            <wp:extent cx="5423535" cy="2089771"/>
+          <wp:inline distT="0" distB="0" distL="0" distR="0" wp14:anchorId="42294129" wp14:editId="7E85B6DB">
+            <wp:extent cx="5517863" cy="4387174"/>
             <wp:effectExtent l="0" t="0" r="0" b="0"/>
-            <wp:docPr id="31" name="Picture 31" descr="../../../Desktop/Screen%20Shot%202016-09-04%20at%202.26.46%20PM"/>
+            <wp:docPr id="36" name="Picture 36" descr="Graphical user interface&#10;&#10;Description automatically generated"/>
             <wp:cNvGraphicFramePr>
               <a:graphicFrameLocks xmlns:a="http://schemas.openxmlformats.org/drawingml/2006/main" noChangeAspect="1"/>
             </wp:cNvGraphicFramePr>
@@ -2281,10 +2096,8 @@
               <a:graphicData uri="http://schemas.openxmlformats.org/drawingml/2006/picture">
                 <pic:pic xmlns:pic="http://schemas.openxmlformats.org/drawingml/2006/picture">
                   <pic:nvPicPr>
-                    <pic:cNvPr id="0" name="Picture 15" descr="../../../Desktop/Screen%20Shot%202016-09-04%20at%202.26.46%20PM"/>
-                    <pic:cNvPicPr>
-                      <a:picLocks noChangeAspect="1" noChangeArrowheads="1"/>
-                    </pic:cNvPicPr>
+                    <pic:cNvPr id="36" name="Picture 36" descr="Graphical user interface&#10;&#10;Description automatically generated"/>
+                    <pic:cNvPicPr/>
                   </pic:nvPicPr>
                   <pic:blipFill>
                     <a:blip r:embed="rId22">
@@ -2294,23 +2107,18 @@
                         </a:ext>
                       </a:extLst>
                     </a:blip>
-                    <a:srcRect/>
                     <a:stretch>
                       <a:fillRect/>
                     </a:stretch>
                   </pic:blipFill>
-                  <pic:spPr bwMode="auto">
+                  <pic:spPr>
                     <a:xfrm>
                       <a:off x="0" y="0"/>
-                      <a:ext cx="5456370" cy="2102423"/>
+                      <a:ext cx="5601565" cy="4453724"/>
                     </a:xfrm>
                     <a:prstGeom prst="rect">
                       <a:avLst/>
                     </a:prstGeom>
-                    <a:noFill/>
-                    <a:ln>
-                      <a:noFill/>
-                    </a:ln>
                   </pic:spPr>
                 </pic:pic>
               </a:graphicData>
@@ -2324,31 +2132,73 @@
         <w:pStyle w:val="ListParagraph"/>
         <w:keepNext/>
         <w:keepLines/>
+        <w:numPr>
+          <w:ilvl w:val="0"/>
+          <w:numId w:val="6"/>
+        </w:numPr>
         <w:contextualSpacing w:val="0"/>
       </w:pPr>
       <w:r>
         <w:lastRenderedPageBreak/>
-        <w:t>The result should be a System Browser that has a method category of ‘as yet unclassified’ and lists your method as ‘</w:t>
-      </w:r>
+        <w:t xml:space="preserve">Now we need to inform Seaside that this new component can be used as a root component. In order to do this we need to tell the class what name to use when it registers itself as an application. </w:t>
+      </w:r>
+      <w:r>
+        <w:t>Switch to the</w:t>
+      </w:r>
+      <w:r>
+        <w:t xml:space="preserve"> Playground</w:t>
+      </w:r>
+      <w:r>
+        <w:t xml:space="preserve"> and </w:t>
+      </w:r>
+      <w:r>
+        <w:t>evaluate</w:t>
+      </w:r>
+      <w:r>
+        <w:t xml:space="preserve"> the following text</w:t>
+      </w:r>
+      <w:r>
+        <w:t>.</w:t>
+      </w:r>
+    </w:p>
+    <w:p>
+      <w:pPr>
+        <w:pStyle w:val="Code"/>
+        <w:contextualSpacing w:val="0"/>
+      </w:pPr>
       <w:proofErr w:type="spellStart"/>
       <w:r>
-        <w:t>renderContentOn</w:t>
+        <w:t>WAAdmin</w:t>
       </w:r>
       <w:proofErr w:type="spellEnd"/>
       <w:r>
-        <w:t xml:space="preserve">:’. The </w:t>
-      </w:r>
-      <w:r>
-        <w:t>green arrow pointing up</w:t>
-      </w:r>
-      <w:r>
-        <w:t xml:space="preserve"> next to the method name in the fourth column is an indicator that you have overridden a superclass method</w:t>
-      </w:r>
-      <w:r>
-        <w:t>.</w:t>
+        <w:t xml:space="preserve"> register: </w:t>
+      </w:r>
+      <w:r>
+        <w:t>HelloWorld</w:t>
       </w:r>
       <w:r>
         <w:t xml:space="preserve"> </w:t>
+      </w:r>
+      <w:proofErr w:type="spellStart"/>
+      <w:r>
+        <w:t>asApplicationAt</w:t>
+      </w:r>
+      <w:proofErr w:type="spellEnd"/>
+      <w:r>
+        <w:t>:</w:t>
+      </w:r>
+      <w:r>
+        <w:t xml:space="preserve"> '</w:t>
+      </w:r>
+      <w:r>
+        <w:t>h</w:t>
+      </w:r>
+      <w:r>
+        <w:t>ello</w:t>
+      </w:r>
+      <w:r>
+        <w:t>'.</w:t>
       </w:r>
     </w:p>
     <w:p>
@@ -2356,17 +2206,58 @@
         <w:pStyle w:val="ListParagraph"/>
         <w:keepNext/>
         <w:keepLines/>
-        <w:contextualSpacing w:val="0"/>
-      </w:pPr>
+        <w:numPr>
+          <w:ilvl w:val="0"/>
+          <w:numId w:val="6"/>
+        </w:numPr>
+        <w:contextualSpacing w:val="0"/>
+      </w:pPr>
+      <w:r>
+        <w:t xml:space="preserve">If the above steps were successful, you should be able to open </w:t>
+      </w:r>
+      <w:r>
+        <w:t xml:space="preserve">a web browser on </w:t>
+      </w:r>
+      <w:hyperlink r:id="rId23" w:history="1">
+        <w:r>
+          <w:rPr>
+            <w:rStyle w:val="Hyperlink"/>
+          </w:rPr>
+          <w:t>http://localhost:8080/</w:t>
+        </w:r>
+      </w:hyperlink>
+      <w:r>
+        <w:t xml:space="preserve"> and click on the ‘Browse’ link.</w:t>
+      </w:r>
       <w:r>
         <w:rPr>
           <w:noProof/>
         </w:rPr>
+        <w:t xml:space="preserve"> </w:t>
+      </w:r>
+    </w:p>
+    <w:p>
+      <w:pPr>
+        <w:keepLines/>
+        <w:ind w:left="360" w:firstLine="360"/>
+      </w:pPr>
+      <w:r>
+        <w:rPr>
+          <w:noProof/>
+        </w:rPr>
+        <w:pict w14:anchorId="7CA1B51F">
+          <v:oval id="_x0000_s2052" alt="" style="position:absolute;left:0;text-align:left;margin-left:319.3pt;margin-top:164pt;width:145.5pt;height:24.75pt;z-index:251666432;mso-wrap-edited:f;mso-width-percent:0;mso-height-percent:0;mso-width-percent:0;mso-height-percent:0" filled="f" strokecolor="red" strokeweight="3pt"/>
+        </w:pict>
+      </w:r>
+      <w:r>
+        <w:rPr>
+          <w:noProof/>
+        </w:rPr>
         <w:drawing>
-          <wp:inline distT="0" distB="0" distL="0" distR="0" wp14:anchorId="723EF371" wp14:editId="23BD7B13">
-            <wp:extent cx="5410253" cy="3290659"/>
+          <wp:inline distT="0" distB="0" distL="0" distR="0" wp14:anchorId="466D8C1B" wp14:editId="5D6E0B7B">
+            <wp:extent cx="5441343" cy="3900792"/>
             <wp:effectExtent l="0" t="0" r="0" b="0"/>
-            <wp:docPr id="32" name="Picture 32" descr="../../../Desktop/Screen%20Shot%202016-09-04%20at%202.28.01%20PM"/>
+            <wp:docPr id="37" name="Picture 37" descr="Graphical user interface, text, application, email&#10;&#10;Description automatically generated"/>
             <wp:cNvGraphicFramePr>
               <a:graphicFrameLocks xmlns:a="http://schemas.openxmlformats.org/drawingml/2006/main" noChangeAspect="1"/>
             </wp:cNvGraphicFramePr>
@@ -2374,36 +2265,29 @@
               <a:graphicData uri="http://schemas.openxmlformats.org/drawingml/2006/picture">
                 <pic:pic xmlns:pic="http://schemas.openxmlformats.org/drawingml/2006/picture">
                   <pic:nvPicPr>
-                    <pic:cNvPr id="0" name="Picture 16" descr="../../../Desktop/Screen%20Shot%202016-09-04%20at%202.28.01%20PM"/>
-                    <pic:cNvPicPr>
-                      <a:picLocks noChangeAspect="1" noChangeArrowheads="1"/>
-                    </pic:cNvPicPr>
+                    <pic:cNvPr id="37" name="Picture 37" descr="Graphical user interface, text, application, email&#10;&#10;Description automatically generated"/>
+                    <pic:cNvPicPr/>
                   </pic:nvPicPr>
                   <pic:blipFill>
-                    <a:blip r:embed="rId23">
+                    <a:blip r:embed="rId24">
                       <a:extLst>
                         <a:ext uri="{28A0092B-C50C-407E-A947-70E740481C1C}">
                           <a14:useLocalDpi xmlns:a14="http://schemas.microsoft.com/office/drawing/2010/main" val="0"/>
                         </a:ext>
                       </a:extLst>
                     </a:blip>
-                    <a:srcRect/>
                     <a:stretch>
                       <a:fillRect/>
                     </a:stretch>
                   </pic:blipFill>
-                  <pic:spPr bwMode="auto">
+                  <pic:spPr>
                     <a:xfrm>
                       <a:off x="0" y="0"/>
-                      <a:ext cx="5424561" cy="3299361"/>
+                      <a:ext cx="5466265" cy="3918658"/>
                     </a:xfrm>
                     <a:prstGeom prst="rect">
                       <a:avLst/>
                     </a:prstGeom>
-                    <a:noFill/>
-                    <a:ln>
-                      <a:noFill/>
-                    </a:ln>
                   </pic:spPr>
                 </pic:pic>
               </a:graphicData>
@@ -2417,228 +2301,28 @@
         <w:pStyle w:val="ListParagraph"/>
         <w:keepNext/>
         <w:keepLines/>
-        <w:numPr>
-          <w:ilvl w:val="0"/>
-          <w:numId w:val="6"/>
-        </w:numPr>
-        <w:contextualSpacing w:val="0"/>
-      </w:pPr>
-      <w:r>
-        <w:t xml:space="preserve">Now we need to inform Seaside that this new component can be used as a root component. In order to do this we need to tell the class what name to use when it registers itself as an application. </w:t>
-      </w:r>
-      <w:r>
-        <w:t>Switch to the</w:t>
-      </w:r>
-      <w:r>
-        <w:t xml:space="preserve"> </w:t>
-      </w:r>
-      <w:r>
-        <w:t xml:space="preserve">Workspace (the </w:t>
-      </w:r>
-      <w:r>
-        <w:t>window titled ‘</w:t>
-      </w:r>
-      <w:r>
-        <w:t>Welcome to Seaside 3.1</w:t>
-      </w:r>
-      <w:r>
-        <w:t>)</w:t>
-      </w:r>
-      <w:r>
-        <w:t xml:space="preserve"> and </w:t>
-      </w:r>
-      <w:r>
-        <w:t>evaluate</w:t>
-      </w:r>
-      <w:r>
-        <w:t xml:space="preserve"> the following text</w:t>
-      </w:r>
-      <w:r>
-        <w:t xml:space="preserve"> by clicking anywhere in the line and typing &lt;Ctrl&gt;+&lt;D&gt; (for ‘do-it’). I</w:t>
-      </w:r>
-      <w:r>
-        <w:t xml:space="preserve">f you have trouble, </w:t>
-      </w:r>
-      <w:r>
-        <w:t>review</w:t>
-      </w:r>
-      <w:r>
-        <w:t xml:space="preserve"> step #</w:t>
-      </w:r>
-      <w:r>
-        <w:t>3</w:t>
-      </w:r>
-      <w:r>
-        <w:t>.</w:t>
-      </w:r>
-    </w:p>
-    <w:p>
-      <w:pPr>
-        <w:pStyle w:val="Code"/>
-        <w:contextualSpacing w:val="0"/>
-      </w:pPr>
-      <w:proofErr w:type="spellStart"/>
-      <w:r>
-        <w:t>WAAdmin</w:t>
-      </w:r>
-      <w:proofErr w:type="spellEnd"/>
-      <w:r>
-        <w:t xml:space="preserve"> register: </w:t>
-      </w:r>
-      <w:r>
-        <w:t>HelloWorld</w:t>
-      </w:r>
-      <w:r>
-        <w:t xml:space="preserve"> </w:t>
-      </w:r>
-      <w:proofErr w:type="spellStart"/>
-      <w:r>
-        <w:t>asApplicationAt</w:t>
-      </w:r>
-      <w:proofErr w:type="spellEnd"/>
-      <w:r>
-        <w:t>:</w:t>
-      </w:r>
-      <w:r>
-        <w:t xml:space="preserve"> '</w:t>
-      </w:r>
-      <w:r>
-        <w:t>h</w:t>
-      </w:r>
-      <w:r>
-        <w:t>ello</w:t>
-      </w:r>
-      <w:r>
-        <w:t>'.</w:t>
-      </w:r>
-    </w:p>
-    <w:p>
-      <w:pPr>
-        <w:pStyle w:val="ListParagraph"/>
-        <w:keepNext/>
+        <w:contextualSpacing w:val="0"/>
+      </w:pPr>
+      <w:r>
+        <w:rPr>
+          <w:noProof/>
+        </w:rPr>
+        <w:lastRenderedPageBreak/>
+        <w:t>Before showing you a list of installed applications, Seaside prompts you to change your Seaside home page from the welcome page (above) to a page listing the installed applications. Click the ‘Yes’ button to change your home page.</w:t>
+      </w:r>
+    </w:p>
+    <w:p>
+      <w:pPr>
+        <w:pStyle w:val="ListParagraph"/>
         <w:keepLines/>
-        <w:numPr>
-          <w:ilvl w:val="0"/>
-          <w:numId w:val="6"/>
-        </w:numPr>
-        <w:contextualSpacing w:val="0"/>
-      </w:pPr>
-      <w:r>
-        <w:lastRenderedPageBreak/>
-        <w:t xml:space="preserve">If the above steps were successful, you should be able to open </w:t>
-      </w:r>
-      <w:r>
-        <w:t xml:space="preserve">a web browser on </w:t>
-      </w:r>
-      <w:hyperlink r:id="rId24" w:history="1">
-        <w:r>
-          <w:rPr>
-            <w:rStyle w:val="Hyperlink"/>
-          </w:rPr>
-          <w:t>http://localhost:8080/</w:t>
-        </w:r>
-      </w:hyperlink>
-      <w:r>
-        <w:t xml:space="preserve"> and click on the ‘Browse’ link.</w:t>
-      </w:r>
+        <w:contextualSpacing w:val="0"/>
+      </w:pPr>
       <w:r>
         <w:rPr>
           <w:noProof/>
         </w:rPr>
-        <w:t xml:space="preserve"> </w:t>
-      </w:r>
-    </w:p>
-    <w:p>
-      <w:pPr>
-        <w:keepLines/>
-        <w:ind w:left="360" w:firstLine="360"/>
-      </w:pPr>
-      <w:r>
-        <w:rPr>
-          <w:noProof/>
-        </w:rPr>
-        <w:pict w14:anchorId="7CA1B51F">
-          <v:oval id="_x0000_s1034" style="position:absolute;left:0;text-align:left;margin-left:310.05pt;margin-top:202.3pt;width:145.5pt;height:24.75pt;z-index:251666432" filled="f" strokecolor="red" strokeweight="3pt"/>
-        </w:pict>
-      </w:r>
-      <w:r>
-        <w:rPr>
-          <w:noProof/>
-        </w:rPr>
-        <w:drawing>
-          <wp:inline distT="0" distB="0" distL="0" distR="0" wp14:anchorId="62AE5E98" wp14:editId="7FF33D38">
-            <wp:extent cx="5402270" cy="4047431"/>
-            <wp:effectExtent l="25400" t="25400" r="8255" b="0"/>
-            <wp:docPr id="2" name="Picture 11" descr="H:\Desktop\Picture 3.png"/>
-            <wp:cNvGraphicFramePr>
-              <a:graphicFrameLocks xmlns:a="http://schemas.openxmlformats.org/drawingml/2006/main" noChangeAspect="1"/>
-            </wp:cNvGraphicFramePr>
-            <a:graphic xmlns:a="http://schemas.openxmlformats.org/drawingml/2006/main">
-              <a:graphicData uri="http://schemas.openxmlformats.org/drawingml/2006/picture">
-                <pic:pic xmlns:pic="http://schemas.openxmlformats.org/drawingml/2006/picture">
-                  <pic:nvPicPr>
-                    <pic:cNvPr id="0" name="Picture 11" descr="H:\Desktop\Picture 3.png"/>
-                    <pic:cNvPicPr>
-                      <a:picLocks noChangeAspect="1" noChangeArrowheads="1"/>
-                    </pic:cNvPicPr>
-                  </pic:nvPicPr>
-                  <pic:blipFill>
-                    <a:blip r:embed="rId25" cstate="print"/>
-                    <a:stretch>
-                      <a:fillRect/>
-                    </a:stretch>
-                  </pic:blipFill>
-                  <pic:spPr bwMode="auto">
-                    <a:xfrm>
-                      <a:off x="0" y="0"/>
-                      <a:ext cx="5420735" cy="4061265"/>
-                    </a:xfrm>
-                    <a:prstGeom prst="rect">
-                      <a:avLst/>
-                    </a:prstGeom>
-                    <a:noFill/>
-                    <a:ln w="9525">
-                      <a:solidFill>
-                        <a:schemeClr val="tx1"/>
-                      </a:solidFill>
-                      <a:miter lim="800000"/>
-                      <a:headEnd/>
-                      <a:tailEnd/>
-                    </a:ln>
-                  </pic:spPr>
-                </pic:pic>
-              </a:graphicData>
-            </a:graphic>
-          </wp:inline>
-        </w:drawing>
-      </w:r>
-    </w:p>
-    <w:p>
-      <w:pPr>
-        <w:pStyle w:val="ListParagraph"/>
-        <w:keepNext/>
-        <w:keepLines/>
-        <w:contextualSpacing w:val="0"/>
-      </w:pPr>
-      <w:r>
-        <w:rPr>
-          <w:noProof/>
-        </w:rPr>
-        <w:t>Before showing you a list of installed applications, Seaside prompts you to change your Seaside home page from the welcome page (above) to a page listing the installed applications. Click the ‘Yes’ button to change your home page.</w:t>
-      </w:r>
-    </w:p>
-    <w:p>
-      <w:pPr>
-        <w:pStyle w:val="ListParagraph"/>
-        <w:keepLines/>
-        <w:contextualSpacing w:val="0"/>
-      </w:pPr>
-      <w:r>
-        <w:rPr>
-          <w:noProof/>
-        </w:rPr>
         <w:pict w14:anchorId="1D562C88">
-          <v:oval id="_x0000_s1036" style="position:absolute;left:0;text-align:left;margin-left:121.05pt;margin-top:129.5pt;width:75pt;height:24.75pt;z-index:251668480" filled="f" strokecolor="red" strokeweight="3pt"/>
+          <v:oval id="_x0000_s2051" alt="" style="position:absolute;left:0;text-align:left;margin-left:121.05pt;margin-top:129.5pt;width:75pt;height:24.75pt;z-index:251668480;mso-wrap-edited:f;mso-width-percent:0;mso-height-percent:0;mso-width-percent:0;mso-height-percent:0" filled="f" strokecolor="red" strokeweight="3pt"/>
         </w:pict>
       </w:r>
       <w:r>
@@ -2663,7 +2347,7 @@
                     </pic:cNvPicPr>
                   </pic:nvPicPr>
                   <pic:blipFill>
-                    <a:blip r:embed="rId26">
+                    <a:blip r:embed="rId25">
                       <a:extLst>
                         <a:ext uri="{28A0092B-C50C-407E-A947-70E740481C1C}">
                           <a14:useLocalDpi xmlns:a14="http://schemas.microsoft.com/office/drawing/2010/main" val="0"/>
@@ -2728,7 +2412,7 @@
           <w:noProof/>
         </w:rPr>
         <w:pict w14:anchorId="034272BD">
-          <v:oval id="_x0000_s1035" style="position:absolute;left:0;text-align:left;margin-left:4.5pt;margin-top:164.55pt;width:145.5pt;height:13.5pt;z-index:251667456" filled="f" strokecolor="red" strokeweight="3pt"/>
+          <v:oval id="_x0000_s2050" alt="" style="position:absolute;left:0;text-align:left;margin-left:-6.95pt;margin-top:162.45pt;width:145.5pt;height:13.5pt;z-index:251667456;mso-wrap-edited:f;mso-width-percent:0;mso-height-percent:0;mso-width-percent:0;mso-height-percent:0" filled="f" strokecolor="red" strokeweight="3pt"/>
         </w:pict>
       </w:r>
       <w:r>
@@ -2753,7 +2437,7 @@
                     </pic:cNvPicPr>
                   </pic:nvPicPr>
                   <pic:blipFill>
-                    <a:blip r:embed="rId27" cstate="print"/>
+                    <a:blip r:embed="rId26" cstate="print"/>
                     <a:stretch>
                       <a:fillRect/>
                     </a:stretch>
@@ -2795,6 +2479,7 @@
         <w:contextualSpacing w:val="0"/>
       </w:pPr>
       <w:r>
+        <w:lastRenderedPageBreak/>
         <w:t>Click on the ‘</w:t>
       </w:r>
       <w:r>
@@ -2887,7 +2572,7 @@
                     </pic:cNvPicPr>
                   </pic:nvPicPr>
                   <pic:blipFill>
-                    <a:blip r:embed="rId28" cstate="print"/>
+                    <a:blip r:embed="rId27" cstate="print"/>
                     <a:stretch>
                       <a:fillRect/>
                     </a:stretch>
@@ -2928,9 +2613,8 @@
         </w:numPr>
         <w:contextualSpacing w:val="0"/>
       </w:pPr>
-      <w:bookmarkStart w:id="3" w:name="_Ref224013867"/>
-      <w:r>
-        <w:lastRenderedPageBreak/>
+      <w:bookmarkStart w:id="2" w:name="_Ref224013867"/>
+      <w:r>
         <w:t>In order to make the application a bit more dynamic, modify the ‘</w:t>
       </w:r>
       <w:proofErr w:type="spellStart"/>
@@ -2947,7 +2631,7 @@
       <w:r>
         <w:t>. Note that the line numbers are in comments (the double quote character delineates a comment), so do not need to be entered.</w:t>
       </w:r>
-      <w:bookmarkEnd w:id="3"/>
+      <w:bookmarkEnd w:id="2"/>
     </w:p>
     <w:p>
       <w:pPr>
@@ -3276,6 +2960,7 @@
         <w:contextualSpacing w:val="0"/>
       </w:pPr>
       <w:r>
+        <w:lastRenderedPageBreak/>
         <w:t xml:space="preserve">Lines 6-9 </w:t>
       </w:r>
       <w:r>
@@ -3376,13 +3061,6 @@
       <w:r>
         <w:t xml:space="preserve">, so the next message will be sent to the same object. </w:t>
       </w:r>
-    </w:p>
-    <w:p>
-      <w:pPr>
-        <w:pStyle w:val="ListParagraph"/>
-        <w:keepLines/>
-        <w:contextualSpacing w:val="0"/>
-      </w:pPr>
     </w:p>
     <w:p>
       <w:pPr>
@@ -3392,7 +3070,6 @@
         <w:contextualSpacing w:val="0"/>
       </w:pPr>
       <w:r>
-        <w:lastRenderedPageBreak/>
         <w:t xml:space="preserve">Finally, we have the ‘yourself’ message that is sent to the receiver of the most recent message. The ‘yourself’ message calls a method that simply returns the receiver. In our case, since we ignore the returned object, this message send is nothing more than (a slightly inefficient) cosmetic filler so that the previous line can end with a semicolon rather than a period (which would probably be the more common approach by most </w:t>
       </w:r>
       <w:proofErr w:type="spellStart"/>
@@ -3431,10 +3108,10 @@
           <w:noProof/>
         </w:rPr>
         <w:drawing>
-          <wp:inline distT="0" distB="0" distL="0" distR="0" wp14:anchorId="06919259" wp14:editId="55951852">
-            <wp:extent cx="4763135" cy="2360295"/>
+          <wp:inline distT="0" distB="0" distL="0" distR="0" wp14:anchorId="6FF2A795" wp14:editId="5773E601">
+            <wp:extent cx="3924300" cy="1104900"/>
             <wp:effectExtent l="0" t="0" r="0" b="0"/>
-            <wp:docPr id="34" name="Picture 34" descr="../../../Desktop/Screen%20Shot%202016-09-04%20at%202.53.52%20PM"/>
+            <wp:docPr id="38" name="Picture 38" descr="Text&#10;&#10;Description automatically generated"/>
             <wp:cNvGraphicFramePr>
               <a:graphicFrameLocks xmlns:a="http://schemas.openxmlformats.org/drawingml/2006/main" noChangeAspect="1"/>
             </wp:cNvGraphicFramePr>
@@ -3442,36 +3119,29 @@
               <a:graphicData uri="http://schemas.openxmlformats.org/drawingml/2006/picture">
                 <pic:pic xmlns:pic="http://schemas.openxmlformats.org/drawingml/2006/picture">
                   <pic:nvPicPr>
-                    <pic:cNvPr id="0" name="Picture 18" descr="../../../Desktop/Screen%20Shot%202016-09-04%20at%202.53.52%20PM"/>
-                    <pic:cNvPicPr>
-                      <a:picLocks noChangeAspect="1" noChangeArrowheads="1"/>
-                    </pic:cNvPicPr>
+                    <pic:cNvPr id="38" name="Picture 38" descr="Text&#10;&#10;Description automatically generated"/>
+                    <pic:cNvPicPr/>
                   </pic:nvPicPr>
                   <pic:blipFill>
-                    <a:blip r:embed="rId29">
+                    <a:blip r:embed="rId28">
                       <a:extLst>
                         <a:ext uri="{28A0092B-C50C-407E-A947-70E740481C1C}">
                           <a14:useLocalDpi xmlns:a14="http://schemas.microsoft.com/office/drawing/2010/main" val="0"/>
                         </a:ext>
                       </a:extLst>
                     </a:blip>
-                    <a:srcRect/>
                     <a:stretch>
                       <a:fillRect/>
                     </a:stretch>
                   </pic:blipFill>
-                  <pic:spPr bwMode="auto">
+                  <pic:spPr>
                     <a:xfrm>
                       <a:off x="0" y="0"/>
-                      <a:ext cx="4763135" cy="2360295"/>
+                      <a:ext cx="3924300" cy="1104900"/>
                     </a:xfrm>
                     <a:prstGeom prst="rect">
                       <a:avLst/>
                     </a:prstGeom>
-                    <a:noFill/>
-                    <a:ln>
-                      <a:noFill/>
-                    </a:ln>
                   </pic:spPr>
                 </pic:pic>
               </a:graphicData>
@@ -3514,8 +3184,8 @@
       </w:r>
     </w:p>
     <w:sectPr>
-      <w:headerReference w:type="default" r:id="rId30"/>
-      <w:footerReference w:type="default" r:id="rId31"/>
+      <w:headerReference w:type="default" r:id="rId29"/>
+      <w:footerReference w:type="default" r:id="rId30"/>
       <w:pgSz w:w="12240" w:h="15840"/>
       <w:pgMar w:top="1440" w:right="1440" w:bottom="1440" w:left="1440" w:header="720" w:footer="720" w:gutter="0"/>
       <w:cols w:space="720"/>
@@ -3526,7 +3196,7 @@
 </file>
 
 <file path=word/endnotes.xml><?xml version="1.0" encoding="utf-8"?>
-<w:endnotes xmlns:wpc="http://schemas.microsoft.com/office/word/2010/wordprocessingCanvas" xmlns:mo="http://schemas.microsoft.com/office/mac/office/2008/main" xmlns:mc="http://schemas.openxmlformats.org/markup-compatibility/2006" xmlns:mv="urn:schemas-microsoft-com:mac:vml" xmlns:o="urn:schemas-microsoft-com:office:office" xmlns:r="http://schemas.openxmlformats.org/officeDocument/2006/relationships" xmlns:m="http://schemas.openxmlformats.org/officeDocument/2006/math" xmlns:v="urn:schemas-microsoft-com:vml" xmlns:wp14="http://schemas.microsoft.com/office/word/2010/wordprocessingDrawing" xmlns:wp="http://schemas.openxmlformats.org/drawingml/2006/wordprocessingDrawing" xmlns:w10="urn:schemas-microsoft-com:office:word" xmlns:w="http://schemas.openxmlformats.org/wordprocessingml/2006/main" xmlns:w14="http://schemas.microsoft.com/office/word/2010/wordml" xmlns:w15="http://schemas.microsoft.com/office/word/2012/wordml" xmlns:wpg="http://schemas.microsoft.com/office/word/2010/wordprocessingGroup" xmlns:wpi="http://schemas.microsoft.com/office/word/2010/wordprocessingInk" xmlns:wne="http://schemas.microsoft.com/office/word/2006/wordml" xmlns:wps="http://schemas.microsoft.com/office/word/2010/wordprocessingShape" mc:Ignorable="w14 w15 wp14 mv">
+<w:endnotes xmlns:wpc="http://schemas.microsoft.com/office/word/2010/wordprocessingCanvas" xmlns:cx="http://schemas.microsoft.com/office/drawing/2014/chartex" xmlns:cx1="http://schemas.microsoft.com/office/drawing/2015/9/8/chartex" xmlns:cx2="http://schemas.microsoft.com/office/drawing/2015/10/21/chartex" xmlns:cx3="http://schemas.microsoft.com/office/drawing/2016/5/9/chartex" xmlns:cx4="http://schemas.microsoft.com/office/drawing/2016/5/10/chartex" xmlns:cx5="http://schemas.microsoft.com/office/drawing/2016/5/11/chartex" xmlns:cx6="http://schemas.microsoft.com/office/drawing/2016/5/12/chartex" xmlns:cx7="http://schemas.microsoft.com/office/drawing/2016/5/13/chartex" xmlns:cx8="http://schemas.microsoft.com/office/drawing/2016/5/14/chartex" xmlns:mc="http://schemas.openxmlformats.org/markup-compatibility/2006" xmlns:aink="http://schemas.microsoft.com/office/drawing/2016/ink" xmlns:am3d="http://schemas.microsoft.com/office/drawing/2017/model3d" xmlns:o="urn:schemas-microsoft-com:office:office" xmlns:r="http://schemas.openxmlformats.org/officeDocument/2006/relationships" xmlns:m="http://schemas.openxmlformats.org/officeDocument/2006/math" xmlns:v="urn:schemas-microsoft-com:vml" xmlns:wp14="http://schemas.microsoft.com/office/word/2010/wordprocessingDrawing" xmlns:wp="http://schemas.openxmlformats.org/drawingml/2006/wordprocessingDrawing" xmlns:w10="urn:schemas-microsoft-com:office:word" xmlns:w="http://schemas.openxmlformats.org/wordprocessingml/2006/main" xmlns:w14="http://schemas.microsoft.com/office/word/2010/wordml" xmlns:w15="http://schemas.microsoft.com/office/word/2012/wordml" xmlns:w16cex="http://schemas.microsoft.com/office/word/2018/wordml/cex" xmlns:w16cid="http://schemas.microsoft.com/office/word/2016/wordml/cid" xmlns:w16="http://schemas.microsoft.com/office/word/2018/wordml" xmlns:w16sdtdh="http://schemas.microsoft.com/office/word/2020/wordml/sdtdatahash" xmlns:w16se="http://schemas.microsoft.com/office/word/2015/wordml/symex" xmlns:wpg="http://schemas.microsoft.com/office/word/2010/wordprocessingGroup" xmlns:wpi="http://schemas.microsoft.com/office/word/2010/wordprocessingInk" xmlns:wne="http://schemas.microsoft.com/office/word/2006/wordml" xmlns:wps="http://schemas.microsoft.com/office/word/2010/wordprocessingShape" mc:Ignorable="w14 w15 w16se w16cid w16 w16cex w16sdtdh wp14">
   <w:endnote w:type="separator" w:id="-1">
     <w:p>
       <w:pPr>
@@ -3551,7 +3221,7 @@
 </file>
 
 <file path=word/footer1.xml><?xml version="1.0" encoding="utf-8"?>
-<w:ftr xmlns:wpc="http://schemas.microsoft.com/office/word/2010/wordprocessingCanvas" xmlns:mo="http://schemas.microsoft.com/office/mac/office/2008/main" xmlns:mc="http://schemas.openxmlformats.org/markup-compatibility/2006" xmlns:mv="urn:schemas-microsoft-com:mac:vml" xmlns:o="urn:schemas-microsoft-com:office:office" xmlns:r="http://schemas.openxmlformats.org/officeDocument/2006/relationships" xmlns:m="http://schemas.openxmlformats.org/officeDocument/2006/math" xmlns:v="urn:schemas-microsoft-com:vml" xmlns:wp14="http://schemas.microsoft.com/office/word/2010/wordprocessingDrawing" xmlns:wp="http://schemas.openxmlformats.org/drawingml/2006/wordprocessingDrawing" xmlns:w10="urn:schemas-microsoft-com:office:word" xmlns:w="http://schemas.openxmlformats.org/wordprocessingml/2006/main" xmlns:w14="http://schemas.microsoft.com/office/word/2010/wordml" xmlns:w15="http://schemas.microsoft.com/office/word/2012/wordml" xmlns:wpg="http://schemas.microsoft.com/office/word/2010/wordprocessingGroup" xmlns:wpi="http://schemas.microsoft.com/office/word/2010/wordprocessingInk" xmlns:wne="http://schemas.microsoft.com/office/word/2006/wordml" xmlns:wps="http://schemas.microsoft.com/office/word/2010/wordprocessingShape" mc:Ignorable="w14 w15 wp14">
+<w:ftr xmlns:wpc="http://schemas.microsoft.com/office/word/2010/wordprocessingCanvas" xmlns:cx="http://schemas.microsoft.com/office/drawing/2014/chartex" xmlns:cx1="http://schemas.microsoft.com/office/drawing/2015/9/8/chartex" xmlns:cx2="http://schemas.microsoft.com/office/drawing/2015/10/21/chartex" xmlns:cx3="http://schemas.microsoft.com/office/drawing/2016/5/9/chartex" xmlns:cx4="http://schemas.microsoft.com/office/drawing/2016/5/10/chartex" xmlns:cx5="http://schemas.microsoft.com/office/drawing/2016/5/11/chartex" xmlns:cx6="http://schemas.microsoft.com/office/drawing/2016/5/12/chartex" xmlns:cx7="http://schemas.microsoft.com/office/drawing/2016/5/13/chartex" xmlns:cx8="http://schemas.microsoft.com/office/drawing/2016/5/14/chartex" xmlns:mc="http://schemas.openxmlformats.org/markup-compatibility/2006" xmlns:aink="http://schemas.microsoft.com/office/drawing/2016/ink" xmlns:am3d="http://schemas.microsoft.com/office/drawing/2017/model3d" xmlns:o="urn:schemas-microsoft-com:office:office" xmlns:r="http://schemas.openxmlformats.org/officeDocument/2006/relationships" xmlns:m="http://schemas.openxmlformats.org/officeDocument/2006/math" xmlns:v="urn:schemas-microsoft-com:vml" xmlns:wp14="http://schemas.microsoft.com/office/word/2010/wordprocessingDrawing" xmlns:wp="http://schemas.openxmlformats.org/drawingml/2006/wordprocessingDrawing" xmlns:w10="urn:schemas-microsoft-com:office:word" xmlns:w="http://schemas.openxmlformats.org/wordprocessingml/2006/main" xmlns:w14="http://schemas.microsoft.com/office/word/2010/wordml" xmlns:w15="http://schemas.microsoft.com/office/word/2012/wordml" xmlns:w16cex="http://schemas.microsoft.com/office/word/2018/wordml/cex" xmlns:w16cid="http://schemas.microsoft.com/office/word/2016/wordml/cid" xmlns:w16="http://schemas.microsoft.com/office/word/2018/wordml" xmlns:w16sdtdh="http://schemas.microsoft.com/office/word/2020/wordml/sdtdatahash" xmlns:w16se="http://schemas.microsoft.com/office/word/2015/wordml/symex" xmlns:wpg="http://schemas.microsoft.com/office/word/2010/wordprocessingGroup" xmlns:wpi="http://schemas.microsoft.com/office/word/2010/wordprocessingInk" xmlns:wne="http://schemas.microsoft.com/office/word/2006/wordml" xmlns:wps="http://schemas.microsoft.com/office/word/2010/wordprocessingShape" mc:Ignorable="w14 w15 w16se w16cid w16 w16cex w16sdtdh wp14">
   <w:sdt>
     <w:sdtPr>
       <w:id w:val="119540252"/>
@@ -3579,7 +3249,7 @@
           <w:rPr>
             <w:noProof/>
           </w:rPr>
-          <w:t>5-Sep-16</w:t>
+          <w:t>1-Dec-21</w:t>
         </w:r>
         <w:r>
           <w:rPr>
@@ -3592,15 +3262,13 @@
           <w:t xml:space="preserve">Copyright © </w:t>
         </w:r>
         <w:r>
-          <w:t xml:space="preserve">2016 by </w:t>
+          <w:t>2021</w:t>
         </w:r>
-        <w:proofErr w:type="spellStart"/>
         <w:r>
-          <w:t>GemTalk</w:t>
+          <w:t xml:space="preserve"> by </w:t>
         </w:r>
-        <w:proofErr w:type="spellEnd"/>
         <w:r>
-          <w:t xml:space="preserve"> Systems LLC</w:t>
+          <w:t>James Foster</w:t>
         </w:r>
         <w:r>
           <w:tab/>
@@ -3638,7 +3306,7 @@
 </file>
 
 <file path=word/footnotes.xml><?xml version="1.0" encoding="utf-8"?>
-<w:footnotes xmlns:wpc="http://schemas.microsoft.com/office/word/2010/wordprocessingCanvas" xmlns:mo="http://schemas.microsoft.com/office/mac/office/2008/main" xmlns:mc="http://schemas.openxmlformats.org/markup-compatibility/2006" xmlns:mv="urn:schemas-microsoft-com:mac:vml" xmlns:o="urn:schemas-microsoft-com:office:office" xmlns:r="http://schemas.openxmlformats.org/officeDocument/2006/relationships" xmlns:m="http://schemas.openxmlformats.org/officeDocument/2006/math" xmlns:v="urn:schemas-microsoft-com:vml" xmlns:wp14="http://schemas.microsoft.com/office/word/2010/wordprocessingDrawing" xmlns:wp="http://schemas.openxmlformats.org/drawingml/2006/wordprocessingDrawing" xmlns:w10="urn:schemas-microsoft-com:office:word" xmlns:w="http://schemas.openxmlformats.org/wordprocessingml/2006/main" xmlns:w14="http://schemas.microsoft.com/office/word/2010/wordml" xmlns:w15="http://schemas.microsoft.com/office/word/2012/wordml" xmlns:wpg="http://schemas.microsoft.com/office/word/2010/wordprocessingGroup" xmlns:wpi="http://schemas.microsoft.com/office/word/2010/wordprocessingInk" xmlns:wne="http://schemas.microsoft.com/office/word/2006/wordml" xmlns:wps="http://schemas.microsoft.com/office/word/2010/wordprocessingShape" mc:Ignorable="w14 w15 wp14 mv">
+<w:footnotes xmlns:wpc="http://schemas.microsoft.com/office/word/2010/wordprocessingCanvas" xmlns:cx="http://schemas.microsoft.com/office/drawing/2014/chartex" xmlns:cx1="http://schemas.microsoft.com/office/drawing/2015/9/8/chartex" xmlns:cx2="http://schemas.microsoft.com/office/drawing/2015/10/21/chartex" xmlns:cx3="http://schemas.microsoft.com/office/drawing/2016/5/9/chartex" xmlns:cx4="http://schemas.microsoft.com/office/drawing/2016/5/10/chartex" xmlns:cx5="http://schemas.microsoft.com/office/drawing/2016/5/11/chartex" xmlns:cx6="http://schemas.microsoft.com/office/drawing/2016/5/12/chartex" xmlns:cx7="http://schemas.microsoft.com/office/drawing/2016/5/13/chartex" xmlns:cx8="http://schemas.microsoft.com/office/drawing/2016/5/14/chartex" xmlns:mc="http://schemas.openxmlformats.org/markup-compatibility/2006" xmlns:aink="http://schemas.microsoft.com/office/drawing/2016/ink" xmlns:am3d="http://schemas.microsoft.com/office/drawing/2017/model3d" xmlns:o="urn:schemas-microsoft-com:office:office" xmlns:r="http://schemas.openxmlformats.org/officeDocument/2006/relationships" xmlns:m="http://schemas.openxmlformats.org/officeDocument/2006/math" xmlns:v="urn:schemas-microsoft-com:vml" xmlns:wp14="http://schemas.microsoft.com/office/word/2010/wordprocessingDrawing" xmlns:wp="http://schemas.openxmlformats.org/drawingml/2006/wordprocessingDrawing" xmlns:w10="urn:schemas-microsoft-com:office:word" xmlns:w="http://schemas.openxmlformats.org/wordprocessingml/2006/main" xmlns:w14="http://schemas.microsoft.com/office/word/2010/wordml" xmlns:w15="http://schemas.microsoft.com/office/word/2012/wordml" xmlns:w16cex="http://schemas.microsoft.com/office/word/2018/wordml/cex" xmlns:w16cid="http://schemas.microsoft.com/office/word/2016/wordml/cid" xmlns:w16="http://schemas.microsoft.com/office/word/2018/wordml" xmlns:w16sdtdh="http://schemas.microsoft.com/office/word/2020/wordml/sdtdatahash" xmlns:w16se="http://schemas.microsoft.com/office/word/2015/wordml/symex" xmlns:wpg="http://schemas.microsoft.com/office/word/2010/wordprocessingGroup" xmlns:wpi="http://schemas.microsoft.com/office/word/2010/wordprocessingInk" xmlns:wne="http://schemas.microsoft.com/office/word/2006/wordml" xmlns:wps="http://schemas.microsoft.com/office/word/2010/wordprocessingShape" mc:Ignorable="w14 w15 w16se w16cid w16 w16cex w16sdtdh wp14">
   <w:footnote w:type="separator" w:id="-1">
     <w:p>
       <w:pPr>
@@ -3663,7 +3331,7 @@
 </file>
 
 <file path=word/header1.xml><?xml version="1.0" encoding="utf-8"?>
-<w:hdr xmlns:wpc="http://schemas.microsoft.com/office/word/2010/wordprocessingCanvas" xmlns:mo="http://schemas.microsoft.com/office/mac/office/2008/main" xmlns:mc="http://schemas.openxmlformats.org/markup-compatibility/2006" xmlns:mv="urn:schemas-microsoft-com:mac:vml" xmlns:o="urn:schemas-microsoft-com:office:office" xmlns:r="http://schemas.openxmlformats.org/officeDocument/2006/relationships" xmlns:m="http://schemas.openxmlformats.org/officeDocument/2006/math" xmlns:v="urn:schemas-microsoft-com:vml" xmlns:wp14="http://schemas.microsoft.com/office/word/2010/wordprocessingDrawing" xmlns:wp="http://schemas.openxmlformats.org/drawingml/2006/wordprocessingDrawing" xmlns:w10="urn:schemas-microsoft-com:office:word" xmlns:w="http://schemas.openxmlformats.org/wordprocessingml/2006/main" xmlns:w14="http://schemas.microsoft.com/office/word/2010/wordml" xmlns:w15="http://schemas.microsoft.com/office/word/2012/wordml" xmlns:wpg="http://schemas.microsoft.com/office/word/2010/wordprocessingGroup" xmlns:wpi="http://schemas.microsoft.com/office/word/2010/wordprocessingInk" xmlns:wne="http://schemas.microsoft.com/office/word/2006/wordml" xmlns:wps="http://schemas.microsoft.com/office/word/2010/wordprocessingShape" mc:Ignorable="w14 w15 wp14">
+<w:hdr xmlns:wpc="http://schemas.microsoft.com/office/word/2010/wordprocessingCanvas" xmlns:cx="http://schemas.microsoft.com/office/drawing/2014/chartex" xmlns:cx1="http://schemas.microsoft.com/office/drawing/2015/9/8/chartex" xmlns:cx2="http://schemas.microsoft.com/office/drawing/2015/10/21/chartex" xmlns:cx3="http://schemas.microsoft.com/office/drawing/2016/5/9/chartex" xmlns:cx4="http://schemas.microsoft.com/office/drawing/2016/5/10/chartex" xmlns:cx5="http://schemas.microsoft.com/office/drawing/2016/5/11/chartex" xmlns:cx6="http://schemas.microsoft.com/office/drawing/2016/5/12/chartex" xmlns:cx7="http://schemas.microsoft.com/office/drawing/2016/5/13/chartex" xmlns:cx8="http://schemas.microsoft.com/office/drawing/2016/5/14/chartex" xmlns:mc="http://schemas.openxmlformats.org/markup-compatibility/2006" xmlns:aink="http://schemas.microsoft.com/office/drawing/2016/ink" xmlns:am3d="http://schemas.microsoft.com/office/drawing/2017/model3d" xmlns:o="urn:schemas-microsoft-com:office:office" xmlns:r="http://schemas.openxmlformats.org/officeDocument/2006/relationships" xmlns:m="http://schemas.openxmlformats.org/officeDocument/2006/math" xmlns:v="urn:schemas-microsoft-com:vml" xmlns:wp14="http://schemas.microsoft.com/office/word/2010/wordprocessingDrawing" xmlns:wp="http://schemas.openxmlformats.org/drawingml/2006/wordprocessingDrawing" xmlns:w10="urn:schemas-microsoft-com:office:word" xmlns:w="http://schemas.openxmlformats.org/wordprocessingml/2006/main" xmlns:w14="http://schemas.microsoft.com/office/word/2010/wordml" xmlns:w15="http://schemas.microsoft.com/office/word/2012/wordml" xmlns:w16cex="http://schemas.microsoft.com/office/word/2018/wordml/cex" xmlns:w16cid="http://schemas.microsoft.com/office/word/2016/wordml/cid" xmlns:w16="http://schemas.microsoft.com/office/word/2018/wordml" xmlns:w16sdtdh="http://schemas.microsoft.com/office/word/2020/wordml/sdtdatahash" xmlns:w16se="http://schemas.microsoft.com/office/word/2015/wordml/symex" xmlns:wpg="http://schemas.microsoft.com/office/word/2010/wordprocessingGroup" xmlns:wpi="http://schemas.microsoft.com/office/word/2010/wordprocessingInk" xmlns:wne="http://schemas.microsoft.com/office/word/2006/wordml" xmlns:wps="http://schemas.microsoft.com/office/word/2010/wordprocessingShape" mc:Ignorable="w14 w15 w16se w16cid w16 w16cex w16sdtdh wp14">
   <w:p>
     <w:pPr>
       <w:pStyle w:val="Header"/>
@@ -3687,8 +3355,8 @@
 </file>
 
 <file path=word/numbering.xml><?xml version="1.0" encoding="utf-8"?>
-<w:numbering xmlns:wpc="http://schemas.microsoft.com/office/word/2010/wordprocessingCanvas" xmlns:mo="http://schemas.microsoft.com/office/mac/office/2008/main" xmlns:mc="http://schemas.openxmlformats.org/markup-compatibility/2006" xmlns:mv="urn:schemas-microsoft-com:mac:vml" xmlns:o="urn:schemas-microsoft-com:office:office" xmlns:r="http://schemas.openxmlformats.org/officeDocument/2006/relationships" xmlns:m="http://schemas.openxmlformats.org/officeDocument/2006/math" xmlns:v="urn:schemas-microsoft-com:vml" xmlns:wp14="http://schemas.microsoft.com/office/word/2010/wordprocessingDrawing" xmlns:wp="http://schemas.openxmlformats.org/drawingml/2006/wordprocessingDrawing" xmlns:w10="urn:schemas-microsoft-com:office:word" xmlns:w="http://schemas.openxmlformats.org/wordprocessingml/2006/main" xmlns:w14="http://schemas.microsoft.com/office/word/2010/wordml" xmlns:w15="http://schemas.microsoft.com/office/word/2012/wordml" xmlns:wpg="http://schemas.microsoft.com/office/word/2010/wordprocessingGroup" xmlns:wpi="http://schemas.microsoft.com/office/word/2010/wordprocessingInk" xmlns:wne="http://schemas.microsoft.com/office/word/2006/wordml" xmlns:wps="http://schemas.microsoft.com/office/word/2010/wordprocessingShape" mc:Ignorable="w14 w15 wp14 mv">
-  <w:abstractNum w:abstractNumId="0">
+<w:numbering xmlns:wpc="http://schemas.microsoft.com/office/word/2010/wordprocessingCanvas" xmlns:cx="http://schemas.microsoft.com/office/drawing/2014/chartex" xmlns:cx1="http://schemas.microsoft.com/office/drawing/2015/9/8/chartex" xmlns:cx2="http://schemas.microsoft.com/office/drawing/2015/10/21/chartex" xmlns:cx3="http://schemas.microsoft.com/office/drawing/2016/5/9/chartex" xmlns:cx4="http://schemas.microsoft.com/office/drawing/2016/5/10/chartex" xmlns:cx5="http://schemas.microsoft.com/office/drawing/2016/5/11/chartex" xmlns:cx6="http://schemas.microsoft.com/office/drawing/2016/5/12/chartex" xmlns:cx7="http://schemas.microsoft.com/office/drawing/2016/5/13/chartex" xmlns:cx8="http://schemas.microsoft.com/office/drawing/2016/5/14/chartex" xmlns:mc="http://schemas.openxmlformats.org/markup-compatibility/2006" xmlns:aink="http://schemas.microsoft.com/office/drawing/2016/ink" xmlns:am3d="http://schemas.microsoft.com/office/drawing/2017/model3d" xmlns:o="urn:schemas-microsoft-com:office:office" xmlns:r="http://schemas.openxmlformats.org/officeDocument/2006/relationships" xmlns:m="http://schemas.openxmlformats.org/officeDocument/2006/math" xmlns:v="urn:schemas-microsoft-com:vml" xmlns:wp14="http://schemas.microsoft.com/office/word/2010/wordprocessingDrawing" xmlns:wp="http://schemas.openxmlformats.org/drawingml/2006/wordprocessingDrawing" xmlns:w10="urn:schemas-microsoft-com:office:word" xmlns:w="http://schemas.openxmlformats.org/wordprocessingml/2006/main" xmlns:w14="http://schemas.microsoft.com/office/word/2010/wordml" xmlns:w15="http://schemas.microsoft.com/office/word/2012/wordml" xmlns:w16cex="http://schemas.microsoft.com/office/word/2018/wordml/cex" xmlns:w16cid="http://schemas.microsoft.com/office/word/2016/wordml/cid" xmlns:w16="http://schemas.microsoft.com/office/word/2018/wordml" xmlns:w16sdtdh="http://schemas.microsoft.com/office/word/2020/wordml/sdtdatahash" xmlns:w16se="http://schemas.microsoft.com/office/word/2015/wordml/symex" xmlns:wpg="http://schemas.microsoft.com/office/word/2010/wordprocessingGroup" xmlns:wpi="http://schemas.microsoft.com/office/word/2010/wordprocessingInk" xmlns:wne="http://schemas.microsoft.com/office/word/2006/wordml" xmlns:wps="http://schemas.microsoft.com/office/word/2010/wordprocessingShape" mc:Ignorable="w14 w15 w16se w16cid w16 w16cex w16sdtdh wp14">
+  <w:abstractNum w:abstractNumId="0" w15:restartNumberingAfterBreak="0">
     <w:nsid w:val="07CD635A"/>
     <w:multiLevelType w:val="hybridMultilevel"/>
     <w:tmpl w:val="30604AC4"/>
@@ -3777,7 +3445,7 @@
       </w:pPr>
     </w:lvl>
   </w:abstractNum>
-  <w:abstractNum w:abstractNumId="1">
+  <w:abstractNum w:abstractNumId="1" w15:restartNumberingAfterBreak="0">
     <w:nsid w:val="0F525E55"/>
     <w:multiLevelType w:val="hybridMultilevel"/>
     <w:tmpl w:val="A3D4A2F0"/>
@@ -3889,7 +3557,7 @@
       </w:rPr>
     </w:lvl>
   </w:abstractNum>
-  <w:abstractNum w:abstractNumId="2">
+  <w:abstractNum w:abstractNumId="2" w15:restartNumberingAfterBreak="0">
     <w:nsid w:val="14C57E2B"/>
     <w:multiLevelType w:val="hybridMultilevel"/>
     <w:tmpl w:val="24D0AAA2"/>
@@ -3975,7 +3643,7 @@
       </w:pPr>
     </w:lvl>
   </w:abstractNum>
-  <w:abstractNum w:abstractNumId="3">
+  <w:abstractNum w:abstractNumId="3" w15:restartNumberingAfterBreak="0">
     <w:nsid w:val="1B4A1393"/>
     <w:multiLevelType w:val="hybridMultilevel"/>
     <w:tmpl w:val="59E8928A"/>
@@ -4064,7 +3732,7 @@
       </w:pPr>
     </w:lvl>
   </w:abstractNum>
-  <w:abstractNum w:abstractNumId="4">
+  <w:abstractNum w:abstractNumId="4" w15:restartNumberingAfterBreak="0">
     <w:nsid w:val="700F3F53"/>
     <w:multiLevelType w:val="hybridMultilevel"/>
     <w:tmpl w:val="9294BC1A"/>
@@ -4153,7 +3821,7 @@
       </w:pPr>
     </w:lvl>
   </w:abstractNum>
-  <w:abstractNum w:abstractNumId="5">
+  <w:abstractNum w:abstractNumId="5" w15:restartNumberingAfterBreak="0">
     <w:nsid w:val="7D0B6602"/>
     <w:multiLevelType w:val="hybridMultilevel"/>
     <w:tmpl w:val="EA44BADA"/>
@@ -4242,7 +3910,7 @@
       </w:pPr>
     </w:lvl>
   </w:abstractNum>
-  <w:abstractNum w:abstractNumId="6">
+  <w:abstractNum w:abstractNumId="6" w15:restartNumberingAfterBreak="0">
     <w:nsid w:val="7F69247F"/>
     <w:multiLevelType w:val="hybridMultilevel"/>
     <w:tmpl w:val="10062576"/>
@@ -4356,7 +4024,7 @@
 </file>
 
 <file path=word/styles.xml><?xml version="1.0" encoding="utf-8"?>
-<w:styles xmlns:mc="http://schemas.openxmlformats.org/markup-compatibility/2006" xmlns:r="http://schemas.openxmlformats.org/officeDocument/2006/relationships" xmlns:w="http://schemas.openxmlformats.org/wordprocessingml/2006/main" xmlns:w14="http://schemas.microsoft.com/office/word/2010/wordml" xmlns:w15="http://schemas.microsoft.com/office/word/2012/wordml" mc:Ignorable="w14 w15">
+<w:styles xmlns:mc="http://schemas.openxmlformats.org/markup-compatibility/2006" xmlns:r="http://schemas.openxmlformats.org/officeDocument/2006/relationships" xmlns:w="http://schemas.openxmlformats.org/wordprocessingml/2006/main" xmlns:w14="http://schemas.microsoft.com/office/word/2010/wordml" xmlns:w15="http://schemas.microsoft.com/office/word/2012/wordml" xmlns:w16cex="http://schemas.microsoft.com/office/word/2018/wordml/cex" xmlns:w16cid="http://schemas.microsoft.com/office/word/2016/wordml/cid" xmlns:w16="http://schemas.microsoft.com/office/word/2018/wordml" xmlns:w16sdtdh="http://schemas.microsoft.com/office/word/2020/wordml/sdtdatahash" xmlns:w16se="http://schemas.microsoft.com/office/word/2015/wordml/symex" mc:Ignorable="w14 w15 w16se w16cid w16 w16cex w16sdtdh">
   <w:docDefaults>
     <w:rPrDefault>
       <w:rPr>
@@ -4372,7 +4040,7 @@
       </w:pPr>
     </w:pPrDefault>
   </w:docDefaults>
-  <w:latentStyles w:defLockedState="0" w:defUIPriority="99" w:defSemiHidden="0" w:defUnhideWhenUsed="0" w:defQFormat="0" w:count="382">
+  <w:latentStyles w:defLockedState="0" w:defUIPriority="99" w:defSemiHidden="0" w:defUnhideWhenUsed="0" w:defQFormat="0" w:count="376">
     <w:lsdException w:name="Normal" w:uiPriority="0" w:qFormat="1"/>
     <w:lsdException w:name="heading 1" w:uiPriority="9" w:qFormat="1"/>
     <w:lsdException w:name="heading 2" w:semiHidden="1" w:uiPriority="9" w:unhideWhenUsed="1" w:qFormat="1"/>
@@ -4529,15 +4197,6 @@
     <w:lsdException w:name="Balloon Text" w:semiHidden="1" w:unhideWhenUsed="1"/>
     <w:lsdException w:name="Table Grid" w:uiPriority="59"/>
     <w:lsdException w:name="Table Theme" w:semiHidden="1" w:unhideWhenUsed="1"/>
-    <w:lsdException w:name="Note Level 1" w:semiHidden="1" w:unhideWhenUsed="1"/>
-    <w:lsdException w:name="Note Level 2" w:semiHidden="1" w:unhideWhenUsed="1"/>
-    <w:lsdException w:name="Note Level 3" w:semiHidden="1" w:unhideWhenUsed="1"/>
-    <w:lsdException w:name="Note Level 4" w:semiHidden="1" w:unhideWhenUsed="1"/>
-    <w:lsdException w:name="Note Level 5" w:semiHidden="1" w:unhideWhenUsed="1"/>
-    <w:lsdException w:name="Note Level 6" w:semiHidden="1" w:unhideWhenUsed="1"/>
-    <w:lsdException w:name="Note Level 7" w:semiHidden="1" w:unhideWhenUsed="1"/>
-    <w:lsdException w:name="Note Level 8" w:semiHidden="1" w:unhideWhenUsed="1"/>
-    <w:lsdException w:name="Note Level 9" w:semiHidden="1" w:unhideWhenUsed="1"/>
     <w:lsdException w:name="Placeholder Text" w:semiHidden="1"/>
     <w:lsdException w:name="No Spacing" w:uiPriority="1" w:qFormat="1"/>
     <w:lsdException w:name="Light Shading" w:uiPriority="60"/>

</xml_diff>